<commit_message>
Final ver of report
</commit_message>
<xml_diff>
--- a/электрические машины/РГЗ Машины дпт.docx
+++ b/электрические машины/РГЗ Машины дпт.docx
@@ -12,8 +12,6 @@
           <w:szCs w:val="28"/>
         </w:rPr>
       </w:pPr>
-      <w:bookmarkStart w:id="0" w:name="_GoBack"/>
-      <w:bookmarkEnd w:id="0"/>
       <w:r>
         <w:rPr>
           <w:rFonts w:cs="Times New Roman"/>
@@ -834,10 +832,10 @@
                   <v:path o:extrusionok="f" gradientshapeok="t" o:connecttype="rect"/>
                   <o:lock v:ext="edit" aspectratio="t"/>
                 </v:shapetype>
-                <v:shape id="_x0000_i1025" type="#_x0000_t75" style="width:15pt;height:18.75pt" o:ole="">
+                <v:shape id="_x0000_i1025" type="#_x0000_t75" style="width:15.15pt;height:18.75pt" o:ole="">
                   <v:imagedata r:id="rId8" o:title=""/>
                 </v:shape>
-                <o:OLEObject Type="Embed" ProgID="Equation.3" ShapeID="_x0000_i1025" DrawAspect="Content" ObjectID="_1677624952" r:id="rId9"/>
+                <o:OLEObject Type="Embed" ProgID="Equation.3" ShapeID="_x0000_i1025" DrawAspect="Content" ObjectID="_1681246856" r:id="rId9"/>
               </w:object>
             </w:r>
           </w:p>
@@ -862,10 +860,10 @@
                 <w:position w:val="-12"/>
               </w:rPr>
               <w:object w:dxaOrig="300" w:dyaOrig="380" w14:anchorId="56FD652A">
-                <v:shape id="_x0000_i1026" type="#_x0000_t75" style="width:15pt;height:18.75pt" o:ole="">
+                <v:shape id="_x0000_i1026" type="#_x0000_t75" style="width:15.15pt;height:18.75pt" o:ole="">
                   <v:imagedata r:id="rId10" o:title=""/>
                 </v:shape>
-                <o:OLEObject Type="Embed" ProgID="Equation.3" ShapeID="_x0000_i1026" DrawAspect="Content" ObjectID="_1677624953" r:id="rId11"/>
+                <o:OLEObject Type="Embed" ProgID="Equation.3" ShapeID="_x0000_i1026" DrawAspect="Content" ObjectID="_1681246857" r:id="rId11"/>
               </w:object>
             </w:r>
           </w:p>
@@ -890,10 +888,10 @@
                 <w:position w:val="-12"/>
               </w:rPr>
               <w:object w:dxaOrig="279" w:dyaOrig="380" w14:anchorId="0580DDD1">
-                <v:shape id="_x0000_i1027" type="#_x0000_t75" style="width:13.5pt;height:18.75pt" o:ole="">
+                <v:shape id="_x0000_i1027" type="#_x0000_t75" style="width:13.9pt;height:18.75pt" o:ole="">
                   <v:imagedata r:id="rId12" o:title=""/>
                 </v:shape>
-                <o:OLEObject Type="Embed" ProgID="Equation.3" ShapeID="_x0000_i1027" DrawAspect="Content" ObjectID="_1677624954" r:id="rId13"/>
+                <o:OLEObject Type="Embed" ProgID="Equation.3" ShapeID="_x0000_i1027" DrawAspect="Content" ObjectID="_1681246858" r:id="rId13"/>
               </w:object>
             </w:r>
           </w:p>
@@ -918,10 +916,10 @@
                 <w:position w:val="-14"/>
               </w:rPr>
               <w:object w:dxaOrig="1280" w:dyaOrig="400" w14:anchorId="5AB2FCA6">
-                <v:shape id="_x0000_i1028" type="#_x0000_t75" style="width:63.75pt;height:20.25pt" o:ole="">
+                <v:shape id="_x0000_i1028" type="#_x0000_t75" style="width:64.15pt;height:19.95pt" o:ole="">
                   <v:imagedata r:id="rId14" o:title=""/>
                 </v:shape>
-                <o:OLEObject Type="Embed" ProgID="Equation.3" ShapeID="_x0000_i1028" DrawAspect="Content" ObjectID="_1677624955" r:id="rId15"/>
+                <o:OLEObject Type="Embed" ProgID="Equation.3" ShapeID="_x0000_i1028" DrawAspect="Content" ObjectID="_1681246859" r:id="rId15"/>
               </w:object>
             </w:r>
           </w:p>
@@ -946,10 +944,10 @@
                 <w:position w:val="-6"/>
               </w:rPr>
               <w:object w:dxaOrig="300" w:dyaOrig="300" w14:anchorId="7374C2E4">
-                <v:shape id="_x0000_i1029" type="#_x0000_t75" style="width:15pt;height:15pt" o:ole="">
+                <v:shape id="_x0000_i1029" type="#_x0000_t75" style="width:15.15pt;height:15.15pt" o:ole="">
                   <v:imagedata r:id="rId16" o:title=""/>
                 </v:shape>
-                <o:OLEObject Type="Embed" ProgID="Equation.3" ShapeID="_x0000_i1029" DrawAspect="Content" ObjectID="_1677624956" r:id="rId17"/>
+                <o:OLEObject Type="Embed" ProgID="Equation.3" ShapeID="_x0000_i1029" DrawAspect="Content" ObjectID="_1681246860" r:id="rId17"/>
               </w:object>
             </w:r>
           </w:p>
@@ -977,7 +975,7 @@
                 <v:shape id="_x0000_i1030" type="#_x0000_t75" style="width:18.75pt;height:18.75pt" o:ole="">
                   <v:imagedata r:id="rId18" o:title=""/>
                 </v:shape>
-                <o:OLEObject Type="Embed" ProgID="Equation.3" ShapeID="_x0000_i1030" DrawAspect="Content" ObjectID="_1677624957" r:id="rId19"/>
+                <o:OLEObject Type="Embed" ProgID="Equation.3" ShapeID="_x0000_i1030" DrawAspect="Content" ObjectID="_1681246861" r:id="rId19"/>
               </w:object>
             </w:r>
           </w:p>
@@ -1003,10 +1001,10 @@
                 <w:position w:val="-6"/>
               </w:rPr>
               <w:object w:dxaOrig="360" w:dyaOrig="300" w14:anchorId="0DD8486A">
-                <v:shape id="_x0000_i1031" type="#_x0000_t75" style="width:18pt;height:15pt" o:ole="">
+                <v:shape id="_x0000_i1031" type="#_x0000_t75" style="width:18.15pt;height:15.15pt" o:ole="">
                   <v:imagedata r:id="rId20" o:title=""/>
                 </v:shape>
-                <o:OLEObject Type="Embed" ProgID="Equation.3" ShapeID="_x0000_i1031" DrawAspect="Content" ObjectID="_1677624958" r:id="rId21"/>
+                <o:OLEObject Type="Embed" ProgID="Equation.3" ShapeID="_x0000_i1031" DrawAspect="Content" ObjectID="_1681246862" r:id="rId21"/>
               </w:object>
             </w:r>
           </w:p>
@@ -1232,10 +1230,10 @@
           <w:color w:val="000000"/>
         </w:rPr>
         <w:object w:dxaOrig="2985" w:dyaOrig="3316" w14:anchorId="7BEE14AA">
-          <v:shape id="_x0000_i1032" type="#_x0000_t75" style="width:105.75pt;height:69pt" o:ole="">
+          <v:shape id="_x0000_i1032" type="#_x0000_t75" style="width:105.9pt;height:68.95pt" o:ole="">
             <v:imagedata r:id="rId22" o:title="" cropbottom="38290f" cropright="18878f"/>
           </v:shape>
-          <o:OLEObject Type="Embed" ProgID="Visio.Drawing.15" ShapeID="_x0000_i1032" DrawAspect="Content" ObjectID="_1677624959" r:id="rId23"/>
+          <o:OLEObject Type="Embed" ProgID="Visio.Drawing.15" ShapeID="_x0000_i1032" DrawAspect="Content" ObjectID="_1681246863" r:id="rId23"/>
         </w:object>
       </w:r>
     </w:p>
@@ -1352,10 +1350,10 @@
           <w:lang w:val="en-US"/>
         </w:rPr>
         <w:object w:dxaOrig="1035" w:dyaOrig="375" w14:anchorId="49DA5B90">
-          <v:shape id="_x0000_i1033" type="#_x0000_t75" style="width:51.75pt;height:18.75pt" o:ole="">
+          <v:shape id="_x0000_i1033" type="#_x0000_t75" style="width:52.05pt;height:18.75pt" o:ole="">
             <v:imagedata r:id="rId25" o:title=""/>
           </v:shape>
-          <o:OLEObject Type="Embed" ProgID="Equation.3" ShapeID="_x0000_i1033" DrawAspect="Content" ObjectID="_1677624960" r:id="rId26"/>
+          <o:OLEObject Type="Embed" ProgID="Equation.3" ShapeID="_x0000_i1033" DrawAspect="Content" ObjectID="_1681246864" r:id="rId26"/>
         </w:object>
       </w:r>
       <w:r>
@@ -1413,10 +1411,10 @@
           <w:lang w:val="en-US"/>
         </w:rPr>
         <w:object w:dxaOrig="1185" w:dyaOrig="375" w14:anchorId="58F78F35">
-          <v:shape id="_x0000_i1034" type="#_x0000_t75" style="width:59.25pt;height:18.75pt" o:ole="">
+          <v:shape id="_x0000_i1034" type="#_x0000_t75" style="width:59.3pt;height:18.75pt" o:ole="">
             <v:imagedata r:id="rId27" o:title=""/>
           </v:shape>
-          <o:OLEObject Type="Embed" ProgID="Equation.3" ShapeID="_x0000_i1034" DrawAspect="Content" ObjectID="_1677624961" r:id="rId28"/>
+          <o:OLEObject Type="Embed" ProgID="Equation.3" ShapeID="_x0000_i1034" DrawAspect="Content" ObjectID="_1681246865" r:id="rId28"/>
         </w:object>
       </w:r>
       <w:r>
@@ -1476,10 +1474,10 @@
           <w:lang w:eastAsia="en-US"/>
         </w:rPr>
         <w:object w:dxaOrig="4410" w:dyaOrig="420" w14:anchorId="36F9DC1D">
-          <v:shape id="_x0000_i1035" type="#_x0000_t75" style="width:220.5pt;height:21pt" o:ole="">
+          <v:shape id="_x0000_i1035" type="#_x0000_t75" style="width:220.25pt;height:21.2pt" o:ole="">
             <v:imagedata r:id="rId29" o:title=""/>
           </v:shape>
-          <o:OLEObject Type="Embed" ProgID="Equation.DSMT4" ShapeID="_x0000_i1035" DrawAspect="Content" ObjectID="_1677624962" r:id="rId30"/>
+          <o:OLEObject Type="Embed" ProgID="Equation.DSMT4" ShapeID="_x0000_i1035" DrawAspect="Content" ObjectID="_1681246866" r:id="rId30"/>
         </w:object>
       </w:r>
       <w:r>
@@ -1499,10 +1497,10 @@
           <w:lang w:eastAsia="en-US"/>
         </w:rPr>
         <w:object w:dxaOrig="1020" w:dyaOrig="420" w14:anchorId="2A7E1A1B">
-          <v:shape id="_x0000_i1036" type="#_x0000_t75" style="width:51pt;height:21pt" o:ole="">
+          <v:shape id="_x0000_i1036" type="#_x0000_t75" style="width:50.8pt;height:21.2pt" o:ole="">
             <v:imagedata r:id="rId31" o:title=""/>
           </v:shape>
-          <o:OLEObject Type="Embed" ProgID="Equation.DSMT4" ShapeID="_x0000_i1036" DrawAspect="Content" ObjectID="_1677624963" r:id="rId32"/>
+          <o:OLEObject Type="Embed" ProgID="Equation.DSMT4" ShapeID="_x0000_i1036" DrawAspect="Content" ObjectID="_1681246867" r:id="rId32"/>
         </w:object>
       </w:r>
       <w:r>
@@ -1556,10 +1554,10 @@
           <w:lang w:val="en-US" w:eastAsia="en-US"/>
         </w:rPr>
         <w:object w:dxaOrig="2880" w:dyaOrig="760" w14:anchorId="42BC41EB">
-          <v:shape id="_x0000_i1037" type="#_x0000_t75" style="width:2in;height:38.25pt" o:ole="">
+          <v:shape id="_x0000_i1037" type="#_x0000_t75" style="width:2in;height:38.1pt" o:ole="">
             <v:imagedata r:id="rId33" o:title=""/>
           </v:shape>
-          <o:OLEObject Type="Embed" ProgID="Equation.3" ShapeID="_x0000_i1037" DrawAspect="Content" ObjectID="_1677624964" r:id="rId34"/>
+          <o:OLEObject Type="Embed" ProgID="Equation.3" ShapeID="_x0000_i1037" DrawAspect="Content" ObjectID="_1681246868" r:id="rId34"/>
         </w:object>
       </w:r>
     </w:p>
@@ -1601,10 +1599,10 @@
           <w:lang w:eastAsia="en-US"/>
         </w:rPr>
         <w:object w:dxaOrig="3900" w:dyaOrig="780" w14:anchorId="4B39B27B">
-          <v:shape id="_x0000_i1038" type="#_x0000_t75" style="width:195pt;height:39pt" o:ole="">
+          <v:shape id="_x0000_i1038" type="#_x0000_t75" style="width:194.8pt;height:38.7pt" o:ole="">
             <v:imagedata r:id="rId35" o:title=""/>
           </v:shape>
-          <o:OLEObject Type="Embed" ProgID="Equation.3" ShapeID="_x0000_i1038" DrawAspect="Content" ObjectID="_1677624965" r:id="rId36"/>
+          <o:OLEObject Type="Embed" ProgID="Equation.3" ShapeID="_x0000_i1038" DrawAspect="Content" ObjectID="_1681246869" r:id="rId36"/>
         </w:object>
       </w:r>
     </w:p>
@@ -1642,10 +1640,10 @@
           <w:lang w:eastAsia="en-US"/>
         </w:rPr>
         <w:object w:dxaOrig="6960" w:dyaOrig="780" w14:anchorId="7F80F7EA">
-          <v:shape id="_x0000_i1039" type="#_x0000_t75" style="width:348pt;height:39pt" o:ole="">
+          <v:shape id="_x0000_i1039" type="#_x0000_t75" style="width:347.9pt;height:38.7pt" o:ole="">
             <v:imagedata r:id="rId37" o:title=""/>
           </v:shape>
-          <o:OLEObject Type="Embed" ProgID="Equation.3" ShapeID="_x0000_i1039" DrawAspect="Content" ObjectID="_1677624966" r:id="rId38"/>
+          <o:OLEObject Type="Embed" ProgID="Equation.3" ShapeID="_x0000_i1039" DrawAspect="Content" ObjectID="_1681246870" r:id="rId38"/>
         </w:object>
       </w:r>
     </w:p>
@@ -1772,10 +1770,10 @@
           <w:lang w:val="en-US" w:eastAsia="en-US"/>
         </w:rPr>
         <w:object w:dxaOrig="800" w:dyaOrig="380" w14:anchorId="11B3C70B">
-          <v:shape id="_x0000_i1040" type="#_x0000_t75" style="width:39.75pt;height:18.75pt" o:ole="">
+          <v:shape id="_x0000_i1040" type="#_x0000_t75" style="width:39.95pt;height:18.75pt" o:ole="">
             <v:imagedata r:id="rId39" o:title=""/>
           </v:shape>
-          <o:OLEObject Type="Embed" ProgID="Equation.3" ShapeID="_x0000_i1040" DrawAspect="Content" ObjectID="_1677624967" r:id="rId40"/>
+          <o:OLEObject Type="Embed" ProgID="Equation.3" ShapeID="_x0000_i1040" DrawAspect="Content" ObjectID="_1681246871" r:id="rId40"/>
         </w:object>
       </w:r>
       <w:r>
@@ -1823,10 +1821,10 @@
           <w:lang w:eastAsia="en-US"/>
         </w:rPr>
         <w:object w:dxaOrig="4480" w:dyaOrig="780" w14:anchorId="38E7AE5D">
-          <v:shape id="_x0000_i1041" type="#_x0000_t75" style="width:224.25pt;height:39pt" o:ole="">
+          <v:shape id="_x0000_i1041" type="#_x0000_t75" style="width:224.45pt;height:38.7pt" o:ole="">
             <v:imagedata r:id="rId41" o:title=""/>
           </v:shape>
-          <o:OLEObject Type="Embed" ProgID="Equation.3" ShapeID="_x0000_i1041" DrawAspect="Content" ObjectID="_1677624968" r:id="rId42"/>
+          <o:OLEObject Type="Embed" ProgID="Equation.3" ShapeID="_x0000_i1041" DrawAspect="Content" ObjectID="_1681246872" r:id="rId42"/>
         </w:object>
       </w:r>
     </w:p>
@@ -1864,10 +1862,10 @@
           <w:lang w:eastAsia="en-US"/>
         </w:rPr>
         <w:object w:dxaOrig="3640" w:dyaOrig="760" w14:anchorId="2B18F68F">
-          <v:shape id="_x0000_i1042" type="#_x0000_t75" style="width:182.25pt;height:38.25pt" o:ole="">
+          <v:shape id="_x0000_i1042" type="#_x0000_t75" style="width:182.1pt;height:38.1pt" o:ole="">
             <v:imagedata r:id="rId43" o:title=""/>
           </v:shape>
-          <o:OLEObject Type="Embed" ProgID="Equation.3" ShapeID="_x0000_i1042" DrawAspect="Content" ObjectID="_1677624969" r:id="rId44"/>
+          <o:OLEObject Type="Embed" ProgID="Equation.3" ShapeID="_x0000_i1042" DrawAspect="Content" ObjectID="_1681246873" r:id="rId44"/>
         </w:object>
       </w:r>
     </w:p>
@@ -2007,10 +2005,10 @@
           <w:lang w:val="en-US" w:eastAsia="en-US"/>
         </w:rPr>
         <w:object w:dxaOrig="859" w:dyaOrig="380" w14:anchorId="77B79E71">
-          <v:shape id="_x0000_i1043" type="#_x0000_t75" style="width:42.75pt;height:18.75pt" o:ole="">
+          <v:shape id="_x0000_i1043" type="#_x0000_t75" style="width:42.35pt;height:18.75pt" o:ole="">
             <v:imagedata r:id="rId45" o:title=""/>
           </v:shape>
-          <o:OLEObject Type="Embed" ProgID="Equation.3" ShapeID="_x0000_i1043" DrawAspect="Content" ObjectID="_1677624970" r:id="rId46"/>
+          <o:OLEObject Type="Embed" ProgID="Equation.3" ShapeID="_x0000_i1043" DrawAspect="Content" ObjectID="_1681246874" r:id="rId46"/>
         </w:object>
       </w:r>
       <w:r>
@@ -2058,10 +2056,10 @@
           <w:lang w:eastAsia="en-US"/>
         </w:rPr>
         <w:object w:dxaOrig="5840" w:dyaOrig="780" w14:anchorId="5A4654BA">
-          <v:shape id="_x0000_i1044" type="#_x0000_t75" style="width:291.75pt;height:39pt" o:ole="">
+          <v:shape id="_x0000_i1044" type="#_x0000_t75" style="width:291.65pt;height:38.7pt" o:ole="">
             <v:imagedata r:id="rId47" o:title=""/>
           </v:shape>
-          <o:OLEObject Type="Embed" ProgID="Equation.3" ShapeID="_x0000_i1044" DrawAspect="Content" ObjectID="_1677624971" r:id="rId48"/>
+          <o:OLEObject Type="Embed" ProgID="Equation.3" ShapeID="_x0000_i1044" DrawAspect="Content" ObjectID="_1681246875" r:id="rId48"/>
         </w:object>
       </w:r>
     </w:p>
@@ -2146,10 +2144,10 @@
           <w:lang w:eastAsia="en-US"/>
         </w:rPr>
         <w:object w:dxaOrig="810" w:dyaOrig="375" w14:anchorId="572D5130">
-          <v:shape id="_x0000_i1045" type="#_x0000_t75" style="width:40.5pt;height:18.75pt" o:ole="">
+          <v:shape id="_x0000_i1045" type="#_x0000_t75" style="width:40.55pt;height:18.75pt" o:ole="">
             <v:imagedata r:id="rId49" o:title=""/>
           </v:shape>
-          <o:OLEObject Type="Embed" ProgID="Equation.3" ShapeID="_x0000_i1045" DrawAspect="Content" ObjectID="_1677624972" r:id="rId50"/>
+          <o:OLEObject Type="Embed" ProgID="Equation.3" ShapeID="_x0000_i1045" DrawAspect="Content" ObjectID="_1681246876" r:id="rId50"/>
         </w:object>
       </w:r>
       <w:r>
@@ -2190,10 +2188,10 @@
           <w:position w:val="-16"/>
         </w:rPr>
         <w:object w:dxaOrig="2620" w:dyaOrig="420" w14:anchorId="009094AE">
-          <v:shape id="_x0000_i1046" type="#_x0000_t75" style="width:130.5pt;height:21pt" o:ole="">
+          <v:shape id="_x0000_i1046" type="#_x0000_t75" style="width:130.1pt;height:21.2pt" o:ole="">
             <v:imagedata r:id="rId51" o:title=""/>
           </v:shape>
-          <o:OLEObject Type="Embed" ProgID="Equation.3" ShapeID="_x0000_i1046" DrawAspect="Content" ObjectID="_1677624973" r:id="rId52"/>
+          <o:OLEObject Type="Embed" ProgID="Equation.3" ShapeID="_x0000_i1046" DrawAspect="Content" ObjectID="_1681246877" r:id="rId52"/>
         </w:object>
       </w:r>
     </w:p>
@@ -2221,10 +2219,10 @@
           <w:position w:val="-16"/>
         </w:rPr>
         <w:object w:dxaOrig="5160" w:dyaOrig="420" w14:anchorId="45A47C73">
-          <v:shape id="_x0000_i1047" type="#_x0000_t75" style="width:258pt;height:21pt" o:ole="">
+          <v:shape id="_x0000_i1047" type="#_x0000_t75" style="width:257.75pt;height:21.2pt" o:ole="">
             <v:imagedata r:id="rId53" o:title=""/>
           </v:shape>
-          <o:OLEObject Type="Embed" ProgID="Equation.3" ShapeID="_x0000_i1047" DrawAspect="Content" ObjectID="_1677624974" r:id="rId54"/>
+          <o:OLEObject Type="Embed" ProgID="Equation.3" ShapeID="_x0000_i1047" DrawAspect="Content" ObjectID="_1681246878" r:id="rId54"/>
         </w:object>
       </w:r>
     </w:p>
@@ -2298,10 +2296,10 @@
           <w:lang w:val="en-US"/>
         </w:rPr>
         <w:object w:dxaOrig="375" w:dyaOrig="405" w14:anchorId="373FB0D7">
-          <v:shape id="_x0000_i1048" type="#_x0000_t75" style="width:18.75pt;height:20.25pt" o:ole="">
+          <v:shape id="_x0000_i1048" type="#_x0000_t75" style="width:18.75pt;height:19.95pt" o:ole="">
             <v:imagedata r:id="rId55" o:title=""/>
           </v:shape>
-          <o:OLEObject Type="Embed" ProgID="Equation.3" ShapeID="_x0000_i1048" DrawAspect="Content" ObjectID="_1677624975" r:id="rId56"/>
+          <o:OLEObject Type="Embed" ProgID="Equation.3" ShapeID="_x0000_i1048" DrawAspect="Content" ObjectID="_1681246879" r:id="rId56"/>
         </w:object>
       </w:r>
       <w:r>
@@ -2333,10 +2331,10 @@
           <w:szCs w:val="22"/>
         </w:rPr>
         <w:object w:dxaOrig="4245" w:dyaOrig="420" w14:anchorId="216FFD14">
-          <v:shape id="_x0000_i1049" type="#_x0000_t75" style="width:212.25pt;height:21pt" o:ole="">
+          <v:shape id="_x0000_i1049" type="#_x0000_t75" style="width:212.35pt;height:21.2pt" o:ole="">
             <v:imagedata r:id="rId57" o:title=""/>
           </v:shape>
-          <o:OLEObject Type="Embed" ProgID="Equation.DSMT4" ShapeID="_x0000_i1049" DrawAspect="Content" ObjectID="_1677624976" r:id="rId58"/>
+          <o:OLEObject Type="Embed" ProgID="Equation.DSMT4" ShapeID="_x0000_i1049" DrawAspect="Content" ObjectID="_1681246880" r:id="rId58"/>
         </w:object>
       </w:r>
     </w:p>
@@ -2373,10 +2371,10 @@
           <w:lang w:val="en-US"/>
         </w:rPr>
         <w:object w:dxaOrig="1470" w:dyaOrig="405" w14:anchorId="7B9C12EF">
-          <v:shape id="_x0000_i1050" type="#_x0000_t75" style="width:73.5pt;height:20.25pt" o:ole="">
+          <v:shape id="_x0000_i1050" type="#_x0000_t75" style="width:73.2pt;height:19.95pt" o:ole="">
             <v:imagedata r:id="rId59" o:title=""/>
           </v:shape>
-          <o:OLEObject Type="Embed" ProgID="Equation.3" ShapeID="_x0000_i1050" DrawAspect="Content" ObjectID="_1677624977" r:id="rId60"/>
+          <o:OLEObject Type="Embed" ProgID="Equation.3" ShapeID="_x0000_i1050" DrawAspect="Content" ObjectID="_1681246881" r:id="rId60"/>
         </w:object>
       </w:r>
       <w:r>
@@ -2410,10 +2408,10 @@
           <w:position w:val="-52"/>
         </w:rPr>
         <w:object w:dxaOrig="4540" w:dyaOrig="1180" w14:anchorId="61B0AF01">
-          <v:shape id="_x0000_i1051" type="#_x0000_t75" style="width:227.25pt;height:59.25pt" o:ole="">
+          <v:shape id="_x0000_i1051" type="#_x0000_t75" style="width:227.5pt;height:59.3pt" o:ole="">
             <v:imagedata r:id="rId61" o:title=""/>
           </v:shape>
-          <o:OLEObject Type="Embed" ProgID="Equation.3" ShapeID="_x0000_i1051" DrawAspect="Content" ObjectID="_1677624978" r:id="rId62"/>
+          <o:OLEObject Type="Embed" ProgID="Equation.3" ShapeID="_x0000_i1051" DrawAspect="Content" ObjectID="_1681246882" r:id="rId62"/>
         </w:object>
       </w:r>
     </w:p>
@@ -2537,10 +2535,10 @@
           <w:lang w:val="en-US"/>
         </w:rPr>
         <w:object w:dxaOrig="3440" w:dyaOrig="400" w14:anchorId="62E3D27A">
-          <v:shape id="_x0000_i1052" type="#_x0000_t75" style="width:173.25pt;height:20.25pt" o:ole="">
+          <v:shape id="_x0000_i1052" type="#_x0000_t75" style="width:173.65pt;height:19.95pt" o:ole="">
             <v:imagedata r:id="rId63" o:title=""/>
           </v:shape>
-          <o:OLEObject Type="Embed" ProgID="Equation.3" ShapeID="_x0000_i1052" DrawAspect="Content" ObjectID="_1677624979" r:id="rId64"/>
+          <o:OLEObject Type="Embed" ProgID="Equation.3" ShapeID="_x0000_i1052" DrawAspect="Content" ObjectID="_1681246883" r:id="rId64"/>
         </w:object>
       </w:r>
     </w:p>
@@ -2568,10 +2566,10 @@
           <w:lang w:val="en-US"/>
         </w:rPr>
         <w:object w:dxaOrig="4300" w:dyaOrig="440" w14:anchorId="0228CC1C">
-          <v:shape id="_x0000_i1053" type="#_x0000_t75" style="width:3in;height:21.75pt" o:ole="">
+          <v:shape id="_x0000_i1053" type="#_x0000_t75" style="width:3in;height:21.8pt" o:ole="">
             <v:imagedata r:id="rId65" o:title=""/>
           </v:shape>
-          <o:OLEObject Type="Embed" ProgID="Equation.3" ShapeID="_x0000_i1053" DrawAspect="Content" ObjectID="_1677624980" r:id="rId66"/>
+          <o:OLEObject Type="Embed" ProgID="Equation.3" ShapeID="_x0000_i1053" DrawAspect="Content" ObjectID="_1681246884" r:id="rId66"/>
         </w:object>
       </w:r>
     </w:p>
@@ -2603,10 +2601,10 @@
           <w:lang w:val="en-US"/>
         </w:rPr>
         <w:object w:dxaOrig="7780" w:dyaOrig="720" w14:anchorId="615F1693">
-          <v:shape id="_x0000_i1054" type="#_x0000_t75" style="width:390.75pt;height:36pt" o:ole="">
+          <v:shape id="_x0000_i1054" type="#_x0000_t75" style="width:390.85pt;height:36.3pt" o:ole="">
             <v:imagedata r:id="rId67" o:title=""/>
           </v:shape>
-          <o:OLEObject Type="Embed" ProgID="Equation.3" ShapeID="_x0000_i1054" DrawAspect="Content" ObjectID="_1677624981" r:id="rId68"/>
+          <o:OLEObject Type="Embed" ProgID="Equation.3" ShapeID="_x0000_i1054" DrawAspect="Content" ObjectID="_1681246885" r:id="rId68"/>
         </w:object>
       </w:r>
     </w:p>
@@ -2666,10 +2664,10 @@
       </w:pPr>
       <w:r>
         <w:object w:dxaOrig="6195" w:dyaOrig="5371" w14:anchorId="00A4DBF1">
-          <v:shape id="_x0000_i1055" type="#_x0000_t75" style="width:309.75pt;height:268.5pt" o:ole="">
+          <v:shape id="_x0000_i1055" type="#_x0000_t75" style="width:309.8pt;height:268.65pt" o:ole="">
             <v:imagedata r:id="rId69" o:title=""/>
           </v:shape>
-          <o:OLEObject Type="Embed" ProgID="Visio.Drawing.15" ShapeID="_x0000_i1055" DrawAspect="Content" ObjectID="_1677624982" r:id="rId70"/>
+          <o:OLEObject Type="Embed" ProgID="Visio.Drawing.15" ShapeID="_x0000_i1055" DrawAspect="Content" ObjectID="_1681246886" r:id="rId70"/>
         </w:object>
       </w:r>
     </w:p>
@@ -2756,10 +2754,10 @@
           <w:lang w:val="en-US" w:eastAsia="en-US"/>
         </w:rPr>
         <w:object w:dxaOrig="1185" w:dyaOrig="375" w14:anchorId="7AD3B922">
-          <v:shape id="_x0000_i1056" type="#_x0000_t75" style="width:59.25pt;height:18.75pt" o:ole="">
+          <v:shape id="_x0000_i1056" type="#_x0000_t75" style="width:59.3pt;height:18.75pt" o:ole="">
             <v:imagedata r:id="rId71" o:title=""/>
           </v:shape>
-          <o:OLEObject Type="Embed" ProgID="Equation.3" ShapeID="_x0000_i1056" DrawAspect="Content" ObjectID="_1677624983" r:id="rId72"/>
+          <o:OLEObject Type="Embed" ProgID="Equation.3" ShapeID="_x0000_i1056" DrawAspect="Content" ObjectID="_1681246887" r:id="rId72"/>
         </w:object>
       </w:r>
       <w:r>
@@ -2782,10 +2780,10 @@
           <w:lang w:eastAsia="en-US"/>
         </w:rPr>
         <w:object w:dxaOrig="1170" w:dyaOrig="420" w14:anchorId="27724610">
-          <v:shape id="_x0000_i1057" type="#_x0000_t75" style="width:58.5pt;height:21pt" o:ole="">
+          <v:shape id="_x0000_i1057" type="#_x0000_t75" style="width:58.1pt;height:21.2pt" o:ole="">
             <v:imagedata r:id="rId73" o:title=""/>
           </v:shape>
-          <o:OLEObject Type="Embed" ProgID="Equation.DSMT4" ShapeID="_x0000_i1057" DrawAspect="Content" ObjectID="_1677624984" r:id="rId74"/>
+          <o:OLEObject Type="Embed" ProgID="Equation.DSMT4" ShapeID="_x0000_i1057" DrawAspect="Content" ObjectID="_1681246888" r:id="rId74"/>
         </w:object>
       </w:r>
       <w:r>
@@ -2837,10 +2835,10 @@
           <w:lang w:eastAsia="en-US"/>
         </w:rPr>
         <w:object w:dxaOrig="2205" w:dyaOrig="420" w14:anchorId="65F69F43">
-          <v:shape id="_x0000_i1058" type="#_x0000_t75" style="width:110.25pt;height:21pt" o:ole="">
+          <v:shape id="_x0000_i1058" type="#_x0000_t75" style="width:110.1pt;height:21.2pt" o:ole="">
             <v:imagedata r:id="rId75" o:title=""/>
           </v:shape>
-          <o:OLEObject Type="Embed" ProgID="Equation.DSMT4" ShapeID="_x0000_i1058" DrawAspect="Content" ObjectID="_1677624985" r:id="rId76"/>
+          <o:OLEObject Type="Embed" ProgID="Equation.DSMT4" ShapeID="_x0000_i1058" DrawAspect="Content" ObjectID="_1681246889" r:id="rId76"/>
         </w:object>
       </w:r>
       <w:r>
@@ -2854,10 +2852,10 @@
           <w:lang w:eastAsia="en-US"/>
         </w:rPr>
         <w:object w:dxaOrig="1020" w:dyaOrig="420" w14:anchorId="4148CA2C">
-          <v:shape id="_x0000_i1059" type="#_x0000_t75" style="width:51pt;height:21pt" o:ole="">
+          <v:shape id="_x0000_i1059" type="#_x0000_t75" style="width:50.8pt;height:21.2pt" o:ole="">
             <v:imagedata r:id="rId31" o:title=""/>
           </v:shape>
-          <o:OLEObject Type="Embed" ProgID="Equation.DSMT4" ShapeID="_x0000_i1059" DrawAspect="Content" ObjectID="_1677624986" r:id="rId77"/>
+          <o:OLEObject Type="Embed" ProgID="Equation.DSMT4" ShapeID="_x0000_i1059" DrawAspect="Content" ObjectID="_1681246890" r:id="rId77"/>
         </w:object>
       </w:r>
     </w:p>
@@ -2937,10 +2935,10 @@
           <w:lang w:eastAsia="en-US"/>
         </w:rPr>
         <w:object w:dxaOrig="5400" w:dyaOrig="880" w14:anchorId="553E2F97">
-          <v:shape id="_x0000_i1060" type="#_x0000_t75" style="width:270pt;height:44.25pt" o:ole="">
+          <v:shape id="_x0000_i1060" type="#_x0000_t75" style="width:269.85pt;height:44.15pt" o:ole="">
             <v:imagedata r:id="rId78" o:title=""/>
           </v:shape>
-          <o:OLEObject Type="Embed" ProgID="Equation.DSMT4" ShapeID="_x0000_i1060" DrawAspect="Content" ObjectID="_1677624987" r:id="rId79"/>
+          <o:OLEObject Type="Embed" ProgID="Equation.DSMT4" ShapeID="_x0000_i1060" DrawAspect="Content" ObjectID="_1681246891" r:id="rId79"/>
         </w:object>
       </w:r>
     </w:p>
@@ -2986,10 +2984,10 @@
           <w:lang w:eastAsia="en-US"/>
         </w:rPr>
         <w:object w:dxaOrig="765" w:dyaOrig="315" w14:anchorId="4F3FF44A">
-          <v:shape id="_x0000_i1061" type="#_x0000_t75" style="width:38.25pt;height:15.75pt" o:ole="">
+          <v:shape id="_x0000_i1061" type="#_x0000_t75" style="width:38.1pt;height:15.75pt" o:ole="">
             <v:imagedata r:id="rId80" o:title=""/>
           </v:shape>
-          <o:OLEObject Type="Embed" ProgID="Equation.DSMT4" ShapeID="_x0000_i1061" DrawAspect="Content" ObjectID="_1677624988" r:id="rId81"/>
+          <o:OLEObject Type="Embed" ProgID="Equation.DSMT4" ShapeID="_x0000_i1061" DrawAspect="Content" ObjectID="_1681246892" r:id="rId81"/>
         </w:object>
       </w:r>
       <w:r>
@@ -3007,10 +3005,10 @@
           <w:lang w:eastAsia="en-US"/>
         </w:rPr>
         <w:object w:dxaOrig="2475" w:dyaOrig="480" w14:anchorId="638B9ED6">
-          <v:shape id="_x0000_i1062" type="#_x0000_t75" style="width:123.75pt;height:24pt" o:ole="">
+          <v:shape id="_x0000_i1062" type="#_x0000_t75" style="width:124.05pt;height:23.6pt" o:ole="">
             <v:imagedata r:id="rId82" o:title=""/>
           </v:shape>
-          <o:OLEObject Type="Embed" ProgID="Equation.DSMT4" ShapeID="_x0000_i1062" DrawAspect="Content" ObjectID="_1677624989" r:id="rId83"/>
+          <o:OLEObject Type="Embed" ProgID="Equation.DSMT4" ShapeID="_x0000_i1062" DrawAspect="Content" ObjectID="_1681246893" r:id="rId83"/>
         </w:object>
       </w:r>
       <w:r>
@@ -3028,10 +3026,10 @@
           <w:lang w:eastAsia="en-US"/>
         </w:rPr>
         <w:object w:dxaOrig="1650" w:dyaOrig="480" w14:anchorId="7E595D6B">
-          <v:shape id="_x0000_i1063" type="#_x0000_t75" style="width:82.5pt;height:24pt" o:ole="">
+          <v:shape id="_x0000_i1063" type="#_x0000_t75" style="width:82.9pt;height:23.6pt" o:ole="">
             <v:imagedata r:id="rId84" o:title=""/>
           </v:shape>
-          <o:OLEObject Type="Embed" ProgID="Equation.DSMT4" ShapeID="_x0000_i1063" DrawAspect="Content" ObjectID="_1677624990" r:id="rId85"/>
+          <o:OLEObject Type="Embed" ProgID="Equation.DSMT4" ShapeID="_x0000_i1063" DrawAspect="Content" ObjectID="_1681246894" r:id="rId85"/>
         </w:object>
       </w:r>
       <w:r>
@@ -3077,10 +3075,10 @@
           <w:lang w:eastAsia="en-US"/>
         </w:rPr>
         <w:object w:dxaOrig="9260" w:dyaOrig="480" w14:anchorId="5681357F">
-          <v:shape id="_x0000_i1064" type="#_x0000_t75" style="width:462.75pt;height:24pt" o:ole="">
+          <v:shape id="_x0000_i1064" type="#_x0000_t75" style="width:462.25pt;height:23.6pt" o:ole="">
             <v:imagedata r:id="rId86" o:title=""/>
           </v:shape>
-          <o:OLEObject Type="Embed" ProgID="Equation.DSMT4" ShapeID="_x0000_i1064" DrawAspect="Content" ObjectID="_1677624991" r:id="rId87"/>
+          <o:OLEObject Type="Embed" ProgID="Equation.DSMT4" ShapeID="_x0000_i1064" DrawAspect="Content" ObjectID="_1681246895" r:id="rId87"/>
         </w:object>
       </w:r>
     </w:p>
@@ -3149,10 +3147,10 @@
           <w:lang w:eastAsia="en-US"/>
         </w:rPr>
         <w:object w:dxaOrig="1260" w:dyaOrig="885" w14:anchorId="0E697362">
-          <v:shape id="_x0000_i1065" type="#_x0000_t75" style="width:63pt;height:44.25pt" o:ole="">
+          <v:shape id="_x0000_i1065" type="#_x0000_t75" style="width:63.55pt;height:44.75pt" o:ole="">
             <v:imagedata r:id="rId88" o:title=""/>
           </v:shape>
-          <o:OLEObject Type="Embed" ProgID="Equation.DSMT4" ShapeID="_x0000_i1065" DrawAspect="Content" ObjectID="_1677624992" r:id="rId89"/>
+          <o:OLEObject Type="Embed" ProgID="Equation.DSMT4" ShapeID="_x0000_i1065" DrawAspect="Content" ObjectID="_1681246896" r:id="rId89"/>
         </w:object>
       </w:r>
       <w:r>
@@ -3173,10 +3171,10 @@
           <w:lang w:eastAsia="en-US"/>
         </w:rPr>
         <w:object w:dxaOrig="975" w:dyaOrig="420" w14:anchorId="7E7C36F6">
-          <v:shape id="_x0000_i1066" type="#_x0000_t75" style="width:48.75pt;height:21pt" o:ole="">
+          <v:shape id="_x0000_i1066" type="#_x0000_t75" style="width:49pt;height:21.2pt" o:ole="">
             <v:imagedata r:id="rId90" o:title=""/>
           </v:shape>
-          <o:OLEObject Type="Embed" ProgID="Equation.DSMT4" ShapeID="_x0000_i1066" DrawAspect="Content" ObjectID="_1677624993" r:id="rId91"/>
+          <o:OLEObject Type="Embed" ProgID="Equation.DSMT4" ShapeID="_x0000_i1066" DrawAspect="Content" ObjectID="_1681246897" r:id="rId91"/>
         </w:object>
       </w:r>
       <w:r>
@@ -3194,10 +3192,10 @@
           <w:lang w:eastAsia="en-US"/>
         </w:rPr>
         <w:object w:dxaOrig="540" w:dyaOrig="420" w14:anchorId="7E557CB1">
-          <v:shape id="_x0000_i1067" type="#_x0000_t75" style="width:27pt;height:21pt" o:ole="">
+          <v:shape id="_x0000_i1067" type="#_x0000_t75" style="width:26.6pt;height:21.2pt" o:ole="">
             <v:imagedata r:id="rId92" o:title=""/>
           </v:shape>
-          <o:OLEObject Type="Embed" ProgID="Equation.DSMT4" ShapeID="_x0000_i1067" DrawAspect="Content" ObjectID="_1677624994" r:id="rId93"/>
+          <o:OLEObject Type="Embed" ProgID="Equation.DSMT4" ShapeID="_x0000_i1067" DrawAspect="Content" ObjectID="_1681246898" r:id="rId93"/>
         </w:object>
       </w:r>
       <w:r>
@@ -3223,10 +3221,10 @@
       </w:pPr>
       <w:r>
         <w:object w:dxaOrig="6451" w:dyaOrig="5371" w14:anchorId="5D77BD01">
-          <v:shape id="_x0000_i1068" type="#_x0000_t75" style="width:322.5pt;height:268.5pt" o:ole="">
+          <v:shape id="_x0000_i1218" type="#_x0000_t75" style="width:322.5pt;height:268.65pt" o:ole="">
             <v:imagedata r:id="rId94" o:title=""/>
           </v:shape>
-          <o:OLEObject Type="Embed" ProgID="Visio.Drawing.15" ShapeID="_x0000_i1068" DrawAspect="Content" ObjectID="_1677624995" r:id="rId95"/>
+          <o:OLEObject Type="Embed" ProgID="Visio.Drawing.15" ShapeID="_x0000_i1218" DrawAspect="Content" ObjectID="_1681246899" r:id="rId95"/>
         </w:object>
       </w:r>
     </w:p>
@@ -3295,11 +3293,11 @@
           <w:sz w:val="22"/>
           <w:lang w:eastAsia="en-US"/>
         </w:rPr>
-        <w:object w:dxaOrig="2680" w:dyaOrig="880" w14:anchorId="7D8385A3">
-          <v:shape id="_x0000_i1069" type="#_x0000_t75" style="width:134.25pt;height:44.25pt" o:ole="">
+        <w:object w:dxaOrig="2820" w:dyaOrig="880" w14:anchorId="7D8385A3">
+          <v:shape id="_x0000_i1069" type="#_x0000_t75" style="width:141.6pt;height:44.15pt" o:ole="">
             <v:imagedata r:id="rId96" o:title=""/>
           </v:shape>
-          <o:OLEObject Type="Embed" ProgID="Equation.DSMT4" ShapeID="_x0000_i1069" DrawAspect="Content" ObjectID="_1677624996" r:id="rId97"/>
+          <o:OLEObject Type="Embed" ProgID="Equation.DSMT4" ShapeID="_x0000_i1069" DrawAspect="Content" ObjectID="_1681246900" r:id="rId97"/>
         </w:object>
       </w:r>
     </w:p>
@@ -3419,10 +3417,10 @@
           <w:lang w:eastAsia="en-US"/>
         </w:rPr>
         <w:object w:dxaOrig="1020" w:dyaOrig="315" w14:anchorId="6206FF42">
-          <v:shape id="_x0000_i1070" type="#_x0000_t75" style="width:51pt;height:15.75pt" o:ole="">
+          <v:shape id="_x0000_i1070" type="#_x0000_t75" style="width:50.8pt;height:15.75pt" o:ole="">
             <v:imagedata r:id="rId98" o:title=""/>
           </v:shape>
-          <o:OLEObject Type="Embed" ProgID="Equation.DSMT4" ShapeID="_x0000_i1070" DrawAspect="Content" ObjectID="_1677624997" r:id="rId99"/>
+          <o:OLEObject Type="Embed" ProgID="Equation.DSMT4" ShapeID="_x0000_i1070" DrawAspect="Content" ObjectID="_1681246901" r:id="rId99"/>
         </w:object>
       </w:r>
       <w:r>
@@ -3440,10 +3438,10 @@
           <w:lang w:eastAsia="en-US"/>
         </w:rPr>
         <w:object w:dxaOrig="615" w:dyaOrig="420" w14:anchorId="417B7964">
-          <v:shape id="_x0000_i1071" type="#_x0000_t75" style="width:30.75pt;height:21pt" o:ole="">
+          <v:shape id="_x0000_i1071" type="#_x0000_t75" style="width:30.85pt;height:21.2pt" o:ole="">
             <v:imagedata r:id="rId100" o:title=""/>
           </v:shape>
-          <o:OLEObject Type="Embed" ProgID="Equation.DSMT4" ShapeID="_x0000_i1071" DrawAspect="Content" ObjectID="_1677624998" r:id="rId101"/>
+          <o:OLEObject Type="Embed" ProgID="Equation.DSMT4" ShapeID="_x0000_i1071" DrawAspect="Content" ObjectID="_1681246902" r:id="rId101"/>
         </w:object>
       </w:r>
       <w:r>
@@ -3461,10 +3459,10 @@
           <w:lang w:eastAsia="en-US"/>
         </w:rPr>
         <w:object w:dxaOrig="465" w:dyaOrig="450" w14:anchorId="38ECD92E">
-          <v:shape id="_x0000_i1072" type="#_x0000_t75" style="width:23.25pt;height:22.5pt" o:ole="">
+          <v:shape id="_x0000_i1072" type="#_x0000_t75" style="width:23pt;height:22.4pt" o:ole="">
             <v:imagedata r:id="rId102" o:title=""/>
           </v:shape>
-          <o:OLEObject Type="Embed" ProgID="Equation.DSMT4" ShapeID="_x0000_i1072" DrawAspect="Content" ObjectID="_1677624999" r:id="rId103"/>
+          <o:OLEObject Type="Embed" ProgID="Equation.DSMT4" ShapeID="_x0000_i1072" DrawAspect="Content" ObjectID="_1681246903" r:id="rId103"/>
         </w:object>
       </w:r>
       <w:r>
@@ -3492,10 +3490,10 @@
           <w:lang w:eastAsia="en-US"/>
         </w:rPr>
         <w:object w:dxaOrig="2040" w:dyaOrig="420" w14:anchorId="71548A1B">
-          <v:shape id="_x0000_i1073" type="#_x0000_t75" style="width:102pt;height:21pt" o:ole="">
+          <v:shape id="_x0000_i1073" type="#_x0000_t75" style="width:102.25pt;height:21.2pt" o:ole="">
             <v:imagedata r:id="rId104" o:title=""/>
           </v:shape>
-          <o:OLEObject Type="Embed" ProgID="Equation.DSMT4" ShapeID="_x0000_i1073" DrawAspect="Content" ObjectID="_1677625000" r:id="rId105"/>
+          <o:OLEObject Type="Embed" ProgID="Equation.DSMT4" ShapeID="_x0000_i1073" DrawAspect="Content" ObjectID="_1681246904" r:id="rId105"/>
         </w:object>
       </w:r>
       <w:r>
@@ -3581,10 +3579,10 @@
           <w:lang w:eastAsia="en-US"/>
         </w:rPr>
         <w:object w:dxaOrig="615" w:dyaOrig="420" w14:anchorId="2958092F">
-          <v:shape id="_x0000_i1074" type="#_x0000_t75" style="width:30.75pt;height:21pt" o:ole="">
+          <v:shape id="_x0000_i1074" type="#_x0000_t75" style="width:30.85pt;height:21.2pt" o:ole="">
             <v:imagedata r:id="rId100" o:title=""/>
           </v:shape>
-          <o:OLEObject Type="Embed" ProgID="Equation.DSMT4" ShapeID="_x0000_i1074" DrawAspect="Content" ObjectID="_1677625001" r:id="rId106"/>
+          <o:OLEObject Type="Embed" ProgID="Equation.DSMT4" ShapeID="_x0000_i1074" DrawAspect="Content" ObjectID="_1681246905" r:id="rId106"/>
         </w:object>
       </w:r>
       <w:r>
@@ -3602,10 +3600,10 @@
           <w:lang w:eastAsia="en-US"/>
         </w:rPr>
         <w:object w:dxaOrig="885" w:dyaOrig="450" w14:anchorId="31650E0B">
-          <v:shape id="_x0000_i1075" type="#_x0000_t75" style="width:44.25pt;height:22.5pt" o:ole="">
+          <v:shape id="_x0000_i1075" type="#_x0000_t75" style="width:44.75pt;height:22.4pt" o:ole="">
             <v:imagedata r:id="rId107" o:title=""/>
           </v:shape>
-          <o:OLEObject Type="Embed" ProgID="Equation.DSMT4" ShapeID="_x0000_i1075" DrawAspect="Content" ObjectID="_1677625002" r:id="rId108"/>
+          <o:OLEObject Type="Embed" ProgID="Equation.DSMT4" ShapeID="_x0000_i1075" DrawAspect="Content" ObjectID="_1681246906" r:id="rId108"/>
         </w:object>
       </w:r>
       <w:r>
@@ -3623,10 +3621,10 @@
           <w:lang w:eastAsia="en-US"/>
         </w:rPr>
         <w:object w:dxaOrig="1035" w:dyaOrig="450" w14:anchorId="0CD877CB">
-          <v:shape id="_x0000_i1076" type="#_x0000_t75" style="width:51.75pt;height:22.5pt" o:ole="">
+          <v:shape id="_x0000_i1076" type="#_x0000_t75" style="width:52.05pt;height:22.4pt" o:ole="">
             <v:imagedata r:id="rId109" o:title=""/>
           </v:shape>
-          <o:OLEObject Type="Embed" ProgID="Equation.DSMT4" ShapeID="_x0000_i1076" DrawAspect="Content" ObjectID="_1677625003" r:id="rId110"/>
+          <o:OLEObject Type="Embed" ProgID="Equation.DSMT4" ShapeID="_x0000_i1076" DrawAspect="Content" ObjectID="_1681246907" r:id="rId110"/>
         </w:object>
       </w:r>
       <w:r>
@@ -3644,10 +3642,10 @@
           <w:lang w:eastAsia="en-US"/>
         </w:rPr>
         <w:object w:dxaOrig="465" w:dyaOrig="450" w14:anchorId="67785846">
-          <v:shape id="_x0000_i1077" type="#_x0000_t75" style="width:23.25pt;height:22.5pt" o:ole="">
+          <v:shape id="_x0000_i1077" type="#_x0000_t75" style="width:23pt;height:22.4pt" o:ole="">
             <v:imagedata r:id="rId111" o:title=""/>
           </v:shape>
-          <o:OLEObject Type="Embed" ProgID="Equation.DSMT4" ShapeID="_x0000_i1077" DrawAspect="Content" ObjectID="_1677625004" r:id="rId112"/>
+          <o:OLEObject Type="Embed" ProgID="Equation.DSMT4" ShapeID="_x0000_i1077" DrawAspect="Content" ObjectID="_1681246908" r:id="rId112"/>
         </w:object>
       </w:r>
       <w:r>
@@ -3688,10 +3686,10 @@
           <w:lang w:eastAsia="en-US"/>
         </w:rPr>
         <w:object w:dxaOrig="6280" w:dyaOrig="880" w14:anchorId="037D668F">
-          <v:shape id="_x0000_i1078" type="#_x0000_t75" style="width:314.25pt;height:44.25pt" o:ole="">
+          <v:shape id="_x0000_i1078" type="#_x0000_t75" style="width:314pt;height:44.15pt" o:ole="">
             <v:imagedata r:id="rId113" o:title=""/>
           </v:shape>
-          <o:OLEObject Type="Embed" ProgID="Equation.DSMT4" ShapeID="_x0000_i1078" DrawAspect="Content" ObjectID="_1677625005" r:id="rId114"/>
+          <o:OLEObject Type="Embed" ProgID="Equation.DSMT4" ShapeID="_x0000_i1078" DrawAspect="Content" ObjectID="_1681246909" r:id="rId114"/>
         </w:object>
       </w:r>
       <w:r>
@@ -3732,10 +3730,10 @@
           <w:lang w:eastAsia="en-US"/>
         </w:rPr>
         <w:object w:dxaOrig="6140" w:dyaOrig="880" w14:anchorId="6DA0796F">
-          <v:shape id="_x0000_i1079" type="#_x0000_t75" style="width:306.75pt;height:44.25pt" o:ole="">
+          <v:shape id="_x0000_i1079" type="#_x0000_t75" style="width:306.75pt;height:44.15pt" o:ole="">
             <v:imagedata r:id="rId115" o:title=""/>
           </v:shape>
-          <o:OLEObject Type="Embed" ProgID="Equation.DSMT4" ShapeID="_x0000_i1079" DrawAspect="Content" ObjectID="_1677625006" r:id="rId116"/>
+          <o:OLEObject Type="Embed" ProgID="Equation.DSMT4" ShapeID="_x0000_i1079" DrawAspect="Content" ObjectID="_1681246910" r:id="rId116"/>
         </w:object>
       </w:r>
     </w:p>
@@ -3768,10 +3766,10 @@
           <w:lang w:eastAsia="en-US"/>
         </w:rPr>
         <w:object w:dxaOrig="6380" w:dyaOrig="880" w14:anchorId="46FB31D6">
-          <v:shape id="_x0000_i1080" type="#_x0000_t75" style="width:318.75pt;height:44.25pt" o:ole="">
+          <v:shape id="_x0000_i1080" type="#_x0000_t75" style="width:318.85pt;height:44.15pt" o:ole="">
             <v:imagedata r:id="rId117" o:title=""/>
           </v:shape>
-          <o:OLEObject Type="Embed" ProgID="Equation.DSMT4" ShapeID="_x0000_i1080" DrawAspect="Content" ObjectID="_1677625007" r:id="rId118"/>
+          <o:OLEObject Type="Embed" ProgID="Equation.DSMT4" ShapeID="_x0000_i1080" DrawAspect="Content" ObjectID="_1681246911" r:id="rId118"/>
         </w:object>
       </w:r>
     </w:p>
@@ -3804,10 +3802,10 @@
           <w:lang w:eastAsia="en-US"/>
         </w:rPr>
         <w:object w:dxaOrig="5460" w:dyaOrig="880" w14:anchorId="18B3D39A">
-          <v:shape id="_x0000_i1081" type="#_x0000_t75" style="width:273pt;height:44.25pt" o:ole="">
+          <v:shape id="_x0000_i1081" type="#_x0000_t75" style="width:272.85pt;height:44.15pt" o:ole="">
             <v:imagedata r:id="rId119" o:title=""/>
           </v:shape>
-          <o:OLEObject Type="Embed" ProgID="Equation.DSMT4" ShapeID="_x0000_i1081" DrawAspect="Content" ObjectID="_1677625008" r:id="rId120"/>
+          <o:OLEObject Type="Embed" ProgID="Equation.DSMT4" ShapeID="_x0000_i1081" DrawAspect="Content" ObjectID="_1681246912" r:id="rId120"/>
         </w:object>
       </w:r>
     </w:p>
@@ -3867,10 +3865,10 @@
           <w:lang w:eastAsia="en-US"/>
         </w:rPr>
         <w:object w:dxaOrig="615" w:dyaOrig="420" w14:anchorId="177A6232">
-          <v:shape id="_x0000_i1082" type="#_x0000_t75" style="width:30.75pt;height:21pt" o:ole="">
+          <v:shape id="_x0000_i1082" type="#_x0000_t75" style="width:30.85pt;height:21.2pt" o:ole="">
             <v:imagedata r:id="rId100" o:title=""/>
           </v:shape>
-          <o:OLEObject Type="Embed" ProgID="Equation.DSMT4" ShapeID="_x0000_i1082" DrawAspect="Content" ObjectID="_1677625009" r:id="rId121"/>
+          <o:OLEObject Type="Embed" ProgID="Equation.DSMT4" ShapeID="_x0000_i1082" DrawAspect="Content" ObjectID="_1681246913" r:id="rId121"/>
         </w:object>
       </w:r>
       <w:r>
@@ -3888,10 +3886,10 @@
           <w:lang w:eastAsia="en-US"/>
         </w:rPr>
         <w:object w:dxaOrig="885" w:dyaOrig="450" w14:anchorId="4D15D754">
-          <v:shape id="_x0000_i1083" type="#_x0000_t75" style="width:44.25pt;height:22.5pt" o:ole="">
+          <v:shape id="_x0000_i1083" type="#_x0000_t75" style="width:44.75pt;height:22.4pt" o:ole="">
             <v:imagedata r:id="rId107" o:title=""/>
           </v:shape>
-          <o:OLEObject Type="Embed" ProgID="Equation.DSMT4" ShapeID="_x0000_i1083" DrawAspect="Content" ObjectID="_1677625010" r:id="rId122"/>
+          <o:OLEObject Type="Embed" ProgID="Equation.DSMT4" ShapeID="_x0000_i1083" DrawAspect="Content" ObjectID="_1681246914" r:id="rId122"/>
         </w:object>
       </w:r>
       <w:r>
@@ -3909,10 +3907,10 @@
           <w:lang w:eastAsia="en-US"/>
         </w:rPr>
         <w:object w:dxaOrig="1035" w:dyaOrig="450" w14:anchorId="59F29013">
-          <v:shape id="_x0000_i1084" type="#_x0000_t75" style="width:51.75pt;height:22.5pt" o:ole="">
+          <v:shape id="_x0000_i1084" type="#_x0000_t75" style="width:52.05pt;height:22.4pt" o:ole="">
             <v:imagedata r:id="rId109" o:title=""/>
           </v:shape>
-          <o:OLEObject Type="Embed" ProgID="Equation.DSMT4" ShapeID="_x0000_i1084" DrawAspect="Content" ObjectID="_1677625011" r:id="rId123"/>
+          <o:OLEObject Type="Embed" ProgID="Equation.DSMT4" ShapeID="_x0000_i1084" DrawAspect="Content" ObjectID="_1681246915" r:id="rId123"/>
         </w:object>
       </w:r>
       <w:r>
@@ -3930,10 +3928,10 @@
           <w:lang w:eastAsia="en-US"/>
         </w:rPr>
         <w:object w:dxaOrig="465" w:dyaOrig="450" w14:anchorId="498E0B95">
-          <v:shape id="_x0000_i1085" type="#_x0000_t75" style="width:23.25pt;height:22.5pt" o:ole="">
+          <v:shape id="_x0000_i1085" type="#_x0000_t75" style="width:23pt;height:22.4pt" o:ole="">
             <v:imagedata r:id="rId111" o:title=""/>
           </v:shape>
-          <o:OLEObject Type="Embed" ProgID="Equation.DSMT4" ShapeID="_x0000_i1085" DrawAspect="Content" ObjectID="_1677625012" r:id="rId124"/>
+          <o:OLEObject Type="Embed" ProgID="Equation.DSMT4" ShapeID="_x0000_i1085" DrawAspect="Content" ObjectID="_1681246916" r:id="rId124"/>
         </w:object>
       </w:r>
       <w:r>
@@ -3971,10 +3969,10 @@
           <w:lang w:eastAsia="en-US"/>
         </w:rPr>
         <w:object w:dxaOrig="1560" w:dyaOrig="420" w14:anchorId="6484A113">
-          <v:shape id="_x0000_i1086" type="#_x0000_t75" style="width:78pt;height:21pt" o:ole="">
+          <v:shape id="_x0000_i1086" type="#_x0000_t75" style="width:78.05pt;height:21.2pt" o:ole="">
             <v:imagedata r:id="rId125" o:title=""/>
           </v:shape>
-          <o:OLEObject Type="Embed" ProgID="Equation.DSMT4" ShapeID="_x0000_i1086" DrawAspect="Content" ObjectID="_1677625013" r:id="rId126"/>
+          <o:OLEObject Type="Embed" ProgID="Equation.DSMT4" ShapeID="_x0000_i1086" DrawAspect="Content" ObjectID="_1681246917" r:id="rId126"/>
         </w:object>
       </w:r>
       <w:r>
@@ -4024,10 +4022,10 @@
           <w:lang w:eastAsia="en-US"/>
         </w:rPr>
         <w:object w:dxaOrig="7020" w:dyaOrig="960" w14:anchorId="299B5CB6">
-          <v:shape id="_x0000_i1087" type="#_x0000_t75" style="width:351pt;height:48pt" o:ole="">
+          <v:shape id="_x0000_i1087" type="#_x0000_t75" style="width:351.55pt;height:48.4pt" o:ole="">
             <v:imagedata r:id="rId127" o:title=""/>
           </v:shape>
-          <o:OLEObject Type="Embed" ProgID="Equation.DSMT4" ShapeID="_x0000_i1087" DrawAspect="Content" ObjectID="_1677625014" r:id="rId128"/>
+          <o:OLEObject Type="Embed" ProgID="Equation.DSMT4" ShapeID="_x0000_i1087" DrawAspect="Content" ObjectID="_1681246918" r:id="rId128"/>
         </w:object>
       </w:r>
     </w:p>
@@ -4060,10 +4058,10 @@
           <w:lang w:eastAsia="en-US"/>
         </w:rPr>
         <w:object w:dxaOrig="8600" w:dyaOrig="880" w14:anchorId="794C2D0F">
-          <v:shape id="_x0000_i1088" type="#_x0000_t75" style="width:429.75pt;height:44.25pt" o:ole="">
+          <v:shape id="_x0000_i1088" type="#_x0000_t75" style="width:429.6pt;height:44.15pt" o:ole="">
             <v:imagedata r:id="rId129" o:title=""/>
           </v:shape>
-          <o:OLEObject Type="Embed" ProgID="Equation.DSMT4" ShapeID="_x0000_i1088" DrawAspect="Content" ObjectID="_1677625015" r:id="rId130"/>
+          <o:OLEObject Type="Embed" ProgID="Equation.DSMT4" ShapeID="_x0000_i1088" DrawAspect="Content" ObjectID="_1681246919" r:id="rId130"/>
         </w:object>
       </w:r>
     </w:p>
@@ -4096,10 +4094,10 @@
           <w:lang w:eastAsia="en-US"/>
         </w:rPr>
         <w:object w:dxaOrig="8320" w:dyaOrig="880" w14:anchorId="7A698E4F">
-          <v:shape id="_x0000_i1089" type="#_x0000_t75" style="width:416.25pt;height:44.25pt" o:ole="">
+          <v:shape id="_x0000_i1089" type="#_x0000_t75" style="width:416.25pt;height:44.15pt" o:ole="">
             <v:imagedata r:id="rId131" o:title=""/>
           </v:shape>
-          <o:OLEObject Type="Embed" ProgID="Equation.DSMT4" ShapeID="_x0000_i1089" DrawAspect="Content" ObjectID="_1677625016" r:id="rId132"/>
+          <o:OLEObject Type="Embed" ProgID="Equation.DSMT4" ShapeID="_x0000_i1089" DrawAspect="Content" ObjectID="_1681246920" r:id="rId132"/>
         </w:object>
       </w:r>
     </w:p>
@@ -4132,10 +4130,10 @@
           <w:lang w:eastAsia="en-US"/>
         </w:rPr>
         <w:object w:dxaOrig="8720" w:dyaOrig="880" w14:anchorId="3E857931">
-          <v:shape id="_x0000_i1090" type="#_x0000_t75" style="width:435.75pt;height:44.25pt" o:ole="">
+          <v:shape id="_x0000_i1090" type="#_x0000_t75" style="width:435.65pt;height:44.15pt" o:ole="">
             <v:imagedata r:id="rId133" o:title=""/>
           </v:shape>
-          <o:OLEObject Type="Embed" ProgID="Equation.DSMT4" ShapeID="_x0000_i1090" DrawAspect="Content" ObjectID="_1677625017" r:id="rId134"/>
+          <o:OLEObject Type="Embed" ProgID="Equation.DSMT4" ShapeID="_x0000_i1090" DrawAspect="Content" ObjectID="_1681246921" r:id="rId134"/>
         </w:object>
       </w:r>
     </w:p>
@@ -4168,10 +4166,10 @@
           <w:lang w:eastAsia="en-US"/>
         </w:rPr>
         <w:object w:dxaOrig="6920" w:dyaOrig="880" w14:anchorId="21871675">
-          <v:shape id="_x0000_i1091" type="#_x0000_t75" style="width:345.75pt;height:44.25pt" o:ole="">
+          <v:shape id="_x0000_i1091" type="#_x0000_t75" style="width:345.5pt;height:44.15pt" o:ole="">
             <v:imagedata r:id="rId135" o:title=""/>
           </v:shape>
-          <o:OLEObject Type="Embed" ProgID="Equation.DSMT4" ShapeID="_x0000_i1091" DrawAspect="Content" ObjectID="_1677625018" r:id="rId136"/>
+          <o:OLEObject Type="Embed" ProgID="Equation.DSMT4" ShapeID="_x0000_i1091" DrawAspect="Content" ObjectID="_1681246922" r:id="rId136"/>
         </w:object>
       </w:r>
     </w:p>
@@ -4214,10 +4212,10 @@
           <w:lang w:eastAsia="en-US"/>
         </w:rPr>
         <w:object w:dxaOrig="1440" w:dyaOrig="420" w14:anchorId="51FC2F79">
-          <v:shape id="_x0000_i1092" type="#_x0000_t75" style="width:1in;height:21pt" o:ole="">
+          <v:shape id="_x0000_i1092" type="#_x0000_t75" style="width:1in;height:21.2pt" o:ole="">
             <v:imagedata r:id="rId137" o:title=""/>
           </v:shape>
-          <o:OLEObject Type="Embed" ProgID="Equation.DSMT4" ShapeID="_x0000_i1092" DrawAspect="Content" ObjectID="_1677625019" r:id="rId138"/>
+          <o:OLEObject Type="Embed" ProgID="Equation.DSMT4" ShapeID="_x0000_i1092" DrawAspect="Content" ObjectID="_1681246923" r:id="rId138"/>
         </w:object>
       </w:r>
       <w:r>
@@ -4258,10 +4256,10 @@
           <w:lang w:eastAsia="en-US"/>
         </w:rPr>
         <w:object w:dxaOrig="8600" w:dyaOrig="880" w14:anchorId="404E1DDA">
-          <v:shape id="_x0000_i1093" type="#_x0000_t75" style="width:429.75pt;height:44.25pt" o:ole="">
+          <v:shape id="_x0000_i1093" type="#_x0000_t75" style="width:429.6pt;height:44.15pt" o:ole="">
             <v:imagedata r:id="rId129" o:title=""/>
           </v:shape>
-          <o:OLEObject Type="Embed" ProgID="Equation.DSMT4" ShapeID="_x0000_i1093" DrawAspect="Content" ObjectID="_1677625020" r:id="rId139"/>
+          <o:OLEObject Type="Embed" ProgID="Equation.DSMT4" ShapeID="_x0000_i1093" DrawAspect="Content" ObjectID="_1681246924" r:id="rId139"/>
         </w:object>
       </w:r>
     </w:p>
@@ -4294,10 +4292,10 @@
           <w:lang w:eastAsia="en-US"/>
         </w:rPr>
         <w:object w:dxaOrig="8320" w:dyaOrig="880" w14:anchorId="13D1DE56">
-          <v:shape id="_x0000_i1094" type="#_x0000_t75" style="width:416.25pt;height:44.25pt" o:ole="">
+          <v:shape id="_x0000_i1094" type="#_x0000_t75" style="width:416.25pt;height:44.15pt" o:ole="">
             <v:imagedata r:id="rId131" o:title=""/>
           </v:shape>
-          <o:OLEObject Type="Embed" ProgID="Equation.DSMT4" ShapeID="_x0000_i1094" DrawAspect="Content" ObjectID="_1677625021" r:id="rId140"/>
+          <o:OLEObject Type="Embed" ProgID="Equation.DSMT4" ShapeID="_x0000_i1094" DrawAspect="Content" ObjectID="_1681246925" r:id="rId140"/>
         </w:object>
       </w:r>
     </w:p>
@@ -4330,10 +4328,10 @@
           <w:lang w:eastAsia="en-US"/>
         </w:rPr>
         <w:object w:dxaOrig="8720" w:dyaOrig="880" w14:anchorId="16331EBD">
-          <v:shape id="_x0000_i1095" type="#_x0000_t75" style="width:435.75pt;height:44.25pt" o:ole="">
+          <v:shape id="_x0000_i1095" type="#_x0000_t75" style="width:435.65pt;height:44.15pt" o:ole="">
             <v:imagedata r:id="rId133" o:title=""/>
           </v:shape>
-          <o:OLEObject Type="Embed" ProgID="Equation.DSMT4" ShapeID="_x0000_i1095" DrawAspect="Content" ObjectID="_1677625022" r:id="rId141"/>
+          <o:OLEObject Type="Embed" ProgID="Equation.DSMT4" ShapeID="_x0000_i1095" DrawAspect="Content" ObjectID="_1681246926" r:id="rId141"/>
         </w:object>
       </w:r>
     </w:p>
@@ -4366,10 +4364,10 @@
           <w:lang w:eastAsia="en-US"/>
         </w:rPr>
         <w:object w:dxaOrig="6920" w:dyaOrig="880" w14:anchorId="2B2458E0">
-          <v:shape id="_x0000_i1096" type="#_x0000_t75" style="width:345.75pt;height:44.25pt" o:ole="">
+          <v:shape id="_x0000_i1096" type="#_x0000_t75" style="width:345.5pt;height:44.15pt" o:ole="">
             <v:imagedata r:id="rId135" o:title=""/>
           </v:shape>
-          <o:OLEObject Type="Embed" ProgID="Equation.DSMT4" ShapeID="_x0000_i1096" DrawAspect="Content" ObjectID="_1677625023" r:id="rId142"/>
+          <o:OLEObject Type="Embed" ProgID="Equation.DSMT4" ShapeID="_x0000_i1096" DrawAspect="Content" ObjectID="_1681246927" r:id="rId142"/>
         </w:object>
       </w:r>
     </w:p>
@@ -4481,10 +4479,10 @@
           <w:lang w:eastAsia="en-US"/>
         </w:rPr>
         <w:object w:dxaOrig="615" w:dyaOrig="420" w14:anchorId="7E5A59DD">
-          <v:shape id="_x0000_i1097" type="#_x0000_t75" style="width:30.75pt;height:21pt" o:ole="">
+          <v:shape id="_x0000_i1097" type="#_x0000_t75" style="width:30.85pt;height:21.2pt" o:ole="">
             <v:imagedata r:id="rId100" o:title=""/>
           </v:shape>
-          <o:OLEObject Type="Embed" ProgID="Equation.DSMT4" ShapeID="_x0000_i1097" DrawAspect="Content" ObjectID="_1677625024" r:id="rId143"/>
+          <o:OLEObject Type="Embed" ProgID="Equation.DSMT4" ShapeID="_x0000_i1097" DrawAspect="Content" ObjectID="_1681246928" r:id="rId143"/>
         </w:object>
       </w:r>
       <w:r>
@@ -4502,10 +4500,10 @@
           <w:lang w:eastAsia="en-US"/>
         </w:rPr>
         <w:object w:dxaOrig="885" w:dyaOrig="450" w14:anchorId="6B366E17">
-          <v:shape id="_x0000_i1098" type="#_x0000_t75" style="width:44.25pt;height:22.5pt" o:ole="">
+          <v:shape id="_x0000_i1098" type="#_x0000_t75" style="width:44.75pt;height:22.4pt" o:ole="">
             <v:imagedata r:id="rId107" o:title=""/>
           </v:shape>
-          <o:OLEObject Type="Embed" ProgID="Equation.DSMT4" ShapeID="_x0000_i1098" DrawAspect="Content" ObjectID="_1677625025" r:id="rId144"/>
+          <o:OLEObject Type="Embed" ProgID="Equation.DSMT4" ShapeID="_x0000_i1098" DrawAspect="Content" ObjectID="_1681246929" r:id="rId144"/>
         </w:object>
       </w:r>
       <w:r>
@@ -4523,10 +4521,10 @@
           <w:lang w:eastAsia="en-US"/>
         </w:rPr>
         <w:object w:dxaOrig="1035" w:dyaOrig="450" w14:anchorId="222A5D78">
-          <v:shape id="_x0000_i1099" type="#_x0000_t75" style="width:51.75pt;height:22.5pt" o:ole="">
+          <v:shape id="_x0000_i1099" type="#_x0000_t75" style="width:52.05pt;height:22.4pt" o:ole="">
             <v:imagedata r:id="rId109" o:title=""/>
           </v:shape>
-          <o:OLEObject Type="Embed" ProgID="Equation.DSMT4" ShapeID="_x0000_i1099" DrawAspect="Content" ObjectID="_1677625026" r:id="rId145"/>
+          <o:OLEObject Type="Embed" ProgID="Equation.DSMT4" ShapeID="_x0000_i1099" DrawAspect="Content" ObjectID="_1681246930" r:id="rId145"/>
         </w:object>
       </w:r>
       <w:r>
@@ -4544,10 +4542,10 @@
           <w:lang w:eastAsia="en-US"/>
         </w:rPr>
         <w:object w:dxaOrig="465" w:dyaOrig="450" w14:anchorId="4E509AD6">
-          <v:shape id="_x0000_i1100" type="#_x0000_t75" style="width:23.25pt;height:22.5pt" o:ole="">
+          <v:shape id="_x0000_i1100" type="#_x0000_t75" style="width:23pt;height:22.4pt" o:ole="">
             <v:imagedata r:id="rId111" o:title=""/>
           </v:shape>
-          <o:OLEObject Type="Embed" ProgID="Equation.DSMT4" ShapeID="_x0000_i1100" DrawAspect="Content" ObjectID="_1677625027" r:id="rId146"/>
+          <o:OLEObject Type="Embed" ProgID="Equation.DSMT4" ShapeID="_x0000_i1100" DrawAspect="Content" ObjectID="_1681246931" r:id="rId146"/>
         </w:object>
       </w:r>
       <w:r>
@@ -4588,10 +4586,10 @@
           <w:lang w:eastAsia="en-US"/>
         </w:rPr>
         <w:object w:dxaOrig="6280" w:dyaOrig="880" w14:anchorId="6074FCEE">
-          <v:shape id="_x0000_i1101" type="#_x0000_t75" style="width:314.25pt;height:44.25pt" o:ole="">
+          <v:shape id="_x0000_i1101" type="#_x0000_t75" style="width:314pt;height:44.15pt" o:ole="">
             <v:imagedata r:id="rId113" o:title=""/>
           </v:shape>
-          <o:OLEObject Type="Embed" ProgID="Equation.DSMT4" ShapeID="_x0000_i1101" DrawAspect="Content" ObjectID="_1677625028" r:id="rId147"/>
+          <o:OLEObject Type="Embed" ProgID="Equation.DSMT4" ShapeID="_x0000_i1101" DrawAspect="Content" ObjectID="_1681246932" r:id="rId147"/>
         </w:object>
       </w:r>
       <w:r>
@@ -4632,10 +4630,10 @@
           <w:lang w:eastAsia="en-US"/>
         </w:rPr>
         <w:object w:dxaOrig="6140" w:dyaOrig="880" w14:anchorId="03180D89">
-          <v:shape id="_x0000_i1102" type="#_x0000_t75" style="width:306.75pt;height:44.25pt" o:ole="">
+          <v:shape id="_x0000_i1102" type="#_x0000_t75" style="width:306.75pt;height:44.15pt" o:ole="">
             <v:imagedata r:id="rId115" o:title=""/>
           </v:shape>
-          <o:OLEObject Type="Embed" ProgID="Equation.DSMT4" ShapeID="_x0000_i1102" DrawAspect="Content" ObjectID="_1677625029" r:id="rId148"/>
+          <o:OLEObject Type="Embed" ProgID="Equation.DSMT4" ShapeID="_x0000_i1102" DrawAspect="Content" ObjectID="_1681246933" r:id="rId148"/>
         </w:object>
       </w:r>
     </w:p>
@@ -4668,10 +4666,10 @@
           <w:lang w:eastAsia="en-US"/>
         </w:rPr>
         <w:object w:dxaOrig="6380" w:dyaOrig="880" w14:anchorId="4CCBE76F">
-          <v:shape id="_x0000_i1103" type="#_x0000_t75" style="width:318.75pt;height:44.25pt" o:ole="">
+          <v:shape id="_x0000_i1103" type="#_x0000_t75" style="width:318.85pt;height:44.15pt" o:ole="">
             <v:imagedata r:id="rId117" o:title=""/>
           </v:shape>
-          <o:OLEObject Type="Embed" ProgID="Equation.DSMT4" ShapeID="_x0000_i1103" DrawAspect="Content" ObjectID="_1677625030" r:id="rId149"/>
+          <o:OLEObject Type="Embed" ProgID="Equation.DSMT4" ShapeID="_x0000_i1103" DrawAspect="Content" ObjectID="_1681246934" r:id="rId149"/>
         </w:object>
       </w:r>
     </w:p>
@@ -4704,10 +4702,10 @@
           <w:lang w:eastAsia="en-US"/>
         </w:rPr>
         <w:object w:dxaOrig="5460" w:dyaOrig="880" w14:anchorId="457A5CAD">
-          <v:shape id="_x0000_i1104" type="#_x0000_t75" style="width:273pt;height:44.25pt" o:ole="">
+          <v:shape id="_x0000_i1104" type="#_x0000_t75" style="width:272.85pt;height:44.15pt" o:ole="">
             <v:imagedata r:id="rId119" o:title=""/>
           </v:shape>
-          <o:OLEObject Type="Embed" ProgID="Equation.DSMT4" ShapeID="_x0000_i1104" DrawAspect="Content" ObjectID="_1677625031" r:id="rId150"/>
+          <o:OLEObject Type="Embed" ProgID="Equation.DSMT4" ShapeID="_x0000_i1104" DrawAspect="Content" ObjectID="_1681246935" r:id="rId150"/>
         </w:object>
       </w:r>
     </w:p>
@@ -4767,10 +4765,10 @@
           <w:lang w:eastAsia="en-US"/>
         </w:rPr>
         <w:object w:dxaOrig="615" w:dyaOrig="420" w14:anchorId="0550E035">
-          <v:shape id="_x0000_i1105" type="#_x0000_t75" style="width:30.75pt;height:21pt" o:ole="">
+          <v:shape id="_x0000_i1105" type="#_x0000_t75" style="width:30.85pt;height:21.2pt" o:ole="">
             <v:imagedata r:id="rId100" o:title=""/>
           </v:shape>
-          <o:OLEObject Type="Embed" ProgID="Equation.DSMT4" ShapeID="_x0000_i1105" DrawAspect="Content" ObjectID="_1677625032" r:id="rId151"/>
+          <o:OLEObject Type="Embed" ProgID="Equation.DSMT4" ShapeID="_x0000_i1105" DrawAspect="Content" ObjectID="_1681246936" r:id="rId151"/>
         </w:object>
       </w:r>
       <w:r>
@@ -4788,10 +4786,10 @@
           <w:lang w:eastAsia="en-US"/>
         </w:rPr>
         <w:object w:dxaOrig="885" w:dyaOrig="450" w14:anchorId="0AB60A47">
-          <v:shape id="_x0000_i1106" type="#_x0000_t75" style="width:44.25pt;height:22.5pt" o:ole="">
+          <v:shape id="_x0000_i1106" type="#_x0000_t75" style="width:44.75pt;height:22.4pt" o:ole="">
             <v:imagedata r:id="rId107" o:title=""/>
           </v:shape>
-          <o:OLEObject Type="Embed" ProgID="Equation.DSMT4" ShapeID="_x0000_i1106" DrawAspect="Content" ObjectID="_1677625033" r:id="rId152"/>
+          <o:OLEObject Type="Embed" ProgID="Equation.DSMT4" ShapeID="_x0000_i1106" DrawAspect="Content" ObjectID="_1681246937" r:id="rId152"/>
         </w:object>
       </w:r>
       <w:r>
@@ -4809,10 +4807,10 @@
           <w:lang w:eastAsia="en-US"/>
         </w:rPr>
         <w:object w:dxaOrig="1035" w:dyaOrig="450" w14:anchorId="04B5020A">
-          <v:shape id="_x0000_i1107" type="#_x0000_t75" style="width:51.75pt;height:22.5pt" o:ole="">
+          <v:shape id="_x0000_i1107" type="#_x0000_t75" style="width:52.05pt;height:22.4pt" o:ole="">
             <v:imagedata r:id="rId109" o:title=""/>
           </v:shape>
-          <o:OLEObject Type="Embed" ProgID="Equation.DSMT4" ShapeID="_x0000_i1107" DrawAspect="Content" ObjectID="_1677625034" r:id="rId153"/>
+          <o:OLEObject Type="Embed" ProgID="Equation.DSMT4" ShapeID="_x0000_i1107" DrawAspect="Content" ObjectID="_1681246938" r:id="rId153"/>
         </w:object>
       </w:r>
       <w:r>
@@ -4830,10 +4828,10 @@
           <w:lang w:eastAsia="en-US"/>
         </w:rPr>
         <w:object w:dxaOrig="465" w:dyaOrig="450" w14:anchorId="2F1BEE9C">
-          <v:shape id="_x0000_i1108" type="#_x0000_t75" style="width:23.25pt;height:22.5pt" o:ole="">
+          <v:shape id="_x0000_i1108" type="#_x0000_t75" style="width:23pt;height:22.4pt" o:ole="">
             <v:imagedata r:id="rId111" o:title=""/>
           </v:shape>
-          <o:OLEObject Type="Embed" ProgID="Equation.DSMT4" ShapeID="_x0000_i1108" DrawAspect="Content" ObjectID="_1677625035" r:id="rId154"/>
+          <o:OLEObject Type="Embed" ProgID="Equation.DSMT4" ShapeID="_x0000_i1108" DrawAspect="Content" ObjectID="_1681246939" r:id="rId154"/>
         </w:object>
       </w:r>
       <w:r>
@@ -4871,10 +4869,10 @@
           <w:lang w:eastAsia="en-US"/>
         </w:rPr>
         <w:object w:dxaOrig="1560" w:dyaOrig="420" w14:anchorId="5D9D9A41">
-          <v:shape id="_x0000_i1109" type="#_x0000_t75" style="width:78pt;height:21pt" o:ole="">
+          <v:shape id="_x0000_i1109" type="#_x0000_t75" style="width:78.05pt;height:21.2pt" o:ole="">
             <v:imagedata r:id="rId125" o:title=""/>
           </v:shape>
-          <o:OLEObject Type="Embed" ProgID="Equation.DSMT4" ShapeID="_x0000_i1109" DrawAspect="Content" ObjectID="_1677625036" r:id="rId155"/>
+          <o:OLEObject Type="Embed" ProgID="Equation.DSMT4" ShapeID="_x0000_i1109" DrawAspect="Content" ObjectID="_1681246940" r:id="rId155"/>
         </w:object>
       </w:r>
       <w:r>
@@ -4924,10 +4922,10 @@
           <w:lang w:eastAsia="en-US"/>
         </w:rPr>
         <w:object w:dxaOrig="7020" w:dyaOrig="960" w14:anchorId="15F905A3">
-          <v:shape id="_x0000_i1110" type="#_x0000_t75" style="width:351pt;height:48pt" o:ole="">
+          <v:shape id="_x0000_i1110" type="#_x0000_t75" style="width:351.55pt;height:48.4pt" o:ole="">
             <v:imagedata r:id="rId127" o:title=""/>
           </v:shape>
-          <o:OLEObject Type="Embed" ProgID="Equation.DSMT4" ShapeID="_x0000_i1110" DrawAspect="Content" ObjectID="_1677625037" r:id="rId156"/>
+          <o:OLEObject Type="Embed" ProgID="Equation.DSMT4" ShapeID="_x0000_i1110" DrawAspect="Content" ObjectID="_1681246941" r:id="rId156"/>
         </w:object>
       </w:r>
     </w:p>
@@ -4960,10 +4958,10 @@
           <w:lang w:eastAsia="en-US"/>
         </w:rPr>
         <w:object w:dxaOrig="8600" w:dyaOrig="880" w14:anchorId="0D59FF7B">
-          <v:shape id="_x0000_i1111" type="#_x0000_t75" style="width:429.75pt;height:44.25pt" o:ole="">
+          <v:shape id="_x0000_i1111" type="#_x0000_t75" style="width:429.6pt;height:44.15pt" o:ole="">
             <v:imagedata r:id="rId129" o:title=""/>
           </v:shape>
-          <o:OLEObject Type="Embed" ProgID="Equation.DSMT4" ShapeID="_x0000_i1111" DrawAspect="Content" ObjectID="_1677625038" r:id="rId157"/>
+          <o:OLEObject Type="Embed" ProgID="Equation.DSMT4" ShapeID="_x0000_i1111" DrawAspect="Content" ObjectID="_1681246942" r:id="rId157"/>
         </w:object>
       </w:r>
     </w:p>
@@ -4996,10 +4994,10 @@
           <w:lang w:eastAsia="en-US"/>
         </w:rPr>
         <w:object w:dxaOrig="8320" w:dyaOrig="880" w14:anchorId="50AACD2D">
-          <v:shape id="_x0000_i1112" type="#_x0000_t75" style="width:416.25pt;height:44.25pt" o:ole="">
+          <v:shape id="_x0000_i1112" type="#_x0000_t75" style="width:416.25pt;height:44.15pt" o:ole="">
             <v:imagedata r:id="rId131" o:title=""/>
           </v:shape>
-          <o:OLEObject Type="Embed" ProgID="Equation.DSMT4" ShapeID="_x0000_i1112" DrawAspect="Content" ObjectID="_1677625039" r:id="rId158"/>
+          <o:OLEObject Type="Embed" ProgID="Equation.DSMT4" ShapeID="_x0000_i1112" DrawAspect="Content" ObjectID="_1681246943" r:id="rId158"/>
         </w:object>
       </w:r>
     </w:p>
@@ -5032,10 +5030,10 @@
           <w:lang w:eastAsia="en-US"/>
         </w:rPr>
         <w:object w:dxaOrig="8720" w:dyaOrig="880" w14:anchorId="438E19BB">
-          <v:shape id="_x0000_i1113" type="#_x0000_t75" style="width:435.75pt;height:44.25pt" o:ole="">
+          <v:shape id="_x0000_i1113" type="#_x0000_t75" style="width:435.65pt;height:44.15pt" o:ole="">
             <v:imagedata r:id="rId133" o:title=""/>
           </v:shape>
-          <o:OLEObject Type="Embed" ProgID="Equation.DSMT4" ShapeID="_x0000_i1113" DrawAspect="Content" ObjectID="_1677625040" r:id="rId159"/>
+          <o:OLEObject Type="Embed" ProgID="Equation.DSMT4" ShapeID="_x0000_i1113" DrawAspect="Content" ObjectID="_1681246944" r:id="rId159"/>
         </w:object>
       </w:r>
     </w:p>
@@ -5068,10 +5066,10 @@
           <w:lang w:eastAsia="en-US"/>
         </w:rPr>
         <w:object w:dxaOrig="6920" w:dyaOrig="880" w14:anchorId="3D7DE15E">
-          <v:shape id="_x0000_i1114" type="#_x0000_t75" style="width:345.75pt;height:44.25pt" o:ole="">
+          <v:shape id="_x0000_i1114" type="#_x0000_t75" style="width:345.5pt;height:44.15pt" o:ole="">
             <v:imagedata r:id="rId135" o:title=""/>
           </v:shape>
-          <o:OLEObject Type="Embed" ProgID="Equation.DSMT4" ShapeID="_x0000_i1114" DrawAspect="Content" ObjectID="_1677625041" r:id="rId160"/>
+          <o:OLEObject Type="Embed" ProgID="Equation.DSMT4" ShapeID="_x0000_i1114" DrawAspect="Content" ObjectID="_1681246945" r:id="rId160"/>
         </w:object>
       </w:r>
     </w:p>
@@ -5112,10 +5110,10 @@
           <w:lang w:eastAsia="en-US"/>
         </w:rPr>
         <w:object w:dxaOrig="1440" w:dyaOrig="420" w14:anchorId="0233A9AD">
-          <v:shape id="_x0000_i1115" type="#_x0000_t75" style="width:1in;height:21pt" o:ole="">
+          <v:shape id="_x0000_i1115" type="#_x0000_t75" style="width:1in;height:21.2pt" o:ole="">
             <v:imagedata r:id="rId137" o:title=""/>
           </v:shape>
-          <o:OLEObject Type="Embed" ProgID="Equation.DSMT4" ShapeID="_x0000_i1115" DrawAspect="Content" ObjectID="_1677625042" r:id="rId161"/>
+          <o:OLEObject Type="Embed" ProgID="Equation.DSMT4" ShapeID="_x0000_i1115" DrawAspect="Content" ObjectID="_1681246946" r:id="rId161"/>
         </w:object>
       </w:r>
       <w:r>
@@ -5156,10 +5154,10 @@
           <w:lang w:eastAsia="en-US"/>
         </w:rPr>
         <w:object w:dxaOrig="8600" w:dyaOrig="880" w14:anchorId="1C08A91E">
-          <v:shape id="_x0000_i1116" type="#_x0000_t75" style="width:429.75pt;height:44.25pt" o:ole="">
+          <v:shape id="_x0000_i1116" type="#_x0000_t75" style="width:429.6pt;height:44.15pt" o:ole="">
             <v:imagedata r:id="rId129" o:title=""/>
           </v:shape>
-          <o:OLEObject Type="Embed" ProgID="Equation.DSMT4" ShapeID="_x0000_i1116" DrawAspect="Content" ObjectID="_1677625043" r:id="rId162"/>
+          <o:OLEObject Type="Embed" ProgID="Equation.DSMT4" ShapeID="_x0000_i1116" DrawAspect="Content" ObjectID="_1681246947" r:id="rId162"/>
         </w:object>
       </w:r>
     </w:p>
@@ -5192,10 +5190,10 @@
           <w:lang w:eastAsia="en-US"/>
         </w:rPr>
         <w:object w:dxaOrig="8320" w:dyaOrig="880" w14:anchorId="134CAC82">
-          <v:shape id="_x0000_i1117" type="#_x0000_t75" style="width:416.25pt;height:44.25pt" o:ole="">
+          <v:shape id="_x0000_i1117" type="#_x0000_t75" style="width:416.25pt;height:44.15pt" o:ole="">
             <v:imagedata r:id="rId131" o:title=""/>
           </v:shape>
-          <o:OLEObject Type="Embed" ProgID="Equation.DSMT4" ShapeID="_x0000_i1117" DrawAspect="Content" ObjectID="_1677625044" r:id="rId163"/>
+          <o:OLEObject Type="Embed" ProgID="Equation.DSMT4" ShapeID="_x0000_i1117" DrawAspect="Content" ObjectID="_1681246948" r:id="rId163"/>
         </w:object>
       </w:r>
     </w:p>
@@ -5228,10 +5226,10 @@
           <w:lang w:eastAsia="en-US"/>
         </w:rPr>
         <w:object w:dxaOrig="8720" w:dyaOrig="880" w14:anchorId="7F82AB13">
-          <v:shape id="_x0000_i1118" type="#_x0000_t75" style="width:435.75pt;height:44.25pt" o:ole="">
+          <v:shape id="_x0000_i1118" type="#_x0000_t75" style="width:435.65pt;height:44.15pt" o:ole="">
             <v:imagedata r:id="rId133" o:title=""/>
           </v:shape>
-          <o:OLEObject Type="Embed" ProgID="Equation.DSMT4" ShapeID="_x0000_i1118" DrawAspect="Content" ObjectID="_1677625045" r:id="rId164"/>
+          <o:OLEObject Type="Embed" ProgID="Equation.DSMT4" ShapeID="_x0000_i1118" DrawAspect="Content" ObjectID="_1681246949" r:id="rId164"/>
         </w:object>
       </w:r>
     </w:p>
@@ -5264,10 +5262,10 @@
           <w:lang w:eastAsia="en-US"/>
         </w:rPr>
         <w:object w:dxaOrig="6920" w:dyaOrig="880" w14:anchorId="52E9EC6A">
-          <v:shape id="_x0000_i1119" type="#_x0000_t75" style="width:345.75pt;height:44.25pt" o:ole="">
+          <v:shape id="_x0000_i1119" type="#_x0000_t75" style="width:345.5pt;height:44.15pt" o:ole="">
             <v:imagedata r:id="rId135" o:title=""/>
           </v:shape>
-          <o:OLEObject Type="Embed" ProgID="Equation.DSMT4" ShapeID="_x0000_i1119" DrawAspect="Content" ObjectID="_1677625046" r:id="rId165"/>
+          <o:OLEObject Type="Embed" ProgID="Equation.DSMT4" ShapeID="_x0000_i1119" DrawAspect="Content" ObjectID="_1681246950" r:id="rId165"/>
         </w:object>
       </w:r>
     </w:p>
@@ -5300,10 +5298,10 @@
           <w:lang w:eastAsia="en-US"/>
         </w:rPr>
         <w:object w:dxaOrig="9460" w:dyaOrig="920" w14:anchorId="463EDF1D">
-          <v:shape id="_x0000_i1120" type="#_x0000_t75" style="width:473.25pt;height:45.75pt" o:ole="">
+          <v:shape id="_x0000_i1120" type="#_x0000_t75" style="width:473.75pt;height:45.4pt" o:ole="">
             <v:imagedata r:id="rId166" o:title=""/>
           </v:shape>
-          <o:OLEObject Type="Embed" ProgID="Equation.DSMT4" ShapeID="_x0000_i1120" DrawAspect="Content" ObjectID="_1677625047" r:id="rId167"/>
+          <o:OLEObject Type="Embed" ProgID="Equation.DSMT4" ShapeID="_x0000_i1120" DrawAspect="Content" ObjectID="_1681246951" r:id="rId167"/>
         </w:object>
       </w:r>
     </w:p>
@@ -5325,10 +5323,10 @@
           <w:lang w:eastAsia="en-US"/>
         </w:rPr>
         <w:object w:dxaOrig="9139" w:dyaOrig="920" w14:anchorId="6010F6A7">
-          <v:shape id="_x0000_i1121" type="#_x0000_t75" style="width:456.75pt;height:45.75pt" o:ole="">
+          <v:shape id="_x0000_i1121" type="#_x0000_t75" style="width:456.8pt;height:45.4pt" o:ole="">
             <v:imagedata r:id="rId168" o:title=""/>
           </v:shape>
-          <o:OLEObject Type="Embed" ProgID="Equation.DSMT4" ShapeID="_x0000_i1121" DrawAspect="Content" ObjectID="_1677625048" r:id="rId169"/>
+          <o:OLEObject Type="Embed" ProgID="Equation.DSMT4" ShapeID="_x0000_i1121" DrawAspect="Content" ObjectID="_1681246952" r:id="rId169"/>
         </w:object>
       </w:r>
     </w:p>
@@ -5361,10 +5359,10 @@
           <w:lang w:eastAsia="en-US"/>
         </w:rPr>
         <w:object w:dxaOrig="9560" w:dyaOrig="920" w14:anchorId="5B63DF5E">
-          <v:shape id="_x0000_i1122" type="#_x0000_t75" style="width:477.75pt;height:45.75pt" o:ole="">
+          <v:shape id="_x0000_i1122" type="#_x0000_t75" style="width:477.4pt;height:45.4pt" o:ole="">
             <v:imagedata r:id="rId170" o:title=""/>
           </v:shape>
-          <o:OLEObject Type="Embed" ProgID="Equation.DSMT4" ShapeID="_x0000_i1122" DrawAspect="Content" ObjectID="_1677625049" r:id="rId171"/>
+          <o:OLEObject Type="Embed" ProgID="Equation.DSMT4" ShapeID="_x0000_i1122" DrawAspect="Content" ObjectID="_1681246953" r:id="rId171"/>
         </w:object>
       </w:r>
     </w:p>
@@ -5399,10 +5397,10 @@
           <w:lang w:eastAsia="en-US"/>
         </w:rPr>
         <w:object w:dxaOrig="7900" w:dyaOrig="920" w14:anchorId="60BB29A3">
-          <v:shape id="_x0000_i1123" type="#_x0000_t75" style="width:386.25pt;height:45pt" o:ole="">
+          <v:shape id="_x0000_i1123" type="#_x0000_t75" style="width:386pt;height:45.4pt" o:ole="">
             <v:imagedata r:id="rId172" o:title=""/>
           </v:shape>
-          <o:OLEObject Type="Embed" ProgID="Equation.DSMT4" ShapeID="_x0000_i1123" DrawAspect="Content" ObjectID="_1677625050" r:id="rId173"/>
+          <o:OLEObject Type="Embed" ProgID="Equation.DSMT4" ShapeID="_x0000_i1123" DrawAspect="Content" ObjectID="_1681246954" r:id="rId173"/>
         </w:object>
       </w:r>
     </w:p>
@@ -5468,10 +5466,10 @@
           <w:lang w:eastAsia="en-US"/>
         </w:rPr>
         <w:object w:dxaOrig="2040" w:dyaOrig="420" w14:anchorId="389CA84A">
-          <v:shape id="_x0000_i1124" type="#_x0000_t75" style="width:102pt;height:21pt" o:ole="">
+          <v:shape id="_x0000_i1124" type="#_x0000_t75" style="width:102.25pt;height:21.2pt" o:ole="">
             <v:imagedata r:id="rId174" o:title=""/>
           </v:shape>
-          <o:OLEObject Type="Embed" ProgID="Equation.DSMT4" ShapeID="_x0000_i1124" DrawAspect="Content" ObjectID="_1677625051" r:id="rId175"/>
+          <o:OLEObject Type="Embed" ProgID="Equation.DSMT4" ShapeID="_x0000_i1124" DrawAspect="Content" ObjectID="_1681246955" r:id="rId175"/>
         </w:object>
       </w:r>
       <w:r>
@@ -5490,10 +5488,10 @@
           <w:lang w:eastAsia="en-US"/>
         </w:rPr>
         <w:object w:dxaOrig="1020" w:dyaOrig="315" w14:anchorId="6CF0E9BC">
-          <v:shape id="_x0000_i1125" type="#_x0000_t75" style="width:51pt;height:15.75pt" o:ole="">
+          <v:shape id="_x0000_i1125" type="#_x0000_t75" style="width:50.8pt;height:15.75pt" o:ole="">
             <v:imagedata r:id="rId176" o:title=""/>
           </v:shape>
-          <o:OLEObject Type="Embed" ProgID="Equation.DSMT4" ShapeID="_x0000_i1125" DrawAspect="Content" ObjectID="_1677625052" r:id="rId177"/>
+          <o:OLEObject Type="Embed" ProgID="Equation.DSMT4" ShapeID="_x0000_i1125" DrawAspect="Content" ObjectID="_1681246956" r:id="rId177"/>
         </w:object>
       </w:r>
       <w:r>
@@ -5511,10 +5509,10 @@
           <w:lang w:eastAsia="en-US"/>
         </w:rPr>
         <w:object w:dxaOrig="465" w:dyaOrig="420" w14:anchorId="7143BCBE">
-          <v:shape id="_x0000_i1126" type="#_x0000_t75" style="width:23.25pt;height:21pt" o:ole="">
+          <v:shape id="_x0000_i1126" type="#_x0000_t75" style="width:23pt;height:21.2pt" o:ole="">
             <v:imagedata r:id="rId178" o:title=""/>
           </v:shape>
-          <o:OLEObject Type="Embed" ProgID="Equation.DSMT4" ShapeID="_x0000_i1126" DrawAspect="Content" ObjectID="_1677625053" r:id="rId179"/>
+          <o:OLEObject Type="Embed" ProgID="Equation.DSMT4" ShapeID="_x0000_i1126" DrawAspect="Content" ObjectID="_1681246957" r:id="rId179"/>
         </w:object>
       </w:r>
       <w:r>
@@ -5532,10 +5530,10 @@
           <w:lang w:eastAsia="en-US"/>
         </w:rPr>
         <w:object w:dxaOrig="735" w:dyaOrig="450" w14:anchorId="4EACB125">
-          <v:shape id="_x0000_i1127" type="#_x0000_t75" style="width:36.75pt;height:22.5pt" o:ole="">
+          <v:shape id="_x0000_i1127" type="#_x0000_t75" style="width:36.9pt;height:22.4pt" o:ole="">
             <v:imagedata r:id="rId180" o:title=""/>
           </v:shape>
-          <o:OLEObject Type="Embed" ProgID="Equation.DSMT4" ShapeID="_x0000_i1127" DrawAspect="Content" ObjectID="_1677625054" r:id="rId181"/>
+          <o:OLEObject Type="Embed" ProgID="Equation.DSMT4" ShapeID="_x0000_i1127" DrawAspect="Content" ObjectID="_1681246958" r:id="rId181"/>
         </w:object>
       </w:r>
       <w:r>
@@ -5638,7 +5636,7 @@
         </w:rPr>
       </w:pPr>
     </w:p>
-    <w:bookmarkStart w:id="1" w:name="_Hlk66910895"/>
+    <w:bookmarkStart w:id="0" w:name="_Hlk66910895"/>
     <w:p>
       <w:pPr>
         <w:ind w:firstLine="0"/>
@@ -5657,10 +5655,188 @@
           <w:lang w:eastAsia="en-US"/>
         </w:rPr>
         <w:object w:dxaOrig="6220" w:dyaOrig="880" w14:anchorId="4E14E65C">
-          <v:shape id="_x0000_i1128" type="#_x0000_t75" style="width:311.25pt;height:44.25pt" o:ole="">
+          <v:shape id="_x0000_i1128" type="#_x0000_t75" style="width:311pt;height:44.15pt" o:ole="">
             <v:imagedata r:id="rId182" o:title=""/>
           </v:shape>
-          <o:OLEObject Type="Embed" ProgID="Equation.DSMT4" ShapeID="_x0000_i1128" DrawAspect="Content" ObjectID="_1677625055" r:id="rId183"/>
+          <o:OLEObject Type="Embed" ProgID="Equation.DSMT4" ShapeID="_x0000_i1128" DrawAspect="Content" ObjectID="_1681246959" r:id="rId183"/>
+        </w:object>
+      </w:r>
+      <w:bookmarkEnd w:id="0"/>
+    </w:p>
+    <w:p>
+      <w:pPr>
+        <w:ind w:firstLine="0"/>
+        <w:jc w:val="center"/>
+        <w:rPr>
+          <w:rFonts w:eastAsiaTheme="minorHAnsi" w:cs="Times New Roman"/>
+          <w:szCs w:val="28"/>
+          <w:lang w:eastAsia="en-US"/>
+        </w:rPr>
+      </w:pPr>
+    </w:p>
+    <w:p>
+      <w:pPr>
+        <w:ind w:firstLine="0"/>
+        <w:jc w:val="center"/>
+        <w:rPr>
+          <w:rFonts w:eastAsiaTheme="minorHAnsi" w:cs="Times New Roman"/>
+          <w:szCs w:val="28"/>
+          <w:lang w:eastAsia="en-US"/>
+        </w:rPr>
+      </w:pPr>
+      <w:r>
+        <w:rPr>
+          <w:rFonts w:eastAsiaTheme="minorHAnsi" w:cs="Times New Roman"/>
+          <w:position w:val="-38"/>
+          <w:szCs w:val="28"/>
+          <w:lang w:eastAsia="en-US"/>
+        </w:rPr>
+        <w:object w:dxaOrig="6100" w:dyaOrig="880" w14:anchorId="4D3A5E08">
+          <v:shape id="_x0000_i1129" type="#_x0000_t75" style="width:305.55pt;height:44.15pt" o:ole="">
+            <v:imagedata r:id="rId184" o:title=""/>
+          </v:shape>
+          <o:OLEObject Type="Embed" ProgID="Equation.DSMT4" ShapeID="_x0000_i1129" DrawAspect="Content" ObjectID="_1681246960" r:id="rId185"/>
+        </w:object>
+      </w:r>
+    </w:p>
+    <w:p>
+      <w:pPr>
+        <w:ind w:firstLine="0"/>
+        <w:jc w:val="center"/>
+        <w:rPr>
+          <w:rFonts w:eastAsiaTheme="minorHAnsi" w:cs="Times New Roman"/>
+          <w:szCs w:val="28"/>
+          <w:lang w:eastAsia="en-US"/>
+        </w:rPr>
+      </w:pPr>
+    </w:p>
+    <w:p>
+      <w:pPr>
+        <w:ind w:firstLine="0"/>
+        <w:jc w:val="center"/>
+        <w:rPr>
+          <w:rFonts w:cs="Times New Roman"/>
+          <w:szCs w:val="28"/>
+          <w:lang w:val="en-US"/>
+        </w:rPr>
+      </w:pPr>
+      <w:r>
+        <w:rPr>
+          <w:rFonts w:eastAsiaTheme="minorHAnsi" w:cs="Times New Roman"/>
+          <w:position w:val="-38"/>
+          <w:szCs w:val="28"/>
+          <w:lang w:eastAsia="en-US"/>
+        </w:rPr>
+        <w:object w:dxaOrig="6200" w:dyaOrig="880" w14:anchorId="3105B9B4">
+          <v:shape id="_x0000_i1130" type="#_x0000_t75" style="width:309.8pt;height:44.15pt" o:ole="">
+            <v:imagedata r:id="rId186" o:title=""/>
+          </v:shape>
+          <o:OLEObject Type="Embed" ProgID="Equation.DSMT4" ShapeID="_x0000_i1130" DrawAspect="Content" ObjectID="_1681246961" r:id="rId187"/>
+        </w:object>
+      </w:r>
+    </w:p>
+    <w:p>
+      <w:pPr>
+        <w:rPr>
+          <w:rFonts w:cs="Times New Roman"/>
+          <w:szCs w:val="28"/>
+        </w:rPr>
+      </w:pPr>
+    </w:p>
+    <w:p>
+      <w:pPr>
+        <w:rPr>
+          <w:rFonts w:eastAsiaTheme="minorHAnsi" w:cs="Times New Roman"/>
+          <w:spacing w:val="-6"/>
+          <w:szCs w:val="28"/>
+          <w:lang w:eastAsia="en-US"/>
+        </w:rPr>
+      </w:pPr>
+      <w:r>
+        <w:rPr>
+          <w:rFonts w:cs="Times New Roman"/>
+          <w:szCs w:val="28"/>
+        </w:rPr>
+        <w:t xml:space="preserve">Вторая точка </w:t>
+      </w:r>
+      <w:r>
+        <w:rPr>
+          <w:rFonts w:cs="Times New Roman"/>
+          <w:szCs w:val="28"/>
+        </w:rPr>
+        <w:t xml:space="preserve">электромеханической характеристики </w:t>
+      </w:r>
+      <w:r>
+        <w:rPr>
+          <w:rFonts w:cs="Times New Roman"/>
+          <w:szCs w:val="28"/>
+        </w:rPr>
+        <w:t>п</w:t>
+      </w:r>
+      <w:r>
+        <w:rPr>
+          <w:rFonts w:cs="Times New Roman"/>
+          <w:szCs w:val="28"/>
+        </w:rPr>
+        <w:t xml:space="preserve">ри </w:t>
+      </w:r>
+      <w:r>
+        <w:rPr>
+          <w:rFonts w:eastAsiaTheme="minorHAnsi" w:cs="Times New Roman"/>
+          <w:spacing w:val="-6"/>
+          <w:position w:val="-14"/>
+          <w:szCs w:val="28"/>
+          <w:lang w:eastAsia="en-US"/>
+        </w:rPr>
+        <w:object w:dxaOrig="1560" w:dyaOrig="420" w14:anchorId="23216255">
+          <v:shape id="_x0000_i1131" type="#_x0000_t75" style="width:78.05pt;height:21.2pt" o:ole="">
+            <v:imagedata r:id="rId125" o:title=""/>
+          </v:shape>
+          <o:OLEObject Type="Embed" ProgID="Equation.DSMT4" ShapeID="_x0000_i1131" DrawAspect="Content" ObjectID="_1681246962" r:id="rId188"/>
+        </w:object>
+      </w:r>
+      <w:r>
+        <w:rPr>
+          <w:rFonts w:eastAsiaTheme="minorHAnsi" w:cs="Times New Roman"/>
+          <w:spacing w:val="-6"/>
+          <w:szCs w:val="28"/>
+          <w:lang w:eastAsia="en-US"/>
+        </w:rPr>
+        <w:t xml:space="preserve"> </w:t>
+      </w:r>
+      <w:r>
+        <w:rPr>
+          <w:rFonts w:eastAsiaTheme="minorHAnsi" w:cs="Times New Roman"/>
+          <w:spacing w:val="-6"/>
+          <w:szCs w:val="28"/>
+          <w:lang w:eastAsia="en-US"/>
+        </w:rPr>
+        <w:t>:</w:t>
+      </w:r>
+    </w:p>
+    <w:bookmarkStart w:id="1" w:name="_Hlk66911598"/>
+    <w:p>
+      <w:pPr>
+        <w:ind w:firstLine="0"/>
+        <w:jc w:val="center"/>
+        <w:rPr>
+          <w:rFonts w:eastAsiaTheme="minorHAnsi" w:cs="Times New Roman"/>
+          <w:szCs w:val="28"/>
+          <w:lang w:eastAsia="en-US"/>
+        </w:rPr>
+      </w:pPr>
+      <w:r>
+        <w:rPr>
+          <w:rFonts w:eastAsiaTheme="minorHAnsi" w:cs="Times New Roman"/>
+          <w:position w:val="-46"/>
+          <w:szCs w:val="28"/>
+          <w:lang w:eastAsia="en-US"/>
+        </w:rPr>
+        <w:object w:dxaOrig="8680" w:dyaOrig="960" w14:anchorId="74FDA5F4">
+          <v:shape id="_x0000_i1132" type="#_x0000_t75" style="width:434.4pt;height:48.4pt" o:ole="">
+            <v:imagedata r:id="rId189" o:title=""/>
+          </v:shape>
+          <o:OLEObject Type="Embed" ProgID="Equation.DSMT4" ShapeID="_x0000_i1132" DrawAspect="Content" ObjectID="_1681246963" r:id="rId190"/>
         </w:object>
       </w:r>
       <w:bookmarkEnd w:id="1"/>
@@ -5693,33 +5869,33 @@
           <w:szCs w:val="28"/>
           <w:lang w:eastAsia="en-US"/>
         </w:rPr>
-        <w:object w:dxaOrig="6100" w:dyaOrig="880" w14:anchorId="4D3A5E08">
-          <v:shape id="_x0000_i1129" type="#_x0000_t75" style="width:305.25pt;height:44.25pt" o:ole="">
-            <v:imagedata r:id="rId184" o:title=""/>
-          </v:shape>
-          <o:OLEObject Type="Embed" ProgID="Equation.DSMT4" ShapeID="_x0000_i1129" DrawAspect="Content" ObjectID="_1677625056" r:id="rId185"/>
-        </w:object>
-      </w:r>
-    </w:p>
-    <w:p>
-      <w:pPr>
-        <w:ind w:firstLine="0"/>
-        <w:jc w:val="center"/>
-        <w:rPr>
-          <w:rFonts w:eastAsiaTheme="minorHAnsi" w:cs="Times New Roman"/>
-          <w:szCs w:val="28"/>
-          <w:lang w:eastAsia="en-US"/>
-        </w:rPr>
-      </w:pPr>
-    </w:p>
-    <w:p>
-      <w:pPr>
-        <w:ind w:firstLine="0"/>
-        <w:jc w:val="center"/>
-        <w:rPr>
-          <w:rFonts w:cs="Times New Roman"/>
-          <w:szCs w:val="28"/>
-          <w:lang w:val="en-US"/>
+        <w:object w:dxaOrig="7600" w:dyaOrig="880" w14:anchorId="4A32525E">
+          <v:shape id="_x0000_i1133" type="#_x0000_t75" style="width:380.55pt;height:44.15pt" o:ole="">
+            <v:imagedata r:id="rId191" o:title=""/>
+          </v:shape>
+          <o:OLEObject Type="Embed" ProgID="Equation.DSMT4" ShapeID="_x0000_i1133" DrawAspect="Content" ObjectID="_1681246964" r:id="rId192"/>
+        </w:object>
+      </w:r>
+    </w:p>
+    <w:p>
+      <w:pPr>
+        <w:ind w:firstLine="0"/>
+        <w:jc w:val="center"/>
+        <w:rPr>
+          <w:rFonts w:eastAsiaTheme="minorHAnsi" w:cs="Times New Roman"/>
+          <w:szCs w:val="28"/>
+          <w:lang w:eastAsia="en-US"/>
+        </w:rPr>
+      </w:pPr>
+    </w:p>
+    <w:p>
+      <w:pPr>
+        <w:ind w:firstLine="0"/>
+        <w:jc w:val="center"/>
+        <w:rPr>
+          <w:rFonts w:eastAsiaTheme="minorHAnsi" w:cs="Times New Roman"/>
+          <w:szCs w:val="28"/>
+          <w:lang w:eastAsia="en-US"/>
         </w:rPr>
       </w:pPr>
       <w:r>
@@ -5729,35 +5905,77 @@
           <w:szCs w:val="28"/>
           <w:lang w:eastAsia="en-US"/>
         </w:rPr>
-        <w:object w:dxaOrig="6200" w:dyaOrig="880" w14:anchorId="3105B9B4">
-          <v:shape id="_x0000_i1130" type="#_x0000_t75" style="width:309.75pt;height:44.25pt" o:ole="">
-            <v:imagedata r:id="rId186" o:title=""/>
-          </v:shape>
-          <o:OLEObject Type="Embed" ProgID="Equation.DSMT4" ShapeID="_x0000_i1130" DrawAspect="Content" ObjectID="_1677625057" r:id="rId187"/>
-        </w:object>
-      </w:r>
-    </w:p>
-    <w:p>
-      <w:pPr>
-        <w:rPr>
-          <w:rFonts w:cs="Times New Roman"/>
-          <w:szCs w:val="28"/>
-        </w:rPr>
-      </w:pPr>
-    </w:p>
-    <w:p>
-      <w:pPr>
-        <w:rPr>
-          <w:rFonts w:eastAsiaTheme="minorHAnsi" w:cs="Times New Roman"/>
-          <w:spacing w:val="-6"/>
-          <w:szCs w:val="28"/>
-          <w:lang w:eastAsia="en-US"/>
-        </w:rPr>
-      </w:pPr>
-      <w:r>
-        <w:rPr>
-          <w:rFonts w:cs="Times New Roman"/>
-          <w:szCs w:val="28"/>
+        <w:object w:dxaOrig="7660" w:dyaOrig="880" w14:anchorId="2E86EB9B">
+          <v:shape id="_x0000_i1134" type="#_x0000_t75" style="width:383pt;height:44.15pt" o:ole="">
+            <v:imagedata r:id="rId193" o:title=""/>
+          </v:shape>
+          <o:OLEObject Type="Embed" ProgID="Equation.DSMT4" ShapeID="_x0000_i1134" DrawAspect="Content" ObjectID="_1681246965" r:id="rId194"/>
+        </w:object>
+      </w:r>
+    </w:p>
+    <w:p>
+      <w:pPr>
+        <w:ind w:firstLine="0"/>
+        <w:jc w:val="center"/>
+        <w:rPr>
+          <w:rFonts w:eastAsiaTheme="minorHAnsi" w:cs="Times New Roman"/>
+          <w:szCs w:val="28"/>
+          <w:lang w:eastAsia="en-US"/>
+        </w:rPr>
+      </w:pPr>
+    </w:p>
+    <w:p>
+      <w:pPr>
+        <w:ind w:firstLine="0"/>
+        <w:jc w:val="center"/>
+        <w:rPr>
+          <w:rFonts w:eastAsiaTheme="minorHAnsi" w:cs="Times New Roman"/>
+          <w:szCs w:val="28"/>
+          <w:lang w:eastAsia="en-US"/>
+        </w:rPr>
+      </w:pPr>
+      <w:r>
+        <w:rPr>
+          <w:rFonts w:eastAsiaTheme="minorHAnsi" w:cs="Times New Roman"/>
+          <w:position w:val="-38"/>
+          <w:szCs w:val="28"/>
+          <w:lang w:eastAsia="en-US"/>
+        </w:rPr>
+        <w:object w:dxaOrig="7620" w:dyaOrig="880" w14:anchorId="40EB9BF7">
+          <v:shape id="_x0000_i1135" type="#_x0000_t75" style="width:381.2pt;height:44.15pt" o:ole="">
+            <v:imagedata r:id="rId195" o:title=""/>
+          </v:shape>
+          <o:OLEObject Type="Embed" ProgID="Equation.DSMT4" ShapeID="_x0000_i1135" DrawAspect="Content" ObjectID="_1681246966" r:id="rId196"/>
+        </w:object>
+      </w:r>
+    </w:p>
+    <w:p>
+      <w:pPr>
+        <w:ind w:firstLine="0"/>
+        <w:jc w:val="center"/>
+        <w:rPr>
+          <w:rFonts w:eastAsiaTheme="minorHAnsi" w:cs="Times New Roman"/>
+          <w:spacing w:val="-6"/>
+          <w:szCs w:val="28"/>
+          <w:lang w:eastAsia="en-US"/>
+        </w:rPr>
+      </w:pPr>
+    </w:p>
+    <w:p>
+      <w:pPr>
+        <w:rPr>
+          <w:rFonts w:eastAsiaTheme="minorHAnsi" w:cs="Times New Roman"/>
+          <w:spacing w:val="-6"/>
+          <w:szCs w:val="28"/>
+          <w:lang w:eastAsia="en-US"/>
+        </w:rPr>
+      </w:pPr>
+      <w:r>
+        <w:rPr>
+          <w:rFonts w:eastAsiaTheme="minorHAnsi" w:cs="Times New Roman"/>
+          <w:spacing w:val="-6"/>
+          <w:szCs w:val="28"/>
+          <w:lang w:eastAsia="en-US"/>
         </w:rPr>
         <w:t xml:space="preserve">Вторая точка </w:t>
       </w:r>
@@ -5770,15 +5988,19 @@
       </w:r>
       <w:r>
         <w:rPr>
-          <w:rFonts w:cs="Times New Roman"/>
-          <w:szCs w:val="28"/>
+          <w:rFonts w:eastAsiaTheme="minorHAnsi" w:cs="Times New Roman"/>
+          <w:spacing w:val="-6"/>
+          <w:szCs w:val="28"/>
+          <w:lang w:eastAsia="en-US"/>
         </w:rPr>
         <w:t>п</w:t>
       </w:r>
       <w:r>
         <w:rPr>
-          <w:rFonts w:cs="Times New Roman"/>
-          <w:szCs w:val="28"/>
+          <w:rFonts w:eastAsiaTheme="minorHAnsi" w:cs="Times New Roman"/>
+          <w:spacing w:val="-6"/>
+          <w:szCs w:val="28"/>
+          <w:lang w:eastAsia="en-US"/>
         </w:rPr>
         <w:t xml:space="preserve">ри </w:t>
       </w:r>
@@ -5790,11 +6012,173 @@
           <w:szCs w:val="28"/>
           <w:lang w:eastAsia="en-US"/>
         </w:rPr>
-        <w:object w:dxaOrig="1560" w:dyaOrig="420" w14:anchorId="23216255">
-          <v:shape id="_x0000_i1131" type="#_x0000_t75" style="width:78pt;height:21pt" o:ole="">
+        <w:object w:dxaOrig="1440" w:dyaOrig="420" w14:anchorId="0C265D13">
+          <v:shape id="_x0000_i1136" type="#_x0000_t75" style="width:1in;height:21.2pt" o:ole="">
+            <v:imagedata r:id="rId137" o:title=""/>
+          </v:shape>
+          <o:OLEObject Type="Embed" ProgID="Equation.DSMT4" ShapeID="_x0000_i1136" DrawAspect="Content" ObjectID="_1681246967" r:id="rId197"/>
+        </w:object>
+      </w:r>
+      <w:r>
+        <w:rPr>
+          <w:rFonts w:eastAsiaTheme="minorHAnsi" w:cs="Times New Roman"/>
+          <w:spacing w:val="-6"/>
+          <w:szCs w:val="28"/>
+          <w:lang w:eastAsia="en-US"/>
+        </w:rPr>
+        <w:t>:</w:t>
+      </w:r>
+    </w:p>
+    <w:p>
+      <w:pPr>
+        <w:rPr>
+          <w:rFonts w:eastAsiaTheme="minorHAnsi" w:cs="Times New Roman"/>
+          <w:spacing w:val="-6"/>
+          <w:szCs w:val="28"/>
+          <w:lang w:eastAsia="en-US"/>
+        </w:rPr>
+      </w:pPr>
+    </w:p>
+    <w:bookmarkStart w:id="2" w:name="_Hlk66911318"/>
+    <w:p>
+      <w:pPr>
+        <w:ind w:firstLine="0"/>
+        <w:jc w:val="center"/>
+        <w:rPr>
+          <w:rFonts w:eastAsiaTheme="minorHAnsi" w:cs="Times New Roman"/>
+          <w:szCs w:val="28"/>
+          <w:lang w:eastAsia="en-US"/>
+        </w:rPr>
+      </w:pPr>
+      <w:r>
+        <w:rPr>
+          <w:rFonts w:eastAsiaTheme="minorHAnsi" w:cs="Times New Roman"/>
+          <w:position w:val="-38"/>
+          <w:szCs w:val="28"/>
+          <w:lang w:eastAsia="en-US"/>
+        </w:rPr>
+        <w:object w:dxaOrig="6720" w:dyaOrig="880" w14:anchorId="49CF6FDF">
+          <v:shape id="_x0000_i1137" type="#_x0000_t75" style="width:336.4pt;height:44.15pt" o:ole="">
+            <v:imagedata r:id="rId198" o:title=""/>
+          </v:shape>
+          <o:OLEObject Type="Embed" ProgID="Equation.DSMT4" ShapeID="_x0000_i1137" DrawAspect="Content" ObjectID="_1681246968" r:id="rId199"/>
+        </w:object>
+      </w:r>
+      <w:bookmarkEnd w:id="2"/>
+    </w:p>
+    <w:p>
+      <w:pPr>
+        <w:ind w:firstLine="0"/>
+        <w:jc w:val="center"/>
+        <w:rPr>
+          <w:rFonts w:eastAsiaTheme="minorHAnsi" w:cs="Times New Roman"/>
+          <w:szCs w:val="28"/>
+          <w:lang w:eastAsia="en-US"/>
+        </w:rPr>
+      </w:pPr>
+    </w:p>
+    <w:p>
+      <w:pPr>
+        <w:ind w:firstLine="0"/>
+        <w:jc w:val="center"/>
+        <w:rPr>
+          <w:rFonts w:eastAsiaTheme="minorHAnsi" w:cs="Times New Roman"/>
+          <w:szCs w:val="28"/>
+          <w:lang w:eastAsia="en-US"/>
+        </w:rPr>
+      </w:pPr>
+      <w:r>
+        <w:rPr>
+          <w:rFonts w:eastAsiaTheme="minorHAnsi" w:cs="Times New Roman"/>
+          <w:position w:val="-38"/>
+          <w:szCs w:val="28"/>
+          <w:lang w:eastAsia="en-US"/>
+        </w:rPr>
+        <w:object w:dxaOrig="6520" w:dyaOrig="880" w14:anchorId="35A55231">
+          <v:shape id="_x0000_i1138" type="#_x0000_t75" style="width:326.1pt;height:44.15pt" o:ole="">
+            <v:imagedata r:id="rId200" o:title=""/>
+          </v:shape>
+          <o:OLEObject Type="Embed" ProgID="Equation.DSMT4" ShapeID="_x0000_i1138" DrawAspect="Content" ObjectID="_1681246969" r:id="rId201"/>
+        </w:object>
+      </w:r>
+    </w:p>
+    <w:p>
+      <w:pPr>
+        <w:ind w:firstLine="0"/>
+        <w:jc w:val="center"/>
+        <w:rPr>
+          <w:rFonts w:eastAsiaTheme="minorHAnsi" w:cs="Times New Roman"/>
+          <w:szCs w:val="28"/>
+          <w:lang w:eastAsia="en-US"/>
+        </w:rPr>
+      </w:pPr>
+    </w:p>
+    <w:p>
+      <w:pPr>
+        <w:ind w:firstLine="0"/>
+        <w:jc w:val="center"/>
+        <w:rPr>
+          <w:rFonts w:eastAsiaTheme="minorHAnsi" w:cs="Times New Roman"/>
+          <w:szCs w:val="28"/>
+          <w:lang w:eastAsia="en-US"/>
+        </w:rPr>
+      </w:pPr>
+      <w:r>
+        <w:rPr>
+          <w:rFonts w:eastAsiaTheme="minorHAnsi" w:cs="Times New Roman"/>
+          <w:position w:val="-38"/>
+          <w:szCs w:val="28"/>
+          <w:lang w:eastAsia="en-US"/>
+        </w:rPr>
+        <w:object w:dxaOrig="6740" w:dyaOrig="880" w14:anchorId="093BABB1">
+          <v:shape id="_x0000_i1139" type="#_x0000_t75" style="width:337pt;height:44.15pt" o:ole="">
+            <v:imagedata r:id="rId202" o:title=""/>
+          </v:shape>
+          <o:OLEObject Type="Embed" ProgID="Equation.DSMT4" ShapeID="_x0000_i1139" DrawAspect="Content" ObjectID="_1681246970" r:id="rId203"/>
+        </w:object>
+      </w:r>
+    </w:p>
+    <w:p>
+      <w:pPr>
+        <w:ind w:firstLine="0"/>
+        <w:jc w:val="center"/>
+        <w:rPr>
+          <w:rFonts w:eastAsiaTheme="minorHAnsi" w:cs="Times New Roman"/>
+          <w:spacing w:val="-6"/>
+          <w:szCs w:val="28"/>
+          <w:lang w:eastAsia="en-US"/>
+        </w:rPr>
+      </w:pPr>
+    </w:p>
+    <w:p>
+      <w:pPr>
+        <w:rPr>
+          <w:rFonts w:eastAsiaTheme="minorHAnsi" w:cs="Times New Roman"/>
+          <w:spacing w:val="-6"/>
+          <w:szCs w:val="28"/>
+          <w:lang w:eastAsia="en-US"/>
+        </w:rPr>
+      </w:pPr>
+      <w:r>
+        <w:rPr>
+          <w:rFonts w:cs="Times New Roman"/>
+          <w:szCs w:val="28"/>
+        </w:rPr>
+        <w:t xml:space="preserve">Вторая точка механической характеристики при </w:t>
+      </w:r>
+      <w:r>
+        <w:rPr>
+          <w:rFonts w:eastAsiaTheme="minorHAnsi" w:cs="Times New Roman"/>
+          <w:spacing w:val="-6"/>
+          <w:position w:val="-14"/>
+          <w:szCs w:val="28"/>
+          <w:lang w:eastAsia="en-US"/>
+        </w:rPr>
+        <w:object w:dxaOrig="1560" w:dyaOrig="420" w14:anchorId="52E16611">
+          <v:shape id="_x0000_i1140" type="#_x0000_t75" style="width:78.05pt;height:21.2pt" o:ole="">
             <v:imagedata r:id="rId125" o:title=""/>
           </v:shape>
-          <o:OLEObject Type="Embed" ProgID="Equation.DSMT4" ShapeID="_x0000_i1131" DrawAspect="Content" ObjectID="_1677625058" r:id="rId188"/>
+          <o:OLEObject Type="Embed" ProgID="Equation.DSMT4" ShapeID="_x0000_i1140" DrawAspect="Content" ObjectID="_1681246971" r:id="rId204"/>
         </w:object>
       </w:r>
       <w:r>
@@ -5816,7 +6200,16 @@
         <w:t>:</w:t>
       </w:r>
     </w:p>
-    <w:bookmarkStart w:id="2" w:name="_Hlk66911598"/>
+    <w:p>
+      <w:pPr>
+        <w:rPr>
+          <w:rFonts w:eastAsiaTheme="minorHAnsi" w:cs="Times New Roman"/>
+          <w:spacing w:val="-6"/>
+          <w:szCs w:val="28"/>
+          <w:lang w:eastAsia="en-US"/>
+        </w:rPr>
+      </w:pPr>
+    </w:p>
     <w:p>
       <w:pPr>
         <w:ind w:firstLine="0"/>
@@ -5834,14 +6227,13 @@
           <w:szCs w:val="28"/>
           <w:lang w:eastAsia="en-US"/>
         </w:rPr>
-        <w:object w:dxaOrig="8680" w:dyaOrig="960" w14:anchorId="74FDA5F4">
-          <v:shape id="_x0000_i1132" type="#_x0000_t75" style="width:434.25pt;height:48pt" o:ole="">
+        <w:object w:dxaOrig="8680" w:dyaOrig="960" w14:anchorId="41F56A3F">
+          <v:shape id="_x0000_i1141" type="#_x0000_t75" style="width:434.4pt;height:48.4pt" o:ole="">
             <v:imagedata r:id="rId189" o:title=""/>
           </v:shape>
-          <o:OLEObject Type="Embed" ProgID="Equation.DSMT4" ShapeID="_x0000_i1132" DrawAspect="Content" ObjectID="_1677625059" r:id="rId190"/>
-        </w:object>
-      </w:r>
-      <w:bookmarkEnd w:id="2"/>
+          <o:OLEObject Type="Embed" ProgID="Equation.DSMT4" ShapeID="_x0000_i1141" DrawAspect="Content" ObjectID="_1681246972" r:id="rId205"/>
+        </w:object>
+      </w:r>
     </w:p>
     <w:p>
       <w:pPr>
@@ -5871,11 +6263,11 @@
           <w:szCs w:val="28"/>
           <w:lang w:eastAsia="en-US"/>
         </w:rPr>
-        <w:object w:dxaOrig="7600" w:dyaOrig="880" w14:anchorId="4A32525E">
-          <v:shape id="_x0000_i1133" type="#_x0000_t75" style="width:380.25pt;height:44.25pt" o:ole="">
+        <w:object w:dxaOrig="7600" w:dyaOrig="880" w14:anchorId="7EF9C8E7">
+          <v:shape id="_x0000_i1142" type="#_x0000_t75" style="width:380.55pt;height:44.15pt" o:ole="">
             <v:imagedata r:id="rId191" o:title=""/>
           </v:shape>
-          <o:OLEObject Type="Embed" ProgID="Equation.DSMT4" ShapeID="_x0000_i1133" DrawAspect="Content" ObjectID="_1677625060" r:id="rId192"/>
+          <o:OLEObject Type="Embed" ProgID="Equation.DSMT4" ShapeID="_x0000_i1142" DrawAspect="Content" ObjectID="_1681246973" r:id="rId206"/>
         </w:object>
       </w:r>
     </w:p>
@@ -5907,11 +6299,11 @@
           <w:szCs w:val="28"/>
           <w:lang w:eastAsia="en-US"/>
         </w:rPr>
-        <w:object w:dxaOrig="7660" w:dyaOrig="880" w14:anchorId="2E86EB9B">
-          <v:shape id="_x0000_i1134" type="#_x0000_t75" style="width:383.25pt;height:44.25pt" o:ole="">
+        <w:object w:dxaOrig="7660" w:dyaOrig="880" w14:anchorId="4F9D33D6">
+          <v:shape id="_x0000_i1143" type="#_x0000_t75" style="width:383pt;height:44.15pt" o:ole="">
             <v:imagedata r:id="rId193" o:title=""/>
           </v:shape>
-          <o:OLEObject Type="Embed" ProgID="Equation.DSMT4" ShapeID="_x0000_i1134" DrawAspect="Content" ObjectID="_1677625061" r:id="rId194"/>
+          <o:OLEObject Type="Embed" ProgID="Equation.DSMT4" ShapeID="_x0000_i1143" DrawAspect="Content" ObjectID="_1681246974" r:id="rId207"/>
         </w:object>
       </w:r>
     </w:p>
@@ -5943,18 +6335,16 @@
           <w:szCs w:val="28"/>
           <w:lang w:eastAsia="en-US"/>
         </w:rPr>
-        <w:object w:dxaOrig="7620" w:dyaOrig="880" w14:anchorId="40EB9BF7">
-          <v:shape id="_x0000_i1135" type="#_x0000_t75" style="width:381pt;height:44.25pt" o:ole="">
+        <w:object w:dxaOrig="7620" w:dyaOrig="880" w14:anchorId="5CDA8490">
+          <v:shape id="_x0000_i1144" type="#_x0000_t75" style="width:381.2pt;height:44.15pt" o:ole="">
             <v:imagedata r:id="rId195" o:title=""/>
           </v:shape>
-          <o:OLEObject Type="Embed" ProgID="Equation.DSMT4" ShapeID="_x0000_i1135" DrawAspect="Content" ObjectID="_1677625062" r:id="rId196"/>
-        </w:object>
-      </w:r>
-    </w:p>
-    <w:p>
-      <w:pPr>
-        <w:ind w:firstLine="0"/>
-        <w:jc w:val="center"/>
+          <o:OLEObject Type="Embed" ProgID="Equation.DSMT4" ShapeID="_x0000_i1144" DrawAspect="Content" ObjectID="_1681246975" r:id="rId208"/>
+        </w:object>
+      </w:r>
+    </w:p>
+    <w:p>
+      <w:pPr>
         <w:rPr>
           <w:rFonts w:eastAsiaTheme="minorHAnsi" w:cs="Times New Roman"/>
           <w:spacing w:val="-6"/>
@@ -5986,25 +6376,16 @@
           <w:rFonts w:cs="Times New Roman"/>
           <w:szCs w:val="28"/>
         </w:rPr>
-        <w:t xml:space="preserve">электромеханической характеристики </w:t>
-      </w:r>
-      <w:r>
-        <w:rPr>
-          <w:rFonts w:eastAsiaTheme="minorHAnsi" w:cs="Times New Roman"/>
-          <w:spacing w:val="-6"/>
-          <w:szCs w:val="28"/>
-          <w:lang w:eastAsia="en-US"/>
-        </w:rPr>
-        <w:t>п</w:t>
-      </w:r>
-      <w:r>
-        <w:rPr>
-          <w:rFonts w:eastAsiaTheme="minorHAnsi" w:cs="Times New Roman"/>
-          <w:spacing w:val="-6"/>
-          <w:szCs w:val="28"/>
-          <w:lang w:eastAsia="en-US"/>
-        </w:rPr>
-        <w:t xml:space="preserve">ри </w:t>
+        <w:t xml:space="preserve">механической характеристики </w:t>
+      </w:r>
+      <w:r>
+        <w:rPr>
+          <w:rFonts w:eastAsiaTheme="minorHAnsi" w:cs="Times New Roman"/>
+          <w:spacing w:val="-6"/>
+          <w:szCs w:val="28"/>
+          <w:lang w:eastAsia="en-US"/>
+        </w:rPr>
+        <w:t xml:space="preserve">при </w:t>
       </w:r>
       <w:r>
         <w:rPr>
@@ -6014,11 +6395,11 @@
           <w:szCs w:val="28"/>
           <w:lang w:eastAsia="en-US"/>
         </w:rPr>
-        <w:object w:dxaOrig="1440" w:dyaOrig="420" w14:anchorId="0C265D13">
-          <v:shape id="_x0000_i1136" type="#_x0000_t75" style="width:1in;height:21pt" o:ole="">
+        <w:object w:dxaOrig="1440" w:dyaOrig="420" w14:anchorId="2C1570DF">
+          <v:shape id="_x0000_i1145" type="#_x0000_t75" style="width:1in;height:21.2pt" o:ole="">
             <v:imagedata r:id="rId137" o:title=""/>
           </v:shape>
-          <o:OLEObject Type="Embed" ProgID="Equation.DSMT4" ShapeID="_x0000_i1136" DrawAspect="Content" ObjectID="_1677625063" r:id="rId197"/>
+          <o:OLEObject Type="Embed" ProgID="Equation.DSMT4" ShapeID="_x0000_i1145" DrawAspect="Content" ObjectID="_1681246976" r:id="rId209"/>
         </w:object>
       </w:r>
       <w:r>
@@ -6041,7 +6422,6 @@
         </w:rPr>
       </w:pPr>
     </w:p>
-    <w:bookmarkStart w:id="3" w:name="_Hlk66911318"/>
     <w:p>
       <w:pPr>
         <w:ind w:firstLine="0"/>
@@ -6059,11 +6439,120 @@
           <w:szCs w:val="28"/>
           <w:lang w:eastAsia="en-US"/>
         </w:rPr>
-        <w:object w:dxaOrig="6720" w:dyaOrig="880" w14:anchorId="49CF6FDF">
-          <v:shape id="_x0000_i1137" type="#_x0000_t75" style="width:336pt;height:44.25pt" o:ole="">
+        <w:object w:dxaOrig="6720" w:dyaOrig="880" w14:anchorId="5F409AFE">
+          <v:shape id="_x0000_i1146" type="#_x0000_t75" style="width:336.4pt;height:44.15pt" o:ole="">
             <v:imagedata r:id="rId198" o:title=""/>
           </v:shape>
-          <o:OLEObject Type="Embed" ProgID="Equation.DSMT4" ShapeID="_x0000_i1137" DrawAspect="Content" ObjectID="_1677625064" r:id="rId199"/>
+          <o:OLEObject Type="Embed" ProgID="Equation.DSMT4" ShapeID="_x0000_i1146" DrawAspect="Content" ObjectID="_1681246977" r:id="rId210"/>
+        </w:object>
+      </w:r>
+    </w:p>
+    <w:p>
+      <w:pPr>
+        <w:ind w:firstLine="0"/>
+        <w:jc w:val="center"/>
+        <w:rPr>
+          <w:rFonts w:eastAsiaTheme="minorHAnsi" w:cs="Times New Roman"/>
+          <w:szCs w:val="28"/>
+          <w:lang w:eastAsia="en-US"/>
+        </w:rPr>
+      </w:pPr>
+    </w:p>
+    <w:p>
+      <w:pPr>
+        <w:ind w:firstLine="0"/>
+        <w:jc w:val="center"/>
+        <w:rPr>
+          <w:rFonts w:eastAsiaTheme="minorHAnsi" w:cs="Times New Roman"/>
+          <w:szCs w:val="28"/>
+          <w:lang w:eastAsia="en-US"/>
+        </w:rPr>
+      </w:pPr>
+      <w:r>
+        <w:rPr>
+          <w:rFonts w:eastAsiaTheme="minorHAnsi" w:cs="Times New Roman"/>
+          <w:position w:val="-38"/>
+          <w:szCs w:val="28"/>
+          <w:lang w:eastAsia="en-US"/>
+        </w:rPr>
+        <w:object w:dxaOrig="6520" w:dyaOrig="880" w14:anchorId="4C86E747">
+          <v:shape id="_x0000_i1147" type="#_x0000_t75" style="width:326.1pt;height:44.15pt" o:ole="">
+            <v:imagedata r:id="rId200" o:title=""/>
+          </v:shape>
+          <o:OLEObject Type="Embed" ProgID="Equation.DSMT4" ShapeID="_x0000_i1147" DrawAspect="Content" ObjectID="_1681246978" r:id="rId211"/>
+        </w:object>
+      </w:r>
+    </w:p>
+    <w:p>
+      <w:pPr>
+        <w:ind w:firstLine="0"/>
+        <w:jc w:val="center"/>
+        <w:rPr>
+          <w:rFonts w:eastAsiaTheme="minorHAnsi" w:cs="Times New Roman"/>
+          <w:szCs w:val="28"/>
+          <w:lang w:eastAsia="en-US"/>
+        </w:rPr>
+      </w:pPr>
+    </w:p>
+    <w:p>
+      <w:pPr>
+        <w:ind w:firstLine="0"/>
+        <w:jc w:val="center"/>
+        <w:rPr>
+          <w:rFonts w:eastAsiaTheme="minorHAnsi" w:cs="Times New Roman"/>
+          <w:szCs w:val="28"/>
+          <w:lang w:eastAsia="en-US"/>
+        </w:rPr>
+      </w:pPr>
+      <w:r>
+        <w:rPr>
+          <w:rFonts w:eastAsiaTheme="minorHAnsi" w:cs="Times New Roman"/>
+          <w:position w:val="-38"/>
+          <w:szCs w:val="28"/>
+          <w:lang w:eastAsia="en-US"/>
+        </w:rPr>
+        <w:object w:dxaOrig="6740" w:dyaOrig="880" w14:anchorId="6E6362EF">
+          <v:shape id="_x0000_i1148" type="#_x0000_t75" style="width:337pt;height:44.15pt" o:ole="">
+            <v:imagedata r:id="rId202" o:title=""/>
+          </v:shape>
+          <o:OLEObject Type="Embed" ProgID="Equation.DSMT4" ShapeID="_x0000_i1148" DrawAspect="Content" ObjectID="_1681246979" r:id="rId212"/>
+        </w:object>
+      </w:r>
+    </w:p>
+    <w:p>
+      <w:pPr>
+        <w:ind w:firstLine="0"/>
+        <w:rPr>
+          <w:rFonts w:cs="Times New Roman"/>
+          <w:bCs/>
+          <w:spacing w:val="-6"/>
+          <w:szCs w:val="28"/>
+        </w:rPr>
+      </w:pPr>
+    </w:p>
+    <w:bookmarkStart w:id="3" w:name="_Hlk66912145"/>
+    <w:p>
+      <w:pPr>
+        <w:ind w:firstLine="0"/>
+        <w:jc w:val="center"/>
+        <w:rPr>
+          <w:rFonts w:eastAsiaTheme="minorHAnsi" w:cs="Times New Roman"/>
+          <w:szCs w:val="28"/>
+          <w:lang w:eastAsia="en-US"/>
+        </w:rPr>
+      </w:pPr>
+      <w:r>
+        <w:rPr>
+          <w:rFonts w:eastAsiaTheme="minorHAnsi" w:cs="Times New Roman"/>
+          <w:position w:val="-38"/>
+          <w:szCs w:val="28"/>
+          <w:lang w:eastAsia="en-US"/>
+        </w:rPr>
+        <w:object w:dxaOrig="7800" w:dyaOrig="880" w14:anchorId="7ECD5B81">
+          <v:shape id="_x0000_i1149" type="#_x0000_t75" style="width:390.25pt;height:44.15pt" o:ole="">
+            <v:imagedata r:id="rId213" o:title=""/>
+          </v:shape>
+          <o:OLEObject Type="Embed" ProgID="Equation.DSMT4" ShapeID="_x0000_i1149" DrawAspect="Content" ObjectID="_1681246980" r:id="rId214"/>
         </w:object>
       </w:r>
       <w:bookmarkEnd w:id="3"/>
@@ -6096,33 +6585,34 @@
           <w:szCs w:val="28"/>
           <w:lang w:eastAsia="en-US"/>
         </w:rPr>
-        <w:object w:dxaOrig="6520" w:dyaOrig="880" w14:anchorId="35A55231">
-          <v:shape id="_x0000_i1138" type="#_x0000_t75" style="width:326.25pt;height:44.25pt" o:ole="">
-            <v:imagedata r:id="rId200" o:title=""/>
-          </v:shape>
-          <o:OLEObject Type="Embed" ProgID="Equation.DSMT4" ShapeID="_x0000_i1138" DrawAspect="Content" ObjectID="_1677625065" r:id="rId201"/>
-        </w:object>
-      </w:r>
-    </w:p>
-    <w:p>
-      <w:pPr>
-        <w:ind w:firstLine="0"/>
-        <w:jc w:val="center"/>
-        <w:rPr>
-          <w:rFonts w:eastAsiaTheme="minorHAnsi" w:cs="Times New Roman"/>
-          <w:szCs w:val="28"/>
-          <w:lang w:eastAsia="en-US"/>
-        </w:rPr>
-      </w:pPr>
-    </w:p>
-    <w:p>
-      <w:pPr>
-        <w:ind w:firstLine="0"/>
-        <w:jc w:val="center"/>
-        <w:rPr>
-          <w:rFonts w:eastAsiaTheme="minorHAnsi" w:cs="Times New Roman"/>
-          <w:szCs w:val="28"/>
-          <w:lang w:eastAsia="en-US"/>
+        <w:object w:dxaOrig="7820" w:dyaOrig="880" w14:anchorId="6CF541F9">
+          <v:shape id="_x0000_i1150" type="#_x0000_t75" style="width:390.85pt;height:44.15pt" o:ole="">
+            <v:imagedata r:id="rId215" o:title=""/>
+          </v:shape>
+          <o:OLEObject Type="Embed" ProgID="Equation.DSMT4" ShapeID="_x0000_i1150" DrawAspect="Content" ObjectID="_1681246981" r:id="rId216"/>
+        </w:object>
+      </w:r>
+    </w:p>
+    <w:p>
+      <w:pPr>
+        <w:ind w:firstLine="0"/>
+        <w:jc w:val="center"/>
+        <w:rPr>
+          <w:rFonts w:eastAsiaTheme="minorHAnsi" w:cs="Times New Roman"/>
+          <w:szCs w:val="28"/>
+          <w:lang w:eastAsia="en-US"/>
+        </w:rPr>
+      </w:pPr>
+    </w:p>
+    <w:p>
+      <w:pPr>
+        <w:ind w:firstLine="0"/>
+        <w:jc w:val="center"/>
+        <w:rPr>
+          <w:rFonts w:cs="Times New Roman"/>
+          <w:bCs/>
+          <w:spacing w:val="-6"/>
+          <w:szCs w:val="28"/>
         </w:rPr>
       </w:pPr>
       <w:r>
@@ -6132,601 +6622,272 @@
           <w:szCs w:val="28"/>
           <w:lang w:eastAsia="en-US"/>
         </w:rPr>
-        <w:object w:dxaOrig="6740" w:dyaOrig="880" w14:anchorId="093BABB1">
-          <v:shape id="_x0000_i1139" type="#_x0000_t75" style="width:336.75pt;height:44.25pt" o:ole="">
-            <v:imagedata r:id="rId202" o:title=""/>
-          </v:shape>
-          <o:OLEObject Type="Embed" ProgID="Equation.DSMT4" ShapeID="_x0000_i1139" DrawAspect="Content" ObjectID="_1677625066" r:id="rId203"/>
-        </w:object>
-      </w:r>
-    </w:p>
-    <w:p>
-      <w:pPr>
-        <w:ind w:firstLine="0"/>
-        <w:jc w:val="center"/>
-        <w:rPr>
-          <w:rFonts w:eastAsiaTheme="minorHAnsi" w:cs="Times New Roman"/>
-          <w:spacing w:val="-6"/>
-          <w:szCs w:val="28"/>
-          <w:lang w:eastAsia="en-US"/>
-        </w:rPr>
-      </w:pPr>
-    </w:p>
-    <w:p>
-      <w:pPr>
-        <w:rPr>
-          <w:rFonts w:eastAsiaTheme="minorHAnsi" w:cs="Times New Roman"/>
-          <w:spacing w:val="-6"/>
-          <w:szCs w:val="28"/>
-          <w:lang w:eastAsia="en-US"/>
-        </w:rPr>
-      </w:pPr>
-      <w:r>
-        <w:rPr>
-          <w:rFonts w:cs="Times New Roman"/>
-          <w:szCs w:val="28"/>
-        </w:rPr>
-        <w:t xml:space="preserve">Вторая точка механической характеристики при </w:t>
-      </w:r>
-      <w:r>
-        <w:rPr>
-          <w:rFonts w:eastAsiaTheme="minorHAnsi" w:cs="Times New Roman"/>
-          <w:spacing w:val="-6"/>
-          <w:position w:val="-14"/>
-          <w:szCs w:val="28"/>
-          <w:lang w:eastAsia="en-US"/>
-        </w:rPr>
-        <w:object w:dxaOrig="1560" w:dyaOrig="420" w14:anchorId="52E16611">
-          <v:shape id="_x0000_i1140" type="#_x0000_t75" style="width:78pt;height:21pt" o:ole="">
-            <v:imagedata r:id="rId125" o:title=""/>
-          </v:shape>
-          <o:OLEObject Type="Embed" ProgID="Equation.DSMT4" ShapeID="_x0000_i1140" DrawAspect="Content" ObjectID="_1677625067" r:id="rId204"/>
-        </w:object>
-      </w:r>
-      <w:r>
-        <w:rPr>
-          <w:rFonts w:eastAsiaTheme="minorHAnsi" w:cs="Times New Roman"/>
-          <w:spacing w:val="-6"/>
-          <w:szCs w:val="28"/>
-          <w:lang w:eastAsia="en-US"/>
+        <w:object w:dxaOrig="7620" w:dyaOrig="880" w14:anchorId="44433249">
+          <v:shape id="_x0000_i1151" type="#_x0000_t75" style="width:381.2pt;height:44.15pt" o:ole="">
+            <v:imagedata r:id="rId217" o:title=""/>
+          </v:shape>
+          <o:OLEObject Type="Embed" ProgID="Equation.DSMT4" ShapeID="_x0000_i1151" DrawAspect="Content" ObjectID="_1681246982" r:id="rId218"/>
+        </w:object>
+      </w:r>
+    </w:p>
+    <w:p>
+      <w:pPr>
+        <w:rPr>
+          <w:rFonts w:cs="Times New Roman"/>
+          <w:bCs/>
+          <w:spacing w:val="-6"/>
+          <w:szCs w:val="28"/>
+        </w:rPr>
+      </w:pPr>
+    </w:p>
+    <w:p>
+      <w:pPr>
+        <w:rPr>
+          <w:rFonts w:cs="Times New Roman"/>
+          <w:bCs/>
+          <w:spacing w:val="-6"/>
+          <w:szCs w:val="28"/>
+        </w:rPr>
+      </w:pPr>
+      <w:r>
+        <w:rPr>
+          <w:rFonts w:cs="Times New Roman"/>
+          <w:bCs/>
+          <w:spacing w:val="-6"/>
+          <w:szCs w:val="28"/>
+        </w:rPr>
+        <w:t xml:space="preserve">Построим графики для двузонного регулирования (см. рисунки </w:t>
+      </w:r>
+      <w:r>
+        <w:rPr>
+          <w:rFonts w:cs="Times New Roman"/>
+          <w:bCs/>
+          <w:spacing w:val="-6"/>
+          <w:szCs w:val="28"/>
+        </w:rPr>
+        <w:t>4 - 7</w:t>
+      </w:r>
+      <w:r>
+        <w:rPr>
+          <w:rFonts w:cs="Times New Roman"/>
+          <w:bCs/>
+          <w:spacing w:val="-6"/>
+          <w:szCs w:val="28"/>
+        </w:rPr>
+        <w:t>)</w:t>
+      </w:r>
+    </w:p>
+    <w:p>
+      <w:pPr>
+        <w:rPr>
+          <w:rFonts w:cs="Times New Roman"/>
+          <w:bCs/>
+          <w:spacing w:val="-6"/>
+          <w:szCs w:val="28"/>
+        </w:rPr>
+      </w:pPr>
+    </w:p>
+    <w:p>
+      <w:pPr>
+        <w:rPr>
+          <w:rFonts w:cs="Times New Roman"/>
+          <w:bCs/>
+          <w:spacing w:val="-6"/>
+          <w:szCs w:val="28"/>
+        </w:rPr>
+      </w:pPr>
+    </w:p>
+    <w:p>
+      <w:pPr>
+        <w:ind w:firstLine="0"/>
+        <w:jc w:val="center"/>
+        <w:rPr>
+          <w:rFonts w:cs="Times New Roman"/>
+          <w:bCs/>
+          <w:spacing w:val="-6"/>
+          <w:szCs w:val="28"/>
+        </w:rPr>
+      </w:pPr>
+      <w:r>
+        <w:rPr>
+          <w:rFonts w:cs="Times New Roman"/>
+          <w:bCs/>
+          <w:spacing w:val="-6"/>
+          <w:szCs w:val="28"/>
+        </w:rPr>
+        <w:object w:dxaOrig="14655" w:dyaOrig="5895" w14:anchorId="4C4FCD98">
+          <v:shape id="_x0000_i1152" type="#_x0000_t75" style="width:335.8pt;height:257.75pt" o:ole="">
+            <v:imagedata r:id="rId219" o:title="" cropleft="5239f" cropright="26521f"/>
+          </v:shape>
+          <o:OLEObject Type="Embed" ProgID="Visio.Drawing.15" ShapeID="_x0000_i1152" DrawAspect="Content" ObjectID="_1681246983" r:id="rId220"/>
+        </w:object>
+      </w:r>
+    </w:p>
+    <w:p>
+      <w:pPr>
+        <w:rPr>
+          <w:rFonts w:cs="Times New Roman"/>
+          <w:bCs/>
+          <w:spacing w:val="-6"/>
+          <w:szCs w:val="28"/>
+        </w:rPr>
+      </w:pPr>
+    </w:p>
+    <w:p>
+      <w:pPr>
+        <w:ind w:firstLine="0"/>
+        <w:jc w:val="center"/>
+        <w:rPr>
+          <w:rFonts w:cs="Times New Roman"/>
+          <w:bCs/>
+          <w:spacing w:val="-6"/>
+          <w:szCs w:val="28"/>
+        </w:rPr>
+      </w:pPr>
+      <w:r>
+        <w:rPr>
+          <w:rFonts w:cs="Times New Roman"/>
+          <w:bCs/>
+          <w:spacing w:val="-6"/>
+          <w:szCs w:val="28"/>
+        </w:rPr>
+        <w:t xml:space="preserve">Рисунок </w:t>
+      </w:r>
+      <w:r>
+        <w:rPr>
+          <w:rFonts w:cs="Times New Roman"/>
+          <w:bCs/>
+          <w:spacing w:val="-6"/>
+          <w:szCs w:val="28"/>
+        </w:rPr>
+        <w:t xml:space="preserve">4 </w:t>
+      </w:r>
+      <w:r>
+        <w:rPr>
+          <w:rFonts w:cs="Times New Roman"/>
+          <w:bCs/>
+          <w:spacing w:val="-6"/>
+          <w:szCs w:val="28"/>
+        </w:rPr>
+        <w:t>–</w:t>
+      </w:r>
+      <w:r>
+        <w:rPr>
+          <w:rFonts w:cs="Times New Roman"/>
+          <w:bCs/>
+          <w:spacing w:val="-6"/>
+          <w:szCs w:val="28"/>
         </w:rPr>
         <w:t xml:space="preserve"> </w:t>
       </w:r>
       <w:r>
         <w:rPr>
-          <w:rFonts w:eastAsiaTheme="minorHAnsi" w:cs="Times New Roman"/>
-          <w:spacing w:val="-6"/>
-          <w:szCs w:val="28"/>
-          <w:lang w:eastAsia="en-US"/>
-        </w:rPr>
-        <w:t>:</w:t>
-      </w:r>
-    </w:p>
-    <w:p>
-      <w:pPr>
-        <w:rPr>
-          <w:rFonts w:eastAsiaTheme="minorHAnsi" w:cs="Times New Roman"/>
-          <w:spacing w:val="-6"/>
-          <w:szCs w:val="28"/>
-          <w:lang w:eastAsia="en-US"/>
-        </w:rPr>
-      </w:pPr>
-    </w:p>
-    <w:p>
-      <w:pPr>
-        <w:ind w:firstLine="0"/>
-        <w:jc w:val="center"/>
-        <w:rPr>
-          <w:rFonts w:eastAsiaTheme="minorHAnsi" w:cs="Times New Roman"/>
-          <w:szCs w:val="28"/>
-          <w:lang w:eastAsia="en-US"/>
-        </w:rPr>
-      </w:pPr>
-      <w:r>
-        <w:rPr>
-          <w:rFonts w:eastAsiaTheme="minorHAnsi" w:cs="Times New Roman"/>
-          <w:position w:val="-46"/>
-          <w:szCs w:val="28"/>
-          <w:lang w:eastAsia="en-US"/>
-        </w:rPr>
-        <w:object w:dxaOrig="8680" w:dyaOrig="960" w14:anchorId="41F56A3F">
-          <v:shape id="_x0000_i1141" type="#_x0000_t75" style="width:434.25pt;height:48pt" o:ole="">
-            <v:imagedata r:id="rId189" o:title=""/>
-          </v:shape>
-          <o:OLEObject Type="Embed" ProgID="Equation.DSMT4" ShapeID="_x0000_i1141" DrawAspect="Content" ObjectID="_1677625068" r:id="rId205"/>
-        </w:object>
-      </w:r>
-    </w:p>
-    <w:p>
-      <w:pPr>
-        <w:ind w:firstLine="0"/>
-        <w:jc w:val="center"/>
-        <w:rPr>
-          <w:rFonts w:eastAsiaTheme="minorHAnsi" w:cs="Times New Roman"/>
-          <w:szCs w:val="28"/>
-          <w:lang w:eastAsia="en-US"/>
-        </w:rPr>
-      </w:pPr>
-    </w:p>
-    <w:p>
-      <w:pPr>
-        <w:ind w:firstLine="0"/>
-        <w:jc w:val="center"/>
-        <w:rPr>
-          <w:rFonts w:eastAsiaTheme="minorHAnsi" w:cs="Times New Roman"/>
-          <w:szCs w:val="28"/>
-          <w:lang w:eastAsia="en-US"/>
-        </w:rPr>
-      </w:pPr>
-      <w:r>
-        <w:rPr>
-          <w:rFonts w:eastAsiaTheme="minorHAnsi" w:cs="Times New Roman"/>
-          <w:position w:val="-38"/>
-          <w:szCs w:val="28"/>
-          <w:lang w:eastAsia="en-US"/>
-        </w:rPr>
-        <w:object w:dxaOrig="7600" w:dyaOrig="880" w14:anchorId="7EF9C8E7">
-          <v:shape id="_x0000_i1142" type="#_x0000_t75" style="width:380.25pt;height:44.25pt" o:ole="">
-            <v:imagedata r:id="rId191" o:title=""/>
-          </v:shape>
-          <o:OLEObject Type="Embed" ProgID="Equation.DSMT4" ShapeID="_x0000_i1142" DrawAspect="Content" ObjectID="_1677625069" r:id="rId206"/>
-        </w:object>
-      </w:r>
-    </w:p>
-    <w:p>
-      <w:pPr>
-        <w:ind w:firstLine="0"/>
-        <w:jc w:val="center"/>
-        <w:rPr>
-          <w:rFonts w:eastAsiaTheme="minorHAnsi" w:cs="Times New Roman"/>
-          <w:szCs w:val="28"/>
-          <w:lang w:eastAsia="en-US"/>
-        </w:rPr>
-      </w:pPr>
-    </w:p>
-    <w:p>
-      <w:pPr>
-        <w:ind w:firstLine="0"/>
-        <w:jc w:val="center"/>
-        <w:rPr>
-          <w:rFonts w:eastAsiaTheme="minorHAnsi" w:cs="Times New Roman"/>
-          <w:szCs w:val="28"/>
-          <w:lang w:eastAsia="en-US"/>
-        </w:rPr>
-      </w:pPr>
-      <w:r>
-        <w:rPr>
-          <w:rFonts w:eastAsiaTheme="minorHAnsi" w:cs="Times New Roman"/>
-          <w:position w:val="-38"/>
-          <w:szCs w:val="28"/>
-          <w:lang w:eastAsia="en-US"/>
-        </w:rPr>
-        <w:object w:dxaOrig="7660" w:dyaOrig="880" w14:anchorId="4F9D33D6">
-          <v:shape id="_x0000_i1143" type="#_x0000_t75" style="width:383.25pt;height:44.25pt" o:ole="">
-            <v:imagedata r:id="rId193" o:title=""/>
-          </v:shape>
-          <o:OLEObject Type="Embed" ProgID="Equation.DSMT4" ShapeID="_x0000_i1143" DrawAspect="Content" ObjectID="_1677625070" r:id="rId207"/>
-        </w:object>
-      </w:r>
-    </w:p>
-    <w:p>
-      <w:pPr>
-        <w:ind w:firstLine="0"/>
-        <w:jc w:val="center"/>
-        <w:rPr>
-          <w:rFonts w:eastAsiaTheme="minorHAnsi" w:cs="Times New Roman"/>
-          <w:szCs w:val="28"/>
-          <w:lang w:eastAsia="en-US"/>
-        </w:rPr>
-      </w:pPr>
-    </w:p>
-    <w:p>
-      <w:pPr>
-        <w:ind w:firstLine="0"/>
-        <w:jc w:val="center"/>
-        <w:rPr>
-          <w:rFonts w:eastAsiaTheme="minorHAnsi" w:cs="Times New Roman"/>
-          <w:szCs w:val="28"/>
-          <w:lang w:eastAsia="en-US"/>
-        </w:rPr>
-      </w:pPr>
-      <w:r>
-        <w:rPr>
-          <w:rFonts w:eastAsiaTheme="minorHAnsi" w:cs="Times New Roman"/>
-          <w:position w:val="-38"/>
-          <w:szCs w:val="28"/>
-          <w:lang w:eastAsia="en-US"/>
-        </w:rPr>
-        <w:object w:dxaOrig="7620" w:dyaOrig="880" w14:anchorId="5CDA8490">
-          <v:shape id="_x0000_i1144" type="#_x0000_t75" style="width:381pt;height:44.25pt" o:ole="">
-            <v:imagedata r:id="rId195" o:title=""/>
-          </v:shape>
-          <o:OLEObject Type="Embed" ProgID="Equation.DSMT4" ShapeID="_x0000_i1144" DrawAspect="Content" ObjectID="_1677625071" r:id="rId208"/>
-        </w:object>
-      </w:r>
-    </w:p>
-    <w:p>
-      <w:pPr>
-        <w:rPr>
-          <w:rFonts w:eastAsiaTheme="minorHAnsi" w:cs="Times New Roman"/>
-          <w:spacing w:val="-6"/>
-          <w:szCs w:val="28"/>
-          <w:lang w:eastAsia="en-US"/>
-        </w:rPr>
-      </w:pPr>
-    </w:p>
-    <w:p>
-      <w:pPr>
-        <w:rPr>
-          <w:rFonts w:eastAsiaTheme="minorHAnsi" w:cs="Times New Roman"/>
-          <w:spacing w:val="-6"/>
-          <w:szCs w:val="28"/>
-          <w:lang w:eastAsia="en-US"/>
-        </w:rPr>
-      </w:pPr>
-      <w:r>
-        <w:rPr>
-          <w:rFonts w:eastAsiaTheme="minorHAnsi" w:cs="Times New Roman"/>
-          <w:spacing w:val="-6"/>
-          <w:szCs w:val="28"/>
-          <w:lang w:eastAsia="en-US"/>
-        </w:rPr>
-        <w:t xml:space="preserve">Вторая точка </w:t>
-      </w:r>
-      <w:r>
-        <w:rPr>
-          <w:rFonts w:cs="Times New Roman"/>
-          <w:szCs w:val="28"/>
-        </w:rPr>
-        <w:t xml:space="preserve">механической характеристики </w:t>
-      </w:r>
-      <w:r>
-        <w:rPr>
-          <w:rFonts w:eastAsiaTheme="minorHAnsi" w:cs="Times New Roman"/>
-          <w:spacing w:val="-6"/>
-          <w:szCs w:val="28"/>
-          <w:lang w:eastAsia="en-US"/>
-        </w:rPr>
-        <w:t xml:space="preserve">при </w:t>
-      </w:r>
-      <w:r>
-        <w:rPr>
-          <w:rFonts w:eastAsiaTheme="minorHAnsi" w:cs="Times New Roman"/>
-          <w:spacing w:val="-6"/>
-          <w:position w:val="-14"/>
-          <w:szCs w:val="28"/>
-          <w:lang w:eastAsia="en-US"/>
-        </w:rPr>
-        <w:object w:dxaOrig="1440" w:dyaOrig="420" w14:anchorId="2C1570DF">
-          <v:shape id="_x0000_i1145" type="#_x0000_t75" style="width:1in;height:21pt" o:ole="">
-            <v:imagedata r:id="rId137" o:title=""/>
-          </v:shape>
-          <o:OLEObject Type="Embed" ProgID="Equation.DSMT4" ShapeID="_x0000_i1145" DrawAspect="Content" ObjectID="_1677625072" r:id="rId209"/>
-        </w:object>
-      </w:r>
-      <w:r>
-        <w:rPr>
-          <w:rFonts w:eastAsiaTheme="minorHAnsi" w:cs="Times New Roman"/>
-          <w:spacing w:val="-6"/>
-          <w:szCs w:val="28"/>
-          <w:lang w:eastAsia="en-US"/>
-        </w:rPr>
-        <w:t>:</w:t>
-      </w:r>
-    </w:p>
-    <w:p>
-      <w:pPr>
-        <w:rPr>
-          <w:rFonts w:eastAsiaTheme="minorHAnsi" w:cs="Times New Roman"/>
-          <w:spacing w:val="-6"/>
-          <w:szCs w:val="28"/>
-          <w:lang w:eastAsia="en-US"/>
-        </w:rPr>
-      </w:pPr>
-    </w:p>
-    <w:p>
-      <w:pPr>
-        <w:ind w:firstLine="0"/>
-        <w:jc w:val="center"/>
-        <w:rPr>
-          <w:rFonts w:eastAsiaTheme="minorHAnsi" w:cs="Times New Roman"/>
-          <w:szCs w:val="28"/>
-          <w:lang w:eastAsia="en-US"/>
-        </w:rPr>
-      </w:pPr>
-      <w:r>
-        <w:rPr>
-          <w:rFonts w:eastAsiaTheme="minorHAnsi" w:cs="Times New Roman"/>
-          <w:position w:val="-38"/>
-          <w:szCs w:val="28"/>
-          <w:lang w:eastAsia="en-US"/>
-        </w:rPr>
-        <w:object w:dxaOrig="6720" w:dyaOrig="880" w14:anchorId="5F409AFE">
-          <v:shape id="_x0000_i1146" type="#_x0000_t75" style="width:336pt;height:44.25pt" o:ole="">
-            <v:imagedata r:id="rId198" o:title=""/>
-          </v:shape>
-          <o:OLEObject Type="Embed" ProgID="Equation.DSMT4" ShapeID="_x0000_i1146" DrawAspect="Content" ObjectID="_1677625073" r:id="rId210"/>
-        </w:object>
-      </w:r>
-    </w:p>
-    <w:p>
-      <w:pPr>
-        <w:ind w:firstLine="0"/>
-        <w:jc w:val="center"/>
-        <w:rPr>
-          <w:rFonts w:eastAsiaTheme="minorHAnsi" w:cs="Times New Roman"/>
-          <w:szCs w:val="28"/>
-          <w:lang w:eastAsia="en-US"/>
-        </w:rPr>
-      </w:pPr>
-    </w:p>
-    <w:p>
-      <w:pPr>
-        <w:ind w:firstLine="0"/>
-        <w:jc w:val="center"/>
-        <w:rPr>
-          <w:rFonts w:eastAsiaTheme="minorHAnsi" w:cs="Times New Roman"/>
-          <w:szCs w:val="28"/>
-          <w:lang w:eastAsia="en-US"/>
-        </w:rPr>
-      </w:pPr>
-      <w:r>
-        <w:rPr>
-          <w:rFonts w:eastAsiaTheme="minorHAnsi" w:cs="Times New Roman"/>
-          <w:position w:val="-38"/>
-          <w:szCs w:val="28"/>
-          <w:lang w:eastAsia="en-US"/>
-        </w:rPr>
-        <w:object w:dxaOrig="6520" w:dyaOrig="880" w14:anchorId="4C86E747">
-          <v:shape id="_x0000_i1147" type="#_x0000_t75" style="width:326.25pt;height:44.25pt" o:ole="">
-            <v:imagedata r:id="rId200" o:title=""/>
-          </v:shape>
-          <o:OLEObject Type="Embed" ProgID="Equation.DSMT4" ShapeID="_x0000_i1147" DrawAspect="Content" ObjectID="_1677625074" r:id="rId211"/>
-        </w:object>
-      </w:r>
-    </w:p>
-    <w:p>
-      <w:pPr>
-        <w:ind w:firstLine="0"/>
-        <w:jc w:val="center"/>
-        <w:rPr>
-          <w:rFonts w:eastAsiaTheme="minorHAnsi" w:cs="Times New Roman"/>
-          <w:szCs w:val="28"/>
-          <w:lang w:eastAsia="en-US"/>
-        </w:rPr>
-      </w:pPr>
-    </w:p>
-    <w:p>
-      <w:pPr>
-        <w:ind w:firstLine="0"/>
-        <w:jc w:val="center"/>
-        <w:rPr>
-          <w:rFonts w:eastAsiaTheme="minorHAnsi" w:cs="Times New Roman"/>
-          <w:szCs w:val="28"/>
-          <w:lang w:eastAsia="en-US"/>
-        </w:rPr>
-      </w:pPr>
-      <w:r>
-        <w:rPr>
-          <w:rFonts w:eastAsiaTheme="minorHAnsi" w:cs="Times New Roman"/>
-          <w:position w:val="-38"/>
-          <w:szCs w:val="28"/>
-          <w:lang w:eastAsia="en-US"/>
-        </w:rPr>
-        <w:object w:dxaOrig="6740" w:dyaOrig="880" w14:anchorId="6E6362EF">
-          <v:shape id="_x0000_i1148" type="#_x0000_t75" style="width:336.75pt;height:44.25pt" o:ole="">
-            <v:imagedata r:id="rId202" o:title=""/>
-          </v:shape>
-          <o:OLEObject Type="Embed" ProgID="Equation.DSMT4" ShapeID="_x0000_i1148" DrawAspect="Content" ObjectID="_1677625075" r:id="rId212"/>
-        </w:object>
-      </w:r>
-    </w:p>
-    <w:p>
-      <w:pPr>
-        <w:ind w:firstLine="0"/>
-        <w:rPr>
-          <w:rFonts w:cs="Times New Roman"/>
-          <w:bCs/>
-          <w:spacing w:val="-6"/>
-          <w:szCs w:val="28"/>
-        </w:rPr>
-      </w:pPr>
-    </w:p>
-    <w:bookmarkStart w:id="4" w:name="_Hlk66912145"/>
-    <w:p>
-      <w:pPr>
-        <w:ind w:firstLine="0"/>
-        <w:jc w:val="center"/>
-        <w:rPr>
-          <w:rFonts w:eastAsiaTheme="minorHAnsi" w:cs="Times New Roman"/>
-          <w:szCs w:val="28"/>
-          <w:lang w:eastAsia="en-US"/>
-        </w:rPr>
-      </w:pPr>
-      <w:r>
-        <w:rPr>
-          <w:rFonts w:eastAsiaTheme="minorHAnsi" w:cs="Times New Roman"/>
-          <w:position w:val="-38"/>
-          <w:szCs w:val="28"/>
-          <w:lang w:eastAsia="en-US"/>
-        </w:rPr>
-        <w:object w:dxaOrig="7800" w:dyaOrig="880" w14:anchorId="7ECD5B81">
-          <v:shape id="_x0000_i1149" type="#_x0000_t75" style="width:390pt;height:44.25pt" o:ole="">
-            <v:imagedata r:id="rId213" o:title=""/>
-          </v:shape>
-          <o:OLEObject Type="Embed" ProgID="Equation.DSMT4" ShapeID="_x0000_i1149" DrawAspect="Content" ObjectID="_1677625076" r:id="rId214"/>
-        </w:object>
-      </w:r>
-      <w:bookmarkEnd w:id="4"/>
-    </w:p>
-    <w:p>
-      <w:pPr>
-        <w:ind w:firstLine="0"/>
-        <w:jc w:val="center"/>
-        <w:rPr>
-          <w:rFonts w:eastAsiaTheme="minorHAnsi" w:cs="Times New Roman"/>
-          <w:szCs w:val="28"/>
-          <w:lang w:eastAsia="en-US"/>
-        </w:rPr>
-      </w:pPr>
-    </w:p>
-    <w:p>
-      <w:pPr>
-        <w:ind w:firstLine="0"/>
-        <w:jc w:val="center"/>
-        <w:rPr>
-          <w:rFonts w:eastAsiaTheme="minorHAnsi" w:cs="Times New Roman"/>
-          <w:szCs w:val="28"/>
-          <w:lang w:eastAsia="en-US"/>
-        </w:rPr>
-      </w:pPr>
-      <w:r>
-        <w:rPr>
-          <w:rFonts w:eastAsiaTheme="minorHAnsi" w:cs="Times New Roman"/>
-          <w:position w:val="-38"/>
-          <w:szCs w:val="28"/>
-          <w:lang w:eastAsia="en-US"/>
-        </w:rPr>
-        <w:object w:dxaOrig="7820" w:dyaOrig="880" w14:anchorId="6CF541F9">
-          <v:shape id="_x0000_i1150" type="#_x0000_t75" style="width:390.75pt;height:44.25pt" o:ole="">
-            <v:imagedata r:id="rId215" o:title=""/>
-          </v:shape>
-          <o:OLEObject Type="Embed" ProgID="Equation.DSMT4" ShapeID="_x0000_i1150" DrawAspect="Content" ObjectID="_1677625077" r:id="rId216"/>
-        </w:object>
-      </w:r>
-    </w:p>
-    <w:p>
-      <w:pPr>
-        <w:ind w:firstLine="0"/>
-        <w:jc w:val="center"/>
-        <w:rPr>
-          <w:rFonts w:eastAsiaTheme="minorHAnsi" w:cs="Times New Roman"/>
-          <w:szCs w:val="28"/>
-          <w:lang w:eastAsia="en-US"/>
-        </w:rPr>
-      </w:pPr>
-    </w:p>
-    <w:p>
-      <w:pPr>
-        <w:ind w:firstLine="0"/>
-        <w:jc w:val="center"/>
-        <w:rPr>
-          <w:rFonts w:cs="Times New Roman"/>
-          <w:bCs/>
-          <w:spacing w:val="-6"/>
-          <w:szCs w:val="28"/>
-        </w:rPr>
-      </w:pPr>
-      <w:r>
-        <w:rPr>
-          <w:rFonts w:eastAsiaTheme="minorHAnsi" w:cs="Times New Roman"/>
-          <w:position w:val="-38"/>
-          <w:szCs w:val="28"/>
-          <w:lang w:eastAsia="en-US"/>
-        </w:rPr>
-        <w:object w:dxaOrig="7620" w:dyaOrig="880" w14:anchorId="44433249">
-          <v:shape id="_x0000_i1151" type="#_x0000_t75" style="width:381pt;height:44.25pt" o:ole="">
-            <v:imagedata r:id="rId217" o:title=""/>
-          </v:shape>
-          <o:OLEObject Type="Embed" ProgID="Equation.DSMT4" ShapeID="_x0000_i1151" DrawAspect="Content" ObjectID="_1677625078" r:id="rId218"/>
-        </w:object>
-      </w:r>
-    </w:p>
-    <w:p>
-      <w:pPr>
-        <w:rPr>
-          <w:rFonts w:cs="Times New Roman"/>
-          <w:bCs/>
-          <w:spacing w:val="-6"/>
-          <w:szCs w:val="28"/>
-        </w:rPr>
-      </w:pPr>
-    </w:p>
-    <w:p>
-      <w:pPr>
-        <w:rPr>
-          <w:rFonts w:cs="Times New Roman"/>
-          <w:bCs/>
-          <w:spacing w:val="-6"/>
-          <w:szCs w:val="28"/>
-        </w:rPr>
-      </w:pPr>
-      <w:r>
-        <w:rPr>
-          <w:rFonts w:cs="Times New Roman"/>
-          <w:bCs/>
-          <w:spacing w:val="-6"/>
-          <w:szCs w:val="28"/>
-        </w:rPr>
-        <w:t xml:space="preserve">Построим графики для двузонного регулирования (см. рисунки </w:t>
-      </w:r>
-      <w:r>
-        <w:rPr>
-          <w:rFonts w:cs="Times New Roman"/>
-          <w:bCs/>
-          <w:spacing w:val="-6"/>
-          <w:szCs w:val="28"/>
-        </w:rPr>
-        <w:t>4 - 7</w:t>
-      </w:r>
-      <w:r>
-        <w:rPr>
-          <w:rFonts w:cs="Times New Roman"/>
-          <w:bCs/>
-          <w:spacing w:val="-6"/>
-          <w:szCs w:val="28"/>
-        </w:rPr>
-        <w:t>)</w:t>
-      </w:r>
-    </w:p>
-    <w:p>
-      <w:pPr>
-        <w:rPr>
-          <w:rFonts w:cs="Times New Roman"/>
-          <w:bCs/>
-          <w:spacing w:val="-6"/>
-          <w:szCs w:val="28"/>
-        </w:rPr>
-      </w:pPr>
-    </w:p>
-    <w:p>
-      <w:pPr>
-        <w:rPr>
-          <w:rFonts w:cs="Times New Roman"/>
-          <w:bCs/>
-          <w:spacing w:val="-6"/>
-          <w:szCs w:val="28"/>
-        </w:rPr>
-      </w:pPr>
-    </w:p>
-    <w:p>
-      <w:pPr>
-        <w:ind w:firstLine="0"/>
-        <w:jc w:val="center"/>
-        <w:rPr>
-          <w:rFonts w:cs="Times New Roman"/>
-          <w:bCs/>
-          <w:spacing w:val="-6"/>
-          <w:szCs w:val="28"/>
-        </w:rPr>
-      </w:pPr>
-      <w:r>
-        <w:rPr>
-          <w:rFonts w:cs="Times New Roman"/>
-          <w:bCs/>
-          <w:spacing w:val="-6"/>
-          <w:szCs w:val="28"/>
-        </w:rPr>
-        <w:object w:dxaOrig="14655" w:dyaOrig="5895" w14:anchorId="4C4FCD98">
-          <v:shape id="_x0000_i1152" type="#_x0000_t75" style="width:335.25pt;height:258pt" o:ole="">
-            <v:imagedata r:id="rId219" o:title="" cropleft="5239f" cropright="26521f"/>
-          </v:shape>
-          <o:OLEObject Type="Embed" ProgID="Visio.Drawing.15" ShapeID="_x0000_i1152" DrawAspect="Content" ObjectID="_1677625079" r:id="rId220"/>
-        </w:object>
-      </w:r>
-    </w:p>
-    <w:p>
-      <w:pPr>
+          <w:rFonts w:cs="Times New Roman"/>
+          <w:bCs/>
+          <w:spacing w:val="-6"/>
+          <w:szCs w:val="28"/>
+        </w:rPr>
+        <w:t>Г</w:t>
+      </w:r>
+      <w:r>
+        <w:rPr>
+          <w:rFonts w:cs="Times New Roman"/>
+          <w:bCs/>
+          <w:spacing w:val="-6"/>
+          <w:szCs w:val="28"/>
+        </w:rPr>
+        <w:t xml:space="preserve">рафик </w:t>
+      </w:r>
+      <w:r>
+        <w:rPr>
+          <w:rFonts w:cs="Times New Roman"/>
+          <w:bCs/>
+          <w:spacing w:val="-6"/>
+          <w:szCs w:val="28"/>
+        </w:rPr>
+        <w:t xml:space="preserve">электромеханической </w:t>
+      </w:r>
+      <w:r>
+        <w:rPr>
+          <w:rFonts w:cs="Times New Roman"/>
+          <w:bCs/>
+          <w:spacing w:val="-6"/>
+          <w:szCs w:val="28"/>
+        </w:rPr>
+        <w:t>х</w:t>
+      </w:r>
+      <w:r>
+        <w:rPr>
+          <w:rFonts w:cs="Times New Roman"/>
+          <w:bCs/>
+          <w:spacing w:val="-6"/>
+          <w:szCs w:val="28"/>
+        </w:rPr>
+        <w:t>арактеристи</w:t>
+      </w:r>
+      <w:r>
+        <w:rPr>
+          <w:rFonts w:cs="Times New Roman"/>
+          <w:bCs/>
+          <w:spacing w:val="-6"/>
+          <w:szCs w:val="28"/>
+        </w:rPr>
+        <w:t>ки при двузонном регулировании</w:t>
+      </w:r>
+      <w:r>
+        <w:rPr>
+          <w:rFonts w:cs="Times New Roman"/>
+          <w:bCs/>
+          <w:spacing w:val="-6"/>
+          <w:szCs w:val="28"/>
+        </w:rPr>
+        <w:t xml:space="preserve"> при постоянном моменте</w:t>
+      </w:r>
+    </w:p>
+    <w:p>
+      <w:pPr>
+        <w:ind w:firstLine="0"/>
+        <w:jc w:val="center"/>
+        <w:rPr>
+          <w:rFonts w:cs="Times New Roman"/>
+          <w:bCs/>
+          <w:spacing w:val="-6"/>
+          <w:szCs w:val="28"/>
+          <w:highlight w:val="yellow"/>
+        </w:rPr>
+      </w:pPr>
+    </w:p>
+    <w:p>
+      <w:pPr>
+        <w:ind w:firstLine="0"/>
+        <w:jc w:val="center"/>
+        <w:rPr>
+          <w:rFonts w:cs="Times New Roman"/>
+          <w:bCs/>
+          <w:spacing w:val="-6"/>
+          <w:szCs w:val="28"/>
+          <w:highlight w:val="yellow"/>
+        </w:rPr>
+      </w:pPr>
+      <w:r>
+        <w:rPr>
+          <w:rFonts w:cs="Times New Roman"/>
+          <w:bCs/>
+          <w:spacing w:val="-6"/>
+          <w:szCs w:val="28"/>
+        </w:rPr>
+        <w:object w:dxaOrig="13741" w:dyaOrig="5895" w14:anchorId="78664CE0">
+          <v:shape id="_x0000_i1220" type="#_x0000_t75" style="width:343.65pt;height:275.3pt" o:ole="">
+            <v:imagedata r:id="rId221" o:title="" cropbottom="2410f" cropleft="5071f" cropright="26258f"/>
+          </v:shape>
+          <o:OLEObject Type="Embed" ProgID="Visio.Drawing.15" ShapeID="_x0000_i1220" DrawAspect="Content" ObjectID="_1681246984" r:id="rId222"/>
+        </w:object>
+      </w:r>
+    </w:p>
+    <w:p>
+      <w:pPr>
+        <w:ind w:firstLine="0"/>
+        <w:jc w:val="center"/>
         <w:rPr>
           <w:rFonts w:cs="Times New Roman"/>
           <w:bCs/>
@@ -6762,7 +6923,104 @@
           <w:spacing w:val="-6"/>
           <w:szCs w:val="28"/>
         </w:rPr>
-        <w:t xml:space="preserve">4 </w:t>
+        <w:t xml:space="preserve">5 </w:t>
+      </w:r>
+      <w:r>
+        <w:rPr>
+          <w:rFonts w:cs="Times New Roman"/>
+          <w:bCs/>
+          <w:spacing w:val="-6"/>
+          <w:szCs w:val="28"/>
+        </w:rPr>
+        <w:t xml:space="preserve">– </w:t>
+      </w:r>
+      <w:r>
+        <w:rPr>
+          <w:rFonts w:cs="Times New Roman"/>
+          <w:bCs/>
+          <w:spacing w:val="-6"/>
+          <w:szCs w:val="28"/>
+        </w:rPr>
+        <w:t>Г</w:t>
+      </w:r>
+      <w:r>
+        <w:rPr>
+          <w:rFonts w:cs="Times New Roman"/>
+          <w:bCs/>
+          <w:spacing w:val="-6"/>
+          <w:szCs w:val="28"/>
+        </w:rPr>
+        <w:t>рафик электромеханической характеристики при двузонном регулировании при постоянной мощности</w:t>
+      </w:r>
+    </w:p>
+    <w:p>
+      <w:pPr>
+        <w:ind w:firstLine="0"/>
+        <w:jc w:val="center"/>
+        <w:rPr>
+          <w:rFonts w:cs="Times New Roman"/>
+          <w:bCs/>
+          <w:spacing w:val="-6"/>
+          <w:szCs w:val="28"/>
+          <w:highlight w:val="yellow"/>
+        </w:rPr>
+      </w:pPr>
+      <w:r>
+        <w:rPr>
+          <w:rFonts w:cs="Times New Roman"/>
+          <w:bCs/>
+          <w:spacing w:val="-6"/>
+          <w:szCs w:val="28"/>
+        </w:rPr>
+        <w:object w:dxaOrig="6945" w:dyaOrig="5656" w14:anchorId="2B0904F6">
+          <v:shape id="_x0000_i1222" type="#_x0000_t75" style="width:320.65pt;height:261.4pt" o:ole="">
+            <v:imagedata r:id="rId223" o:title=""/>
+          </v:shape>
+          <o:OLEObject Type="Embed" ProgID="Visio.Drawing.15" ShapeID="_x0000_i1222" DrawAspect="Content" ObjectID="_1681246985" r:id="rId224"/>
+        </w:object>
+      </w:r>
+    </w:p>
+    <w:p>
+      <w:pPr>
+        <w:ind w:firstLine="0"/>
+        <w:jc w:val="center"/>
+        <w:rPr>
+          <w:rFonts w:cs="Times New Roman"/>
+          <w:bCs/>
+          <w:spacing w:val="-6"/>
+          <w:szCs w:val="28"/>
+          <w:highlight w:val="yellow"/>
+        </w:rPr>
+      </w:pPr>
+    </w:p>
+    <w:p>
+      <w:pPr>
+        <w:ind w:firstLine="0"/>
+        <w:jc w:val="center"/>
+        <w:rPr>
+          <w:rFonts w:cs="Times New Roman"/>
+          <w:bCs/>
+          <w:spacing w:val="-6"/>
+          <w:szCs w:val="28"/>
+        </w:rPr>
+      </w:pPr>
+      <w:r>
+        <w:rPr>
+          <w:rFonts w:cs="Times New Roman"/>
+          <w:bCs/>
+          <w:spacing w:val="-6"/>
+          <w:szCs w:val="28"/>
+        </w:rPr>
+        <w:t xml:space="preserve">Рисунок </w:t>
+      </w:r>
+      <w:r>
+        <w:rPr>
+          <w:rFonts w:cs="Times New Roman"/>
+          <w:bCs/>
+          <w:spacing w:val="-6"/>
+          <w:szCs w:val="28"/>
+        </w:rPr>
+        <w:t xml:space="preserve">6 </w:t>
       </w:r>
       <w:r>
         <w:rPr>
@@ -6780,34 +7038,16 @@
           <w:spacing w:val="-6"/>
           <w:szCs w:val="28"/>
         </w:rPr>
-        <w:t xml:space="preserve"> </w:t>
-      </w:r>
-      <w:r>
-        <w:rPr>
-          <w:rFonts w:cs="Times New Roman"/>
-          <w:bCs/>
-          <w:spacing w:val="-6"/>
-          <w:szCs w:val="28"/>
-        </w:rPr>
-        <w:t>Г</w:t>
-      </w:r>
-      <w:r>
-        <w:rPr>
-          <w:rFonts w:cs="Times New Roman"/>
-          <w:bCs/>
-          <w:spacing w:val="-6"/>
-          <w:szCs w:val="28"/>
-        </w:rPr>
-        <w:t xml:space="preserve">рафик </w:t>
-      </w:r>
-      <w:r>
-        <w:rPr>
-          <w:rFonts w:cs="Times New Roman"/>
-          <w:bCs/>
-          <w:spacing w:val="-6"/>
-          <w:szCs w:val="28"/>
-        </w:rPr>
-        <w:t xml:space="preserve">электромеханической </w:t>
+        <w:t xml:space="preserve"> график </w:t>
+      </w:r>
+      <w:r>
+        <w:rPr>
+          <w:rFonts w:cs="Times New Roman"/>
+          <w:bCs/>
+          <w:spacing w:val="-6"/>
+          <w:szCs w:val="28"/>
+        </w:rPr>
+        <w:t xml:space="preserve">механической </w:t>
       </w:r>
       <w:r>
         <w:rPr>
@@ -6855,248 +7095,6 @@
           <w:bCs/>
           <w:spacing w:val="-6"/>
           <w:szCs w:val="28"/>
-          <w:highlight w:val="yellow"/>
-        </w:rPr>
-      </w:pPr>
-    </w:p>
-    <w:p>
-      <w:pPr>
-        <w:ind w:firstLine="0"/>
-        <w:jc w:val="center"/>
-        <w:rPr>
-          <w:rFonts w:cs="Times New Roman"/>
-          <w:bCs/>
-          <w:spacing w:val="-6"/>
-          <w:szCs w:val="28"/>
-          <w:highlight w:val="yellow"/>
-        </w:rPr>
-      </w:pPr>
-      <w:r>
-        <w:rPr>
-          <w:rFonts w:cs="Times New Roman"/>
-          <w:bCs/>
-          <w:spacing w:val="-6"/>
-          <w:szCs w:val="28"/>
-        </w:rPr>
-        <w:object w:dxaOrig="13741" w:dyaOrig="5895" w14:anchorId="78664CE0">
-          <v:shape id="_x0000_i1153" type="#_x0000_t75" style="width:343.5pt;height:275.25pt" o:ole="">
-            <v:imagedata r:id="rId221" o:title="" cropbottom="2410f" cropleft="5071f" cropright="26258f"/>
-          </v:shape>
-          <o:OLEObject Type="Embed" ProgID="Visio.Drawing.15" ShapeID="_x0000_i1153" DrawAspect="Content" ObjectID="_1677625080" r:id="rId222"/>
-        </w:object>
-      </w:r>
-    </w:p>
-    <w:p>
-      <w:pPr>
-        <w:ind w:firstLine="0"/>
-        <w:jc w:val="center"/>
-        <w:rPr>
-          <w:rFonts w:cs="Times New Roman"/>
-          <w:bCs/>
-          <w:spacing w:val="-6"/>
-          <w:szCs w:val="28"/>
-        </w:rPr>
-      </w:pPr>
-    </w:p>
-    <w:p>
-      <w:pPr>
-        <w:ind w:firstLine="0"/>
-        <w:jc w:val="center"/>
-        <w:rPr>
-          <w:rFonts w:cs="Times New Roman"/>
-          <w:bCs/>
-          <w:spacing w:val="-6"/>
-          <w:szCs w:val="28"/>
-        </w:rPr>
-      </w:pPr>
-      <w:r>
-        <w:rPr>
-          <w:rFonts w:cs="Times New Roman"/>
-          <w:bCs/>
-          <w:spacing w:val="-6"/>
-          <w:szCs w:val="28"/>
-        </w:rPr>
-        <w:t xml:space="preserve">Рисунок </w:t>
-      </w:r>
-      <w:r>
-        <w:rPr>
-          <w:rFonts w:cs="Times New Roman"/>
-          <w:bCs/>
-          <w:spacing w:val="-6"/>
-          <w:szCs w:val="28"/>
-        </w:rPr>
-        <w:t xml:space="preserve">5 </w:t>
-      </w:r>
-      <w:r>
-        <w:rPr>
-          <w:rFonts w:cs="Times New Roman"/>
-          <w:bCs/>
-          <w:spacing w:val="-6"/>
-          <w:szCs w:val="28"/>
-        </w:rPr>
-        <w:t xml:space="preserve">– </w:t>
-      </w:r>
-      <w:r>
-        <w:rPr>
-          <w:rFonts w:cs="Times New Roman"/>
-          <w:bCs/>
-          <w:spacing w:val="-6"/>
-          <w:szCs w:val="28"/>
-        </w:rPr>
-        <w:t>Г</w:t>
-      </w:r>
-      <w:r>
-        <w:rPr>
-          <w:rFonts w:cs="Times New Roman"/>
-          <w:bCs/>
-          <w:spacing w:val="-6"/>
-          <w:szCs w:val="28"/>
-        </w:rPr>
-        <w:t>рафик электромеханической характеристики при двузонном регулировании при постоянной мощности</w:t>
-      </w:r>
-    </w:p>
-    <w:p>
-      <w:pPr>
-        <w:ind w:firstLine="0"/>
-        <w:jc w:val="center"/>
-        <w:rPr>
-          <w:rFonts w:cs="Times New Roman"/>
-          <w:bCs/>
-          <w:spacing w:val="-6"/>
-          <w:szCs w:val="28"/>
-          <w:highlight w:val="yellow"/>
-        </w:rPr>
-      </w:pPr>
-      <w:r>
-        <w:rPr>
-          <w:rFonts w:cs="Times New Roman"/>
-          <w:bCs/>
-          <w:spacing w:val="-6"/>
-          <w:szCs w:val="28"/>
-        </w:rPr>
-        <w:object w:dxaOrig="6945" w:dyaOrig="5656" w14:anchorId="2B0904F6">
-          <v:shape id="_x0000_i1154" type="#_x0000_t75" style="width:321pt;height:261.75pt" o:ole="">
-            <v:imagedata r:id="rId223" o:title=""/>
-          </v:shape>
-          <o:OLEObject Type="Embed" ProgID="Visio.Drawing.15" ShapeID="_x0000_i1154" DrawAspect="Content" ObjectID="_1677625081" r:id="rId224"/>
-        </w:object>
-      </w:r>
-    </w:p>
-    <w:p>
-      <w:pPr>
-        <w:ind w:firstLine="0"/>
-        <w:jc w:val="center"/>
-        <w:rPr>
-          <w:rFonts w:cs="Times New Roman"/>
-          <w:bCs/>
-          <w:spacing w:val="-6"/>
-          <w:szCs w:val="28"/>
-          <w:highlight w:val="yellow"/>
-        </w:rPr>
-      </w:pPr>
-    </w:p>
-    <w:p>
-      <w:pPr>
-        <w:ind w:firstLine="0"/>
-        <w:jc w:val="center"/>
-        <w:rPr>
-          <w:rFonts w:cs="Times New Roman"/>
-          <w:bCs/>
-          <w:spacing w:val="-6"/>
-          <w:szCs w:val="28"/>
-        </w:rPr>
-      </w:pPr>
-      <w:r>
-        <w:rPr>
-          <w:rFonts w:cs="Times New Roman"/>
-          <w:bCs/>
-          <w:spacing w:val="-6"/>
-          <w:szCs w:val="28"/>
-        </w:rPr>
-        <w:t xml:space="preserve">Рисунок </w:t>
-      </w:r>
-      <w:r>
-        <w:rPr>
-          <w:rFonts w:cs="Times New Roman"/>
-          <w:bCs/>
-          <w:spacing w:val="-6"/>
-          <w:szCs w:val="28"/>
-        </w:rPr>
-        <w:t xml:space="preserve">6 </w:t>
-      </w:r>
-      <w:r>
-        <w:rPr>
-          <w:rFonts w:cs="Times New Roman"/>
-          <w:bCs/>
-          <w:spacing w:val="-6"/>
-          <w:szCs w:val="28"/>
-        </w:rPr>
-        <w:t>–</w:t>
-      </w:r>
-      <w:r>
-        <w:rPr>
-          <w:rFonts w:cs="Times New Roman"/>
-          <w:bCs/>
-          <w:spacing w:val="-6"/>
-          <w:szCs w:val="28"/>
-        </w:rPr>
-        <w:t xml:space="preserve"> график </w:t>
-      </w:r>
-      <w:r>
-        <w:rPr>
-          <w:rFonts w:cs="Times New Roman"/>
-          <w:bCs/>
-          <w:spacing w:val="-6"/>
-          <w:szCs w:val="28"/>
-        </w:rPr>
-        <w:t xml:space="preserve">механической </w:t>
-      </w:r>
-      <w:r>
-        <w:rPr>
-          <w:rFonts w:cs="Times New Roman"/>
-          <w:bCs/>
-          <w:spacing w:val="-6"/>
-          <w:szCs w:val="28"/>
-        </w:rPr>
-        <w:t>х</w:t>
-      </w:r>
-      <w:r>
-        <w:rPr>
-          <w:rFonts w:cs="Times New Roman"/>
-          <w:bCs/>
-          <w:spacing w:val="-6"/>
-          <w:szCs w:val="28"/>
-        </w:rPr>
-        <w:t>арактеристи</w:t>
-      </w:r>
-      <w:r>
-        <w:rPr>
-          <w:rFonts w:cs="Times New Roman"/>
-          <w:bCs/>
-          <w:spacing w:val="-6"/>
-          <w:szCs w:val="28"/>
-        </w:rPr>
-        <w:t>ки при двузонном регулировании</w:t>
-      </w:r>
-      <w:r>
-        <w:rPr>
-          <w:rFonts w:cs="Times New Roman"/>
-          <w:bCs/>
-          <w:spacing w:val="-6"/>
-          <w:szCs w:val="28"/>
-        </w:rPr>
-        <w:t xml:space="preserve"> при постоянном моменте</w:t>
-      </w:r>
-    </w:p>
-    <w:p>
-      <w:pPr>
-        <w:ind w:firstLine="0"/>
-        <w:jc w:val="center"/>
-        <w:rPr>
-          <w:rFonts w:cs="Times New Roman"/>
-          <w:bCs/>
-          <w:spacing w:val="-6"/>
-          <w:szCs w:val="28"/>
         </w:rPr>
       </w:pPr>
     </w:p>
@@ -7119,10 +7117,10 @@
           <w:szCs w:val="28"/>
         </w:rPr>
         <w:object w:dxaOrig="6945" w:dyaOrig="5986" w14:anchorId="1CEFA3AE">
-          <v:shape id="_x0000_i1155" type="#_x0000_t75" style="width:320.25pt;height:276pt" o:ole="">
+          <v:shape id="_x0000_i1224" type="#_x0000_t75" style="width:320.05pt;height:275.9pt" o:ole="">
             <v:imagedata r:id="rId225" o:title=""/>
           </v:shape>
-          <o:OLEObject Type="Embed" ProgID="Visio.Drawing.15" ShapeID="_x0000_i1155" DrawAspect="Content" ObjectID="_1677625082" r:id="rId226"/>
+          <o:OLEObject Type="Embed" ProgID="Visio.Drawing.15" ShapeID="_x0000_i1224" DrawAspect="Content" ObjectID="_1681246986" r:id="rId226"/>
         </w:object>
       </w:r>
     </w:p>
@@ -7339,13 +7337,13 @@
         <w:tblLook w:val="04A0" w:firstRow="1" w:lastRow="0" w:firstColumn="1" w:lastColumn="0" w:noHBand="0" w:noVBand="1"/>
       </w:tblPr>
       <w:tblGrid>
-        <w:gridCol w:w="1365"/>
+        <w:gridCol w:w="1364"/>
         <w:gridCol w:w="1355"/>
         <w:gridCol w:w="1456"/>
-        <w:gridCol w:w="1349"/>
-        <w:gridCol w:w="1491"/>
+        <w:gridCol w:w="1348"/>
+        <w:gridCol w:w="1494"/>
         <w:gridCol w:w="1284"/>
-        <w:gridCol w:w="1270"/>
+        <w:gridCol w:w="1269"/>
       </w:tblGrid>
       <w:tr>
         <w:tc>
@@ -7393,10 +7391,10 @@
                 <w:position w:val="-12"/>
               </w:rPr>
               <w:object w:dxaOrig="300" w:dyaOrig="380" w14:anchorId="6216BFB2">
-                <v:shape id="_x0000_i1156" type="#_x0000_t75" style="width:15pt;height:18.75pt" o:ole="">
+                <v:shape id="_x0000_i1156" type="#_x0000_t75" style="width:15.15pt;height:18.75pt" o:ole="">
                   <v:imagedata r:id="rId227" o:title=""/>
                 </v:shape>
-                <o:OLEObject Type="Embed" ProgID="Equation.3" ShapeID="_x0000_i1156" DrawAspect="Content" ObjectID="_1677625083" r:id="rId228"/>
+                <o:OLEObject Type="Embed" ProgID="Equation.3" ShapeID="_x0000_i1156" DrawAspect="Content" ObjectID="_1681246987" r:id="rId228"/>
               </w:object>
             </w:r>
           </w:p>
@@ -7415,10 +7413,10 @@
                 <w:position w:val="-12"/>
               </w:rPr>
               <w:object w:dxaOrig="300" w:dyaOrig="380" w14:anchorId="09594905">
-                <v:shape id="_x0000_i1157" type="#_x0000_t75" style="width:15pt;height:18.75pt" o:ole="">
+                <v:shape id="_x0000_i1157" type="#_x0000_t75" style="width:15.15pt;height:18.75pt" o:ole="">
                   <v:imagedata r:id="rId229" o:title=""/>
                 </v:shape>
-                <o:OLEObject Type="Embed" ProgID="Equation.3" ShapeID="_x0000_i1157" DrawAspect="Content" ObjectID="_1677625084" r:id="rId230"/>
+                <o:OLEObject Type="Embed" ProgID="Equation.3" ShapeID="_x0000_i1157" DrawAspect="Content" ObjectID="_1681246988" r:id="rId230"/>
               </w:object>
             </w:r>
           </w:p>
@@ -7437,10 +7435,10 @@
                 <w:position w:val="-12"/>
               </w:rPr>
               <w:object w:dxaOrig="279" w:dyaOrig="380" w14:anchorId="64B4C66B">
-                <v:shape id="_x0000_i1158" type="#_x0000_t75" style="width:13.5pt;height:18.75pt" o:ole="">
+                <v:shape id="_x0000_i1158" type="#_x0000_t75" style="width:13.9pt;height:18.75pt" o:ole="">
                   <v:imagedata r:id="rId231" o:title=""/>
                 </v:shape>
-                <o:OLEObject Type="Embed" ProgID="Equation.3" ShapeID="_x0000_i1158" DrawAspect="Content" ObjectID="_1677625085" r:id="rId232"/>
+                <o:OLEObject Type="Embed" ProgID="Equation.3" ShapeID="_x0000_i1158" DrawAspect="Content" ObjectID="_1681246989" r:id="rId232"/>
               </w:object>
             </w:r>
           </w:p>
@@ -7459,10 +7457,10 @@
                 <w:position w:val="-14"/>
               </w:rPr>
               <w:object w:dxaOrig="1280" w:dyaOrig="400" w14:anchorId="731A8A8F">
-                <v:shape id="_x0000_i1159" type="#_x0000_t75" style="width:63.75pt;height:20.25pt" o:ole="">
+                <v:shape id="_x0000_i1159" type="#_x0000_t75" style="width:64.15pt;height:19.95pt" o:ole="">
                   <v:imagedata r:id="rId233" o:title=""/>
                 </v:shape>
-                <o:OLEObject Type="Embed" ProgID="Equation.3" ShapeID="_x0000_i1159" DrawAspect="Content" ObjectID="_1677625086" r:id="rId234"/>
+                <o:OLEObject Type="Embed" ProgID="Equation.3" ShapeID="_x0000_i1159" DrawAspect="Content" ObjectID="_1681246990" r:id="rId234"/>
               </w:object>
             </w:r>
           </w:p>
@@ -7481,10 +7479,10 @@
                 <w:position w:val="-12"/>
               </w:rPr>
               <w:object w:dxaOrig="360" w:dyaOrig="380" w14:anchorId="17B7343E">
-                <v:shape id="_x0000_i1160" type="#_x0000_t75" style="width:18pt;height:18.75pt" o:ole="">
+                <v:shape id="_x0000_i1160" type="#_x0000_t75" style="width:18.15pt;height:18.75pt" o:ole="">
                   <v:imagedata r:id="rId235" o:title=""/>
                 </v:shape>
-                <o:OLEObject Type="Embed" ProgID="Equation.3" ShapeID="_x0000_i1160" DrawAspect="Content" ObjectID="_1677625087" r:id="rId236"/>
+                <o:OLEObject Type="Embed" ProgID="Equation.3" ShapeID="_x0000_i1160" DrawAspect="Content" ObjectID="_1681246991" r:id="rId236"/>
               </w:object>
             </w:r>
           </w:p>
@@ -7506,7 +7504,7 @@
                 <v:shape id="_x0000_i1161" type="#_x0000_t75" style="width:18.75pt;height:18.75pt" o:ole="">
                   <v:imagedata r:id="rId18" o:title=""/>
                 </v:shape>
-                <o:OLEObject Type="Embed" ProgID="Equation.3" ShapeID="_x0000_i1161" DrawAspect="Content" ObjectID="_1677625088" r:id="rId237"/>
+                <o:OLEObject Type="Embed" ProgID="Equation.3" ShapeID="_x0000_i1161" DrawAspect="Content" ObjectID="_1681246992" r:id="rId237"/>
               </w:object>
             </w:r>
           </w:p>
@@ -7699,10 +7697,10 @@
           <w:color w:val="000000"/>
         </w:rPr>
         <w:object w:dxaOrig="2985" w:dyaOrig="3316" w14:anchorId="59F06792">
-          <v:shape id="_x0000_i1162" type="#_x0000_t75" style="width:149.25pt;height:39.75pt" o:ole="">
+          <v:shape id="_x0000_i1162" type="#_x0000_t75" style="width:148.85pt;height:39.95pt" o:ole="">
             <v:imagedata r:id="rId238" o:title="" croptop="49888f"/>
           </v:shape>
-          <o:OLEObject Type="Embed" ProgID="Visio.Drawing.15" ShapeID="_x0000_i1162" DrawAspect="Content" ObjectID="_1677625089" r:id="rId239"/>
+          <o:OLEObject Type="Embed" ProgID="Visio.Drawing.15" ShapeID="_x0000_i1162" DrawAspect="Content" ObjectID="_1681246993" r:id="rId239"/>
         </w:object>
       </w:r>
     </w:p>
@@ -8019,6 +8017,7 @@
       <w:r>
         <w:rPr>
           <w:noProof/>
+          <w:lang w:eastAsia="ru-RU"/>
         </w:rPr>
         <w:drawing>
           <wp:inline distT="0" distB="0" distL="0" distR="0" wp14:anchorId="2E500938" wp14:editId="4DFAF51F">
@@ -8162,10 +8161,10 @@
           <w:lang w:val="en-US"/>
         </w:rPr>
         <w:object w:dxaOrig="1140" w:dyaOrig="400" w14:anchorId="32BF7040">
-          <v:shape id="_x0000_i1163" type="#_x0000_t75" style="width:57.75pt;height:20.25pt" o:ole="">
+          <v:shape id="_x0000_i1163" type="#_x0000_t75" style="width:57.5pt;height:19.95pt" o:ole="">
             <v:imagedata r:id="rId241" o:title=""/>
           </v:shape>
-          <o:OLEObject Type="Embed" ProgID="Equation.3" ShapeID="_x0000_i1163" DrawAspect="Content" ObjectID="_1677625090" r:id="rId242"/>
+          <o:OLEObject Type="Embed" ProgID="Equation.3" ShapeID="_x0000_i1163" DrawAspect="Content" ObjectID="_1681246994" r:id="rId242"/>
         </w:object>
       </w:r>
     </w:p>
@@ -8205,10 +8204,10 @@
           <w:lang w:val="en-US"/>
         </w:rPr>
         <w:object w:dxaOrig="3320" w:dyaOrig="400" w14:anchorId="67CF3A48">
-          <v:shape id="_x0000_i1164" type="#_x0000_t75" style="width:167.25pt;height:20.25pt" o:ole="">
+          <v:shape id="_x0000_i1164" type="#_x0000_t75" style="width:167pt;height:19.95pt" o:ole="">
             <v:imagedata r:id="rId243" o:title=""/>
           </v:shape>
-          <o:OLEObject Type="Embed" ProgID="Equation.3" ShapeID="_x0000_i1164" DrawAspect="Content" ObjectID="_1677625091" r:id="rId244"/>
+          <o:OLEObject Type="Embed" ProgID="Equation.3" ShapeID="_x0000_i1164" DrawAspect="Content" ObjectID="_1681246995" r:id="rId244"/>
         </w:object>
       </w:r>
     </w:p>
@@ -8248,10 +8247,10 @@
           <w:lang w:val="en-US"/>
         </w:rPr>
         <w:object w:dxaOrig="3400" w:dyaOrig="400" w14:anchorId="6361D424">
-          <v:shape id="_x0000_i1165" type="#_x0000_t75" style="width:171pt;height:20.25pt" o:ole="">
+          <v:shape id="_x0000_i1165" type="#_x0000_t75" style="width:170.6pt;height:19.95pt" o:ole="">
             <v:imagedata r:id="rId245" o:title=""/>
           </v:shape>
-          <o:OLEObject Type="Embed" ProgID="Equation.3" ShapeID="_x0000_i1165" DrawAspect="Content" ObjectID="_1677625092" r:id="rId246"/>
+          <o:OLEObject Type="Embed" ProgID="Equation.3" ShapeID="_x0000_i1165" DrawAspect="Content" ObjectID="_1681246996" r:id="rId246"/>
         </w:object>
       </w:r>
     </w:p>
@@ -8291,10 +8290,10 @@
           <w:lang w:val="en-US"/>
         </w:rPr>
         <w:object w:dxaOrig="3400" w:dyaOrig="400" w14:anchorId="0DD58AC1">
-          <v:shape id="_x0000_i1166" type="#_x0000_t75" style="width:171pt;height:20.25pt" o:ole="">
+          <v:shape id="_x0000_i1166" type="#_x0000_t75" style="width:170.6pt;height:19.95pt" o:ole="">
             <v:imagedata r:id="rId247" o:title=""/>
           </v:shape>
-          <o:OLEObject Type="Embed" ProgID="Equation.3" ShapeID="_x0000_i1166" DrawAspect="Content" ObjectID="_1677625093" r:id="rId248"/>
+          <o:OLEObject Type="Embed" ProgID="Equation.3" ShapeID="_x0000_i1166" DrawAspect="Content" ObjectID="_1681246997" r:id="rId248"/>
         </w:object>
       </w:r>
     </w:p>
@@ -8334,10 +8333,10 @@
           <w:lang w:val="en-US"/>
         </w:rPr>
         <w:object w:dxaOrig="3159" w:dyaOrig="400" w14:anchorId="72133764">
-          <v:shape id="_x0000_i1167" type="#_x0000_t75" style="width:159pt;height:20.25pt" o:ole="">
+          <v:shape id="_x0000_i1167" type="#_x0000_t75" style="width:159.15pt;height:19.95pt" o:ole="">
             <v:imagedata r:id="rId249" o:title=""/>
           </v:shape>
-          <o:OLEObject Type="Embed" ProgID="Equation.3" ShapeID="_x0000_i1167" DrawAspect="Content" ObjectID="_1677625094" r:id="rId250"/>
+          <o:OLEObject Type="Embed" ProgID="Equation.3" ShapeID="_x0000_i1167" DrawAspect="Content" ObjectID="_1681246998" r:id="rId250"/>
         </w:object>
       </w:r>
     </w:p>
@@ -8377,10 +8376,10 @@
           <w:lang w:val="en-US"/>
         </w:rPr>
         <w:object w:dxaOrig="3320" w:dyaOrig="400" w14:anchorId="0B062996">
-          <v:shape id="_x0000_i1168" type="#_x0000_t75" style="width:167.25pt;height:20.25pt" o:ole="">
+          <v:shape id="_x0000_i1168" type="#_x0000_t75" style="width:167pt;height:19.95pt" o:ole="">
             <v:imagedata r:id="rId251" o:title=""/>
           </v:shape>
-          <o:OLEObject Type="Embed" ProgID="Equation.3" ShapeID="_x0000_i1168" DrawAspect="Content" ObjectID="_1677625095" r:id="rId252"/>
+          <o:OLEObject Type="Embed" ProgID="Equation.3" ShapeID="_x0000_i1168" DrawAspect="Content" ObjectID="_1681246999" r:id="rId252"/>
         </w:object>
       </w:r>
     </w:p>
@@ -8420,10 +8419,10 @@
           <w:lang w:val="en-US"/>
         </w:rPr>
         <w:object w:dxaOrig="3360" w:dyaOrig="400" w14:anchorId="6B24518A">
-          <v:shape id="_x0000_i1169" type="#_x0000_t75" style="width:169.5pt;height:20.25pt" o:ole="">
+          <v:shape id="_x0000_i1169" type="#_x0000_t75" style="width:169.4pt;height:19.95pt" o:ole="">
             <v:imagedata r:id="rId253" o:title=""/>
           </v:shape>
-          <o:OLEObject Type="Embed" ProgID="Equation.3" ShapeID="_x0000_i1169" DrawAspect="Content" ObjectID="_1677625096" r:id="rId254"/>
+          <o:OLEObject Type="Embed" ProgID="Equation.3" ShapeID="_x0000_i1169" DrawAspect="Content" ObjectID="_1681247000" r:id="rId254"/>
         </w:object>
       </w:r>
     </w:p>
@@ -8463,10 +8462,10 @@
           <w:lang w:val="en-US"/>
         </w:rPr>
         <w:object w:dxaOrig="3320" w:dyaOrig="400" w14:anchorId="252E9BB6">
-          <v:shape id="_x0000_i1170" type="#_x0000_t75" style="width:167.25pt;height:20.25pt" o:ole="">
+          <v:shape id="_x0000_i1170" type="#_x0000_t75" style="width:167pt;height:19.95pt" o:ole="">
             <v:imagedata r:id="rId255" o:title=""/>
           </v:shape>
-          <o:OLEObject Type="Embed" ProgID="Equation.3" ShapeID="_x0000_i1170" DrawAspect="Content" ObjectID="_1677625097" r:id="rId256"/>
+          <o:OLEObject Type="Embed" ProgID="Equation.3" ShapeID="_x0000_i1170" DrawAspect="Content" ObjectID="_1681247001" r:id="rId256"/>
         </w:object>
       </w:r>
     </w:p>
@@ -8506,10 +8505,10 @@
           <w:lang w:val="en-US"/>
         </w:rPr>
         <w:object w:dxaOrig="3300" w:dyaOrig="400" w14:anchorId="420F1A84">
-          <v:shape id="_x0000_i1171" type="#_x0000_t75" style="width:165.75pt;height:20.25pt" o:ole="">
+          <v:shape id="_x0000_i1171" type="#_x0000_t75" style="width:165.8pt;height:19.95pt" o:ole="">
             <v:imagedata r:id="rId257" o:title=""/>
           </v:shape>
-          <o:OLEObject Type="Embed" ProgID="Equation.3" ShapeID="_x0000_i1171" DrawAspect="Content" ObjectID="_1677625098" r:id="rId258"/>
+          <o:OLEObject Type="Embed" ProgID="Equation.3" ShapeID="_x0000_i1171" DrawAspect="Content" ObjectID="_1681247002" r:id="rId258"/>
         </w:object>
       </w:r>
     </w:p>
@@ -8549,10 +8548,10 @@
           <w:lang w:val="en-US"/>
         </w:rPr>
         <w:object w:dxaOrig="3140" w:dyaOrig="400" w14:anchorId="09AEB00B">
-          <v:shape id="_x0000_i1172" type="#_x0000_t75" style="width:157.5pt;height:20.25pt" o:ole="">
+          <v:shape id="_x0000_i1172" type="#_x0000_t75" style="width:157.9pt;height:19.95pt" o:ole="">
             <v:imagedata r:id="rId259" o:title=""/>
           </v:shape>
-          <o:OLEObject Type="Embed" ProgID="Equation.3" ShapeID="_x0000_i1172" DrawAspect="Content" ObjectID="_1677625099" r:id="rId260"/>
+          <o:OLEObject Type="Embed" ProgID="Equation.3" ShapeID="_x0000_i1172" DrawAspect="Content" ObjectID="_1681247003" r:id="rId260"/>
         </w:object>
       </w:r>
     </w:p>
@@ -8591,7 +8590,7 @@
           <w:w w:val="101"/>
           <w:position w:val="-28"/>
           <w:vertAlign w:val="superscript"/>
-          <w:lang w:val="en-US"/>
+          <w:lang w:eastAsia="ru-RU"/>
         </w:rPr>
         <w:drawing>
           <wp:inline distT="0" distB="0" distL="0" distR="0" wp14:anchorId="4B9686B9" wp14:editId="07C28DCF">
@@ -8675,10 +8674,10 @@
           <w:lang w:val="en-US"/>
         </w:rPr>
         <w:object w:dxaOrig="4620" w:dyaOrig="760" w14:anchorId="3B3BDAD9">
-          <v:shape id="_x0000_i1173" type="#_x0000_t75" style="width:232.5pt;height:38.25pt" o:ole="">
+          <v:shape id="_x0000_i1173" type="#_x0000_t75" style="width:232.35pt;height:38.1pt" o:ole="">
             <v:imagedata r:id="rId262" o:title=""/>
           </v:shape>
-          <o:OLEObject Type="Embed" ProgID="Equation.3" ShapeID="_x0000_i1173" DrawAspect="Content" ObjectID="_1677625100" r:id="rId263"/>
+          <o:OLEObject Type="Embed" ProgID="Equation.3" ShapeID="_x0000_i1173" DrawAspect="Content" ObjectID="_1681247004" r:id="rId263"/>
         </w:object>
       </w:r>
     </w:p>
@@ -8718,10 +8717,10 @@
           <w:lang w:val="en-US"/>
         </w:rPr>
         <w:object w:dxaOrig="4620" w:dyaOrig="760" w14:anchorId="4D929638">
-          <v:shape id="_x0000_i1174" type="#_x0000_t75" style="width:232.5pt;height:38.25pt" o:ole="">
+          <v:shape id="_x0000_i1174" type="#_x0000_t75" style="width:232.35pt;height:38.1pt" o:ole="">
             <v:imagedata r:id="rId264" o:title=""/>
           </v:shape>
-          <o:OLEObject Type="Embed" ProgID="Equation.3" ShapeID="_x0000_i1174" DrawAspect="Content" ObjectID="_1677625101" r:id="rId265"/>
+          <o:OLEObject Type="Embed" ProgID="Equation.3" ShapeID="_x0000_i1174" DrawAspect="Content" ObjectID="_1681247005" r:id="rId265"/>
         </w:object>
       </w:r>
     </w:p>
@@ -8761,10 +8760,10 @@
           <w:lang w:val="en-US"/>
         </w:rPr>
         <w:object w:dxaOrig="4320" w:dyaOrig="760" w14:anchorId="28473C06">
-          <v:shape id="_x0000_i1175" type="#_x0000_t75" style="width:217.5pt;height:38.25pt" o:ole="">
+          <v:shape id="_x0000_i1175" type="#_x0000_t75" style="width:217.2pt;height:38.1pt" o:ole="">
             <v:imagedata r:id="rId266" o:title=""/>
           </v:shape>
-          <o:OLEObject Type="Embed" ProgID="Equation.3" ShapeID="_x0000_i1175" DrawAspect="Content" ObjectID="_1677625102" r:id="rId267"/>
+          <o:OLEObject Type="Embed" ProgID="Equation.3" ShapeID="_x0000_i1175" DrawAspect="Content" ObjectID="_1681247006" r:id="rId267"/>
         </w:object>
       </w:r>
     </w:p>
@@ -8804,10 +8803,10 @@
           <w:lang w:val="en-US"/>
         </w:rPr>
         <w:object w:dxaOrig="4320" w:dyaOrig="760" w14:anchorId="0868127B">
-          <v:shape id="_x0000_i1176" type="#_x0000_t75" style="width:217.5pt;height:38.25pt" o:ole="">
+          <v:shape id="_x0000_i1176" type="#_x0000_t75" style="width:217.2pt;height:38.1pt" o:ole="">
             <v:imagedata r:id="rId268" o:title=""/>
           </v:shape>
-          <o:OLEObject Type="Embed" ProgID="Equation.3" ShapeID="_x0000_i1176" DrawAspect="Content" ObjectID="_1677625103" r:id="rId269"/>
+          <o:OLEObject Type="Embed" ProgID="Equation.3" ShapeID="_x0000_i1176" DrawAspect="Content" ObjectID="_1681247007" r:id="rId269"/>
         </w:object>
       </w:r>
     </w:p>
@@ -8846,10 +8845,10 @@
           <w:lang w:val="en-US"/>
         </w:rPr>
         <w:object w:dxaOrig="4220" w:dyaOrig="760" w14:anchorId="1619882E">
-          <v:shape id="_x0000_i1177" type="#_x0000_t75" style="width:212.25pt;height:38.25pt" o:ole="">
+          <v:shape id="_x0000_i1177" type="#_x0000_t75" style="width:212.35pt;height:38.1pt" o:ole="">
             <v:imagedata r:id="rId270" o:title=""/>
           </v:shape>
-          <o:OLEObject Type="Embed" ProgID="Equation.3" ShapeID="_x0000_i1177" DrawAspect="Content" ObjectID="_1677625104" r:id="rId271"/>
+          <o:OLEObject Type="Embed" ProgID="Equation.3" ShapeID="_x0000_i1177" DrawAspect="Content" ObjectID="_1681247008" r:id="rId271"/>
         </w:object>
       </w:r>
     </w:p>
@@ -8889,10 +8888,10 @@
           <w:lang w:val="en-US"/>
         </w:rPr>
         <w:object w:dxaOrig="4660" w:dyaOrig="760" w14:anchorId="476F1D46">
-          <v:shape id="_x0000_i1178" type="#_x0000_t75" style="width:234.75pt;height:38.25pt" o:ole="">
+          <v:shape id="_x0000_i1178" type="#_x0000_t75" style="width:234.75pt;height:38.1pt" o:ole="">
             <v:imagedata r:id="rId272" o:title=""/>
           </v:shape>
-          <o:OLEObject Type="Embed" ProgID="Equation.3" ShapeID="_x0000_i1178" DrawAspect="Content" ObjectID="_1677625105" r:id="rId273"/>
+          <o:OLEObject Type="Embed" ProgID="Equation.3" ShapeID="_x0000_i1178" DrawAspect="Content" ObjectID="_1681247009" r:id="rId273"/>
         </w:object>
       </w:r>
     </w:p>
@@ -8932,10 +8931,10 @@
           <w:lang w:val="en-US"/>
         </w:rPr>
         <w:object w:dxaOrig="4560" w:dyaOrig="760" w14:anchorId="11790EB9">
-          <v:shape id="_x0000_i1179" type="#_x0000_t75" style="width:229.5pt;height:38.25pt" o:ole="">
+          <v:shape id="_x0000_i1179" type="#_x0000_t75" style="width:229.9pt;height:38.1pt" o:ole="">
             <v:imagedata r:id="rId274" o:title=""/>
           </v:shape>
-          <o:OLEObject Type="Embed" ProgID="Equation.3" ShapeID="_x0000_i1179" DrawAspect="Content" ObjectID="_1677625106" r:id="rId275"/>
+          <o:OLEObject Type="Embed" ProgID="Equation.3" ShapeID="_x0000_i1179" DrawAspect="Content" ObjectID="_1681247010" r:id="rId275"/>
         </w:object>
       </w:r>
     </w:p>
@@ -8975,10 +8974,10 @@
           <w:lang w:val="en-US"/>
         </w:rPr>
         <w:object w:dxaOrig="4700" w:dyaOrig="760" w14:anchorId="1F3F043B">
-          <v:shape id="_x0000_i1180" type="#_x0000_t75" style="width:237pt;height:38.25pt" o:ole="">
+          <v:shape id="_x0000_i1180" type="#_x0000_t75" style="width:237.2pt;height:38.1pt" o:ole="">
             <v:imagedata r:id="rId276" o:title=""/>
           </v:shape>
-          <o:OLEObject Type="Embed" ProgID="Equation.3" ShapeID="_x0000_i1180" DrawAspect="Content" ObjectID="_1677625107" r:id="rId277"/>
+          <o:OLEObject Type="Embed" ProgID="Equation.3" ShapeID="_x0000_i1180" DrawAspect="Content" ObjectID="_1681247011" r:id="rId277"/>
         </w:object>
       </w:r>
     </w:p>
@@ -9018,10 +9017,10 @@
           <w:lang w:val="en-US"/>
         </w:rPr>
         <w:object w:dxaOrig="4520" w:dyaOrig="760" w14:anchorId="4126EAB4">
-          <v:shape id="_x0000_i1181" type="#_x0000_t75" style="width:227.25pt;height:38.25pt" o:ole="">
+          <v:shape id="_x0000_i1181" type="#_x0000_t75" style="width:227.5pt;height:38.1pt" o:ole="">
             <v:imagedata r:id="rId278" o:title=""/>
           </v:shape>
-          <o:OLEObject Type="Embed" ProgID="Equation.3" ShapeID="_x0000_i1181" DrawAspect="Content" ObjectID="_1677625108" r:id="rId279"/>
+          <o:OLEObject Type="Embed" ProgID="Equation.3" ShapeID="_x0000_i1181" DrawAspect="Content" ObjectID="_1681247012" r:id="rId279"/>
         </w:object>
       </w:r>
     </w:p>
@@ -9097,10 +9096,10 @@
           <w:position w:val="-12"/>
         </w:rPr>
         <w:object w:dxaOrig="1359" w:dyaOrig="400" w14:anchorId="27692DE7">
-          <v:shape id="_x0000_i1182" type="#_x0000_t75" style="width:67.5pt;height:20.25pt" o:ole="">
+          <v:shape id="_x0000_i1182" type="#_x0000_t75" style="width:67.75pt;height:19.95pt" o:ole="">
             <v:imagedata r:id="rId280" o:title=""/>
           </v:shape>
-          <o:OLEObject Type="Embed" ProgID="Equation.3" ShapeID="_x0000_i1182" DrawAspect="Content" ObjectID="_1677625109" r:id="rId281"/>
+          <o:OLEObject Type="Embed" ProgID="Equation.3" ShapeID="_x0000_i1182" DrawAspect="Content" ObjectID="_1681247013" r:id="rId281"/>
         </w:object>
       </w:r>
       <w:r>
@@ -9111,10 +9110,10 @@
           <w:position w:val="-34"/>
         </w:rPr>
         <w:object w:dxaOrig="3460" w:dyaOrig="780" w14:anchorId="0912B9C2">
-          <v:shape id="_x0000_i1183" type="#_x0000_t75" style="width:172.5pt;height:39pt" o:ole="">
+          <v:shape id="_x0000_i1183" type="#_x0000_t75" style="width:172.45pt;height:38.7pt" o:ole="">
             <v:imagedata r:id="rId282" o:title=""/>
           </v:shape>
-          <o:OLEObject Type="Embed" ProgID="Equation.3" ShapeID="_x0000_i1183" DrawAspect="Content" ObjectID="_1677625110" r:id="rId283"/>
+          <o:OLEObject Type="Embed" ProgID="Equation.3" ShapeID="_x0000_i1183" DrawAspect="Content" ObjectID="_1681247014" r:id="rId283"/>
         </w:object>
       </w:r>
       <w:r>
@@ -9147,10 +9146,10 @@
           <w:position w:val="-34"/>
         </w:rPr>
         <w:object w:dxaOrig="5220" w:dyaOrig="780" w14:anchorId="470FEEBD">
-          <v:shape id="_x0000_i1184" type="#_x0000_t75" style="width:260.25pt;height:39pt" o:ole="">
+          <v:shape id="_x0000_i1184" type="#_x0000_t75" style="width:260.75pt;height:38.7pt" o:ole="">
             <v:imagedata r:id="rId284" o:title=""/>
           </v:shape>
-          <o:OLEObject Type="Embed" ProgID="Equation.3" ShapeID="_x0000_i1184" DrawAspect="Content" ObjectID="_1677625111" r:id="rId285"/>
+          <o:OLEObject Type="Embed" ProgID="Equation.3" ShapeID="_x0000_i1184" DrawAspect="Content" ObjectID="_1681247015" r:id="rId285"/>
         </w:object>
       </w:r>
     </w:p>
@@ -9183,10 +9182,10 @@
           <w:position w:val="-12"/>
         </w:rPr>
         <w:object w:dxaOrig="4959" w:dyaOrig="400" w14:anchorId="52C85BA1">
-          <v:shape id="_x0000_i1185" type="#_x0000_t75" style="width:247.5pt;height:20.25pt" o:ole="">
+          <v:shape id="_x0000_i1185" type="#_x0000_t75" style="width:247.45pt;height:19.95pt" o:ole="">
             <v:imagedata r:id="rId286" o:title=""/>
           </v:shape>
-          <o:OLEObject Type="Embed" ProgID="Equation.3" ShapeID="_x0000_i1185" DrawAspect="Content" ObjectID="_1677625112" r:id="rId287"/>
+          <o:OLEObject Type="Embed" ProgID="Equation.3" ShapeID="_x0000_i1185" DrawAspect="Content" ObjectID="_1681247016" r:id="rId287"/>
         </w:object>
       </w:r>
     </w:p>
@@ -9216,10 +9215,10 @@
           <w:position w:val="-12"/>
         </w:rPr>
         <w:object w:dxaOrig="4819" w:dyaOrig="400" w14:anchorId="06C5FAF6">
-          <v:shape id="_x0000_i1186" type="#_x0000_t75" style="width:240pt;height:20.25pt" o:ole="">
+          <v:shape id="_x0000_i1186" type="#_x0000_t75" style="width:239.6pt;height:19.95pt" o:ole="">
             <v:imagedata r:id="rId288" o:title=""/>
           </v:shape>
-          <o:OLEObject Type="Embed" ProgID="Equation.3" ShapeID="_x0000_i1186" DrawAspect="Content" ObjectID="_1677625113" r:id="rId289"/>
+          <o:OLEObject Type="Embed" ProgID="Equation.3" ShapeID="_x0000_i1186" DrawAspect="Content" ObjectID="_1681247017" r:id="rId289"/>
         </w:object>
       </w:r>
     </w:p>
@@ -9249,10 +9248,10 @@
           <w:position w:val="-12"/>
         </w:rPr>
         <w:object w:dxaOrig="4840" w:dyaOrig="400" w14:anchorId="0EEAFD5F">
-          <v:shape id="_x0000_i1187" type="#_x0000_t75" style="width:241.5pt;height:20.25pt" o:ole="">
+          <v:shape id="_x0000_i1187" type="#_x0000_t75" style="width:242pt;height:19.95pt" o:ole="">
             <v:imagedata r:id="rId290" o:title=""/>
           </v:shape>
-          <o:OLEObject Type="Embed" ProgID="Equation.3" ShapeID="_x0000_i1187" DrawAspect="Content" ObjectID="_1677625114" r:id="rId291"/>
+          <o:OLEObject Type="Embed" ProgID="Equation.3" ShapeID="_x0000_i1187" DrawAspect="Content" ObjectID="_1681247018" r:id="rId291"/>
         </w:object>
       </w:r>
     </w:p>
@@ -9282,10 +9281,10 @@
           <w:position w:val="-12"/>
         </w:rPr>
         <w:object w:dxaOrig="4599" w:dyaOrig="400" w14:anchorId="7EE1A647">
-          <v:shape id="_x0000_i1188" type="#_x0000_t75" style="width:229.5pt;height:20.25pt" o:ole="">
+          <v:shape id="_x0000_i1188" type="#_x0000_t75" style="width:229.9pt;height:19.95pt" o:ole="">
             <v:imagedata r:id="rId292" o:title=""/>
           </v:shape>
-          <o:OLEObject Type="Embed" ProgID="Equation.3" ShapeID="_x0000_i1188" DrawAspect="Content" ObjectID="_1677625115" r:id="rId293"/>
+          <o:OLEObject Type="Embed" ProgID="Equation.3" ShapeID="_x0000_i1188" DrawAspect="Content" ObjectID="_1681247019" r:id="rId293"/>
         </w:object>
       </w:r>
     </w:p>
@@ -9315,10 +9314,10 @@
           <w:position w:val="-12"/>
         </w:rPr>
         <w:object w:dxaOrig="4880" w:dyaOrig="400" w14:anchorId="31B4ED47">
-          <v:shape id="_x0000_i1189" type="#_x0000_t75" style="width:243.75pt;height:20.25pt" o:ole="">
+          <v:shape id="_x0000_i1189" type="#_x0000_t75" style="width:243.25pt;height:19.95pt" o:ole="">
             <v:imagedata r:id="rId294" o:title=""/>
           </v:shape>
-          <o:OLEObject Type="Embed" ProgID="Equation.3" ShapeID="_x0000_i1189" DrawAspect="Content" ObjectID="_1677625116" r:id="rId295"/>
+          <o:OLEObject Type="Embed" ProgID="Equation.3" ShapeID="_x0000_i1189" DrawAspect="Content" ObjectID="_1681247020" r:id="rId295"/>
         </w:object>
       </w:r>
     </w:p>
@@ -9348,10 +9347,10 @@
           <w:position w:val="-12"/>
         </w:rPr>
         <w:object w:dxaOrig="4920" w:dyaOrig="400" w14:anchorId="04FF7D76">
-          <v:shape id="_x0000_i1190" type="#_x0000_t75" style="width:245.25pt;height:20.25pt" o:ole="">
+          <v:shape id="_x0000_i1190" type="#_x0000_t75" style="width:245.65pt;height:19.95pt" o:ole="">
             <v:imagedata r:id="rId296" o:title=""/>
           </v:shape>
-          <o:OLEObject Type="Embed" ProgID="Equation.3" ShapeID="_x0000_i1190" DrawAspect="Content" ObjectID="_1677625117" r:id="rId297"/>
+          <o:OLEObject Type="Embed" ProgID="Equation.3" ShapeID="_x0000_i1190" DrawAspect="Content" ObjectID="_1681247021" r:id="rId297"/>
         </w:object>
       </w:r>
     </w:p>
@@ -9381,10 +9380,10 @@
           <w:position w:val="-12"/>
         </w:rPr>
         <w:object w:dxaOrig="4900" w:dyaOrig="400" w14:anchorId="5AE64A69">
-          <v:shape id="_x0000_i1191" type="#_x0000_t75" style="width:244.5pt;height:20.25pt" o:ole="">
+          <v:shape id="_x0000_i1191" type="#_x0000_t75" style="width:245.05pt;height:19.95pt" o:ole="">
             <v:imagedata r:id="rId298" o:title=""/>
           </v:shape>
-          <o:OLEObject Type="Embed" ProgID="Equation.3" ShapeID="_x0000_i1191" DrawAspect="Content" ObjectID="_1677625118" r:id="rId299"/>
+          <o:OLEObject Type="Embed" ProgID="Equation.3" ShapeID="_x0000_i1191" DrawAspect="Content" ObjectID="_1681247022" r:id="rId299"/>
         </w:object>
       </w:r>
     </w:p>
@@ -9414,10 +9413,10 @@
           <w:position w:val="-12"/>
         </w:rPr>
         <w:object w:dxaOrig="4980" w:dyaOrig="400" w14:anchorId="4FC17F1A">
-          <v:shape id="_x0000_i1192" type="#_x0000_t75" style="width:248.25pt;height:20.25pt" o:ole="">
+          <v:shape id="_x0000_i1192" type="#_x0000_t75" style="width:248.65pt;height:19.95pt" o:ole="">
             <v:imagedata r:id="rId300" o:title=""/>
           </v:shape>
-          <o:OLEObject Type="Embed" ProgID="Equation.3" ShapeID="_x0000_i1192" DrawAspect="Content" ObjectID="_1677625119" r:id="rId301"/>
+          <o:OLEObject Type="Embed" ProgID="Equation.3" ShapeID="_x0000_i1192" DrawAspect="Content" ObjectID="_1681247023" r:id="rId301"/>
         </w:object>
       </w:r>
     </w:p>
@@ -9447,10 +9446,10 @@
           <w:position w:val="-12"/>
         </w:rPr>
         <w:object w:dxaOrig="5080" w:dyaOrig="400" w14:anchorId="4D35E3EF">
-          <v:shape id="_x0000_i1193" type="#_x0000_t75" style="width:253.5pt;height:20.25pt" o:ole="">
+          <v:shape id="_x0000_i1193" type="#_x0000_t75" style="width:253.5pt;height:19.95pt" o:ole="">
             <v:imagedata r:id="rId302" o:title=""/>
           </v:shape>
-          <o:OLEObject Type="Embed" ProgID="Equation.3" ShapeID="_x0000_i1193" DrawAspect="Content" ObjectID="_1677625120" r:id="rId303"/>
+          <o:OLEObject Type="Embed" ProgID="Equation.3" ShapeID="_x0000_i1193" DrawAspect="Content" ObjectID="_1681247024" r:id="rId303"/>
         </w:object>
       </w:r>
     </w:p>
@@ -9534,11 +9533,11 @@
         <w:tblLook w:val="04A0" w:firstRow="1" w:lastRow="0" w:firstColumn="1" w:lastColumn="0" w:noHBand="0" w:noVBand="1"/>
       </w:tblPr>
       <w:tblGrid>
-        <w:gridCol w:w="851"/>
+        <w:gridCol w:w="853"/>
+        <w:gridCol w:w="935"/>
         <w:gridCol w:w="934"/>
-        <w:gridCol w:w="935"/>
-        <w:gridCol w:w="935"/>
-        <w:gridCol w:w="935"/>
+        <w:gridCol w:w="934"/>
+        <w:gridCol w:w="934"/>
         <w:gridCol w:w="996"/>
         <w:gridCol w:w="996"/>
         <w:gridCol w:w="996"/>
@@ -9565,10 +9564,10 @@
                 <w:position w:val="-6"/>
               </w:rPr>
               <w:object w:dxaOrig="220" w:dyaOrig="340" w14:anchorId="16DFF3CC">
-                <v:shape id="_x0000_i1194" type="#_x0000_t75" style="width:11.25pt;height:17.25pt" o:ole="">
+                <v:shape id="_x0000_i1194" type="#_x0000_t75" style="width:11.5pt;height:17.55pt" o:ole="">
                   <v:imagedata r:id="rId304" o:title=""/>
                 </v:shape>
-                <o:OLEObject Type="Embed" ProgID="Equation.3" ShapeID="_x0000_i1194" DrawAspect="Content" ObjectID="_1677625121" r:id="rId305"/>
+                <o:OLEObject Type="Embed" ProgID="Equation.3" ShapeID="_x0000_i1194" DrawAspect="Content" ObjectID="_1681247025" r:id="rId305"/>
               </w:object>
             </w:r>
           </w:p>
@@ -10110,10 +10109,10 @@
                 <w:position w:val="-6"/>
               </w:rPr>
               <w:object w:dxaOrig="260" w:dyaOrig="340" w14:anchorId="3885C8FF">
-                <v:shape id="_x0000_i1195" type="#_x0000_t75" style="width:13.5pt;height:17.25pt" o:ole="">
+                <v:shape id="_x0000_i1195" type="#_x0000_t75" style="width:13.9pt;height:17.55pt" o:ole="">
                   <v:imagedata r:id="rId306" o:title=""/>
                 </v:shape>
-                <o:OLEObject Type="Embed" ProgID="Equation.3" ShapeID="_x0000_i1195" DrawAspect="Content" ObjectID="_1677625122" r:id="rId307"/>
+                <o:OLEObject Type="Embed" ProgID="Equation.3" ShapeID="_x0000_i1195" DrawAspect="Content" ObjectID="_1681247026" r:id="rId307"/>
               </w:object>
             </w:r>
           </w:p>
@@ -10382,10 +10381,10 @@
                 <w:position w:val="-6"/>
               </w:rPr>
               <w:object w:dxaOrig="260" w:dyaOrig="240" w14:anchorId="1F5A6709">
-                <v:shape id="_x0000_i1196" type="#_x0000_t75" style="width:13.5pt;height:12pt" o:ole="">
+                <v:shape id="_x0000_i1196" type="#_x0000_t75" style="width:13.9pt;height:12.1pt" o:ole="">
                   <v:imagedata r:id="rId308" o:title=""/>
                 </v:shape>
-                <o:OLEObject Type="Embed" ProgID="Equation.3" ShapeID="_x0000_i1196" DrawAspect="Content" ObjectID="_1677625123" r:id="rId309"/>
+                <o:OLEObject Type="Embed" ProgID="Equation.3" ShapeID="_x0000_i1196" DrawAspect="Content" ObjectID="_1681247027" r:id="rId309"/>
               </w:object>
             </w:r>
           </w:p>
@@ -10714,10 +10713,10 @@
                 <w:position w:val="-10"/>
               </w:rPr>
               <w:object w:dxaOrig="320" w:dyaOrig="380" w14:anchorId="2B2DDC07">
-                <v:shape id="_x0000_i1197" type="#_x0000_t75" style="width:16.5pt;height:18.75pt" o:ole="">
+                <v:shape id="_x0000_i1197" type="#_x0000_t75" style="width:16.35pt;height:18.75pt" o:ole="">
                   <v:imagedata r:id="rId310" o:title=""/>
                 </v:shape>
-                <o:OLEObject Type="Embed" ProgID="Equation.3" ShapeID="_x0000_i1197" DrawAspect="Content" ObjectID="_1677625124" r:id="rId311"/>
+                <o:OLEObject Type="Embed" ProgID="Equation.3" ShapeID="_x0000_i1197" DrawAspect="Content" ObjectID="_1681247028" r:id="rId311"/>
               </w:object>
             </w:r>
           </w:p>
@@ -10986,10 +10985,10 @@
                 <w:position w:val="-4"/>
               </w:rPr>
               <w:object w:dxaOrig="360" w:dyaOrig="279" w14:anchorId="46AA0CD6">
-                <v:shape id="_x0000_i1198" type="#_x0000_t75" style="width:18pt;height:13.5pt" o:ole="">
+                <v:shape id="_x0000_i1198" type="#_x0000_t75" style="width:18.15pt;height:13.9pt" o:ole="">
                   <v:imagedata r:id="rId312" o:title=""/>
                 </v:shape>
-                <o:OLEObject Type="Embed" ProgID="Equation.3" ShapeID="_x0000_i1198" DrawAspect="Content" ObjectID="_1677625125" r:id="rId313"/>
+                <o:OLEObject Type="Embed" ProgID="Equation.3" ShapeID="_x0000_i1198" DrawAspect="Content" ObjectID="_1681247029" r:id="rId313"/>
               </w:object>
             </w:r>
           </w:p>
@@ -11338,10 +11337,10 @@
       </w:pPr>
       <w:r>
         <w:object w:dxaOrig="7905" w:dyaOrig="5431" w14:anchorId="65B49BEB">
-          <v:shape id="_x0000_i1199" type="#_x0000_t75" style="width:304.5pt;height:271.5pt" o:ole="">
+          <v:shape id="_x0000_i1229" type="#_x0000_t75" style="width:304.35pt;height:271.65pt" o:ole="">
             <v:imagedata r:id="rId314" o:title="" cropleft="4841f" cropright="10246f"/>
           </v:shape>
-          <o:OLEObject Type="Embed" ProgID="Visio.Drawing.15" ShapeID="_x0000_i1199" DrawAspect="Content" ObjectID="_1677625126" r:id="rId315"/>
+          <o:OLEObject Type="Embed" ProgID="Visio.Drawing.15" ShapeID="_x0000_i1229" DrawAspect="Content" ObjectID="_1681247030" r:id="rId315"/>
         </w:object>
       </w:r>
     </w:p>
@@ -11441,10 +11440,10 @@
           <w:lang w:val="en-US"/>
         </w:rPr>
         <w:object w:dxaOrig="1219" w:dyaOrig="380" w14:anchorId="18074EB9">
-          <v:shape id="_x0000_i1200" type="#_x0000_t75" style="width:60.75pt;height:18.75pt" o:ole="">
+          <v:shape id="_x0000_i1200" type="#_x0000_t75" style="width:60.5pt;height:18.75pt" o:ole="">
             <v:imagedata r:id="rId316" o:title=""/>
           </v:shape>
-          <o:OLEObject Type="Embed" ProgID="Equation.3" ShapeID="_x0000_i1200" DrawAspect="Content" ObjectID="_1677625127" r:id="rId317"/>
+          <o:OLEObject Type="Embed" ProgID="Equation.3" ShapeID="_x0000_i1200" DrawAspect="Content" ObjectID="_1681247031" r:id="rId317"/>
         </w:object>
       </w:r>
       <w:r>
@@ -11464,10 +11463,10 @@
           <w:lang w:val="en-US"/>
         </w:rPr>
         <w:object w:dxaOrig="380" w:dyaOrig="400" w14:anchorId="5DD8FE61">
-          <v:shape id="_x0000_i1201" type="#_x0000_t75" style="width:18.75pt;height:20.25pt" o:ole="">
+          <v:shape id="_x0000_i1201" type="#_x0000_t75" style="width:18.75pt;height:19.95pt" o:ole="">
             <v:imagedata r:id="rId55" o:title=""/>
           </v:shape>
-          <o:OLEObject Type="Embed" ProgID="Equation.3" ShapeID="_x0000_i1201" DrawAspect="Content" ObjectID="_1677625128" r:id="rId318"/>
+          <o:OLEObject Type="Embed" ProgID="Equation.3" ShapeID="_x0000_i1201" DrawAspect="Content" ObjectID="_1681247032" r:id="rId318"/>
         </w:object>
       </w:r>
       <w:r>
@@ -11486,10 +11485,10 @@
           <w:position w:val="-14"/>
         </w:rPr>
         <w:object w:dxaOrig="2980" w:dyaOrig="440" w14:anchorId="680B12E2">
-          <v:shape id="_x0000_i1202" type="#_x0000_t75" style="width:149.25pt;height:21.75pt" o:ole="">
+          <v:shape id="_x0000_i1202" type="#_x0000_t75" style="width:148.85pt;height:21.8pt" o:ole="">
             <v:imagedata r:id="rId319" o:title=""/>
           </v:shape>
-          <o:OLEObject Type="Embed" ProgID="Equation.DSMT4" ShapeID="_x0000_i1202" DrawAspect="Content" ObjectID="_1677625129" r:id="rId320"/>
+          <o:OLEObject Type="Embed" ProgID="Equation.DSMT4" ShapeID="_x0000_i1202" DrawAspect="Content" ObjectID="_1681247033" r:id="rId320"/>
         </w:object>
       </w:r>
     </w:p>
@@ -11575,10 +11574,10 @@
           <w:lang w:val="en-US"/>
         </w:rPr>
         <w:object w:dxaOrig="3060" w:dyaOrig="380" w14:anchorId="3A67433E">
-          <v:shape id="_x0000_i1203" type="#_x0000_t75" style="width:153.75pt;height:18.75pt" o:ole="">
+          <v:shape id="_x0000_i1203" type="#_x0000_t75" style="width:154.3pt;height:18.75pt" o:ole="">
             <v:imagedata r:id="rId321" o:title=""/>
           </v:shape>
-          <o:OLEObject Type="Embed" ProgID="Equation.3" ShapeID="_x0000_i1203" DrawAspect="Content" ObjectID="_1677625130" r:id="rId322"/>
+          <o:OLEObject Type="Embed" ProgID="Equation.3" ShapeID="_x0000_i1203" DrawAspect="Content" ObjectID="_1681247034" r:id="rId322"/>
         </w:object>
       </w:r>
     </w:p>
@@ -11635,11 +11634,11 @@
           <w:position w:val="-12"/>
           <w:lang w:val="en-US"/>
         </w:rPr>
-        <w:object w:dxaOrig="4080" w:dyaOrig="400" w14:anchorId="35B7BEAB">
-          <v:shape id="_x0000_i1204" type="#_x0000_t75" style="width:206.25pt;height:20.25pt" o:ole="">
+        <w:object w:dxaOrig="4140" w:dyaOrig="400" w14:anchorId="35B7BEAB">
+          <v:shape id="_x0000_i1278" type="#_x0000_t75" style="width:209.35pt;height:19.95pt" o:ole="">
             <v:imagedata r:id="rId323" o:title=""/>
           </v:shape>
-          <o:OLEObject Type="Embed" ProgID="Equation.3" ShapeID="_x0000_i1204" DrawAspect="Content" ObjectID="_1677625131" r:id="rId324"/>
+          <o:OLEObject Type="Embed" ProgID="Equation.3" ShapeID="_x0000_i1278" DrawAspect="Content" ObjectID="_1681247035" r:id="rId324"/>
         </w:object>
       </w:r>
     </w:p>
@@ -11662,54 +11661,18 @@
         <w:spacing w:line="360" w:lineRule="auto"/>
         <w:jc w:val="center"/>
         <w:rPr>
-          <w:spacing w:val="-8"/>
           <w:lang w:val="en-US"/>
         </w:rPr>
       </w:pPr>
       <w:r>
         <w:rPr>
-          <w:spacing w:val="-8"/>
-          <w:position w:val="-12"/>
-          <w:lang w:val="en-US"/>
-        </w:rPr>
-        <w:object w:dxaOrig="3240" w:dyaOrig="400" w14:anchorId="473CAE61">
-          <v:shape id="_x0000_i1205" type="#_x0000_t75" style="width:162.75pt;height:20.25pt" o:ole="">
+          <w:position w:val="-16"/>
+        </w:rPr>
+        <w:object w:dxaOrig="4700" w:dyaOrig="440" w14:anchorId="0786E815">
+          <v:shape id="_x0000_i1252" type="#_x0000_t75" style="width:234.75pt;height:21.8pt" o:ole="">
             <v:imagedata r:id="rId325" o:title=""/>
           </v:shape>
-          <o:OLEObject Type="Embed" ProgID="Equation.3" ShapeID="_x0000_i1205" DrawAspect="Content" ObjectID="_1677625132" r:id="rId326"/>
-        </w:object>
-      </w:r>
-    </w:p>
-    <w:p>
-      <w:pPr>
-        <w:pStyle w:val="11"/>
-        <w:shd w:val="clear" w:color="auto" w:fill="auto"/>
-        <w:spacing w:line="360" w:lineRule="auto"/>
-        <w:rPr>
-          <w:spacing w:val="-8"/>
-          <w:lang w:val="en-US"/>
-        </w:rPr>
-      </w:pPr>
-    </w:p>
-    <w:p>
-      <w:pPr>
-        <w:pStyle w:val="11"/>
-        <w:shd w:val="clear" w:color="auto" w:fill="auto"/>
-        <w:spacing w:line="360" w:lineRule="auto"/>
-        <w:jc w:val="center"/>
-        <w:rPr>
-          <w:lang w:val="en-US"/>
-        </w:rPr>
-      </w:pPr>
-      <w:r>
-        <w:rPr>
-          <w:position w:val="-16"/>
-        </w:rPr>
-        <w:object w:dxaOrig="6420" w:dyaOrig="440" w14:anchorId="0786E815">
-          <v:shape id="_x0000_i1206" type="#_x0000_t75" style="width:320.25pt;height:21.75pt" o:ole="">
-            <v:imagedata r:id="rId327" o:title=""/>
-          </v:shape>
-          <o:OLEObject Type="Embed" ProgID="Equation.3" ShapeID="_x0000_i1206" DrawAspect="Content" ObjectID="_1677625133" r:id="rId328"/>
+          <o:OLEObject Type="Embed" ProgID="Equation.3" ShapeID="_x0000_i1252" DrawAspect="Content" ObjectID="_1681247036" r:id="rId326"/>
         </w:object>
       </w:r>
     </w:p>
@@ -11759,14 +11722,51 @@
       <w:r>
         <w:rPr>
           <w:spacing w:val="-8"/>
-          <w:position w:val="-28"/>
+          <w:position w:val="-34"/>
           <w:lang w:val="en-US"/>
         </w:rPr>
-        <w:object w:dxaOrig="7699" w:dyaOrig="720" w14:anchorId="136E2D48">
-          <v:shape id="_x0000_i1207" type="#_x0000_t75" style="width:387pt;height:36pt" o:ole="">
+        <w:object w:dxaOrig="3019" w:dyaOrig="780" w14:anchorId="136E2D48">
+          <v:shape id="_x0000_i1265" type="#_x0000_t75" style="width:151.85pt;height:39.35pt" o:ole="">
+            <v:imagedata r:id="rId327" o:title=""/>
+          </v:shape>
+          <o:OLEObject Type="Embed" ProgID="Equation.3" ShapeID="_x0000_i1265" DrawAspect="Content" ObjectID="_1681247037" r:id="rId328"/>
+        </w:object>
+      </w:r>
+    </w:p>
+    <w:p>
+      <w:pPr>
+        <w:pStyle w:val="11"/>
+        <w:shd w:val="clear" w:color="auto" w:fill="auto"/>
+        <w:spacing w:line="360" w:lineRule="auto"/>
+        <w:jc w:val="center"/>
+        <w:rPr>
+          <w:spacing w:val="-8"/>
+          <w:lang w:val="en-US"/>
+        </w:rPr>
+      </w:pPr>
+    </w:p>
+    <w:p>
+      <w:pPr>
+        <w:pStyle w:val="11"/>
+        <w:shd w:val="clear" w:color="auto" w:fill="auto"/>
+        <w:spacing w:line="360" w:lineRule="auto"/>
+        <w:jc w:val="center"/>
+        <w:rPr>
+          <w:spacing w:val="-8"/>
+          <w:lang w:val="en-US"/>
+        </w:rPr>
+      </w:pPr>
+      <w:r>
+        <w:rPr>
+          <w:spacing w:val="-8"/>
+          <w:position w:val="-34"/>
+          <w:lang w:val="en-US"/>
+        </w:rPr>
+        <w:object w:dxaOrig="3140" w:dyaOrig="800" w14:anchorId="58F2F07D">
+          <v:shape id="_x0000_i1279" type="#_x0000_t75" style="width:157.9pt;height:40.55pt" o:ole="">
             <v:imagedata r:id="rId329" o:title=""/>
           </v:shape>
-          <o:OLEObject Type="Embed" ProgID="Equation.3" ShapeID="_x0000_i1207" DrawAspect="Content" ObjectID="_1677625134" r:id="rId330"/>
+          <o:OLEObject Type="Embed" ProgID="Equation.3" ShapeID="_x0000_i1279" DrawAspect="Content" ObjectID="_1681247038" r:id="rId330"/>
         </w:object>
       </w:r>
     </w:p>
@@ -11807,12 +11807,14 @@
       </w:pPr>
       <w:r>
         <w:object w:dxaOrig="8355" w:dyaOrig="5175" w14:anchorId="1E1D34B4">
-          <v:shape id="_x0000_i1208" type="#_x0000_t75" style="width:345pt;height:258.75pt" o:ole="">
+          <v:shape id="_x0000_i1300" type="#_x0000_t75" style="width:344.85pt;height:258.35pt" o:ole="">
             <v:imagedata r:id="rId331" o:title="" cropleft="3726f" cropright="7671f"/>
           </v:shape>
-          <o:OLEObject Type="Embed" ProgID="Visio.Drawing.15" ShapeID="_x0000_i1208" DrawAspect="Content" ObjectID="_1677625135" r:id="rId332"/>
-        </w:object>
-      </w:r>
+          <o:OLEObject Type="Embed" ProgID="Visio.Drawing.15" ShapeID="_x0000_i1300" DrawAspect="Content" ObjectID="_1681247039" r:id="rId332"/>
+        </w:object>
+      </w:r>
+      <w:bookmarkStart w:id="4" w:name="_GoBack"/>
+      <w:bookmarkEnd w:id="4"/>
     </w:p>
     <w:p>
       <w:pPr>
@@ -11899,7 +11901,6 @@
         <w:docPartUnique/>
       </w:docPartObj>
     </w:sdtPr>
-    <w:sdtEndPr/>
     <w:sdtContent>
       <w:p>
         <w:pPr>
@@ -11916,6 +11917,9 @@
           <w:fldChar w:fldCharType="separate"/>
         </w:r>
         <w:r>
+          <w:rPr>
+            <w:noProof/>
+          </w:rPr>
           <w:t>2</w:t>
         </w:r>
         <w:r>
@@ -11942,7 +11946,6 @@
         <w:docPartUnique/>
       </w:docPartObj>
     </w:sdtPr>
-    <w:sdtEndPr/>
     <w:sdtContent>
       <w:p>
         <w:pPr>
@@ -11959,7 +11962,10 @@
           <w:fldChar w:fldCharType="separate"/>
         </w:r>
         <w:r>
-          <w:t>2</w:t>
+          <w:rPr>
+            <w:noProof/>
+          </w:rPr>
+          <w:t>5</w:t>
         </w:r>
         <w:r>
           <w:fldChar w:fldCharType="end"/>
@@ -11985,7 +11991,6 @@
         <w:docPartUnique/>
       </w:docPartObj>
     </w:sdtPr>
-    <w:sdtEndPr/>
     <w:sdtContent>
       <w:p>
         <w:pPr>
@@ -12002,7 +12007,10 @@
           <w:fldChar w:fldCharType="separate"/>
         </w:r>
         <w:r>
-          <w:t>2</w:t>
+          <w:rPr>
+            <w:noProof/>
+          </w:rPr>
+          <w:t>3</w:t>
         </w:r>
         <w:r>
           <w:fldChar w:fldCharType="end"/>
@@ -12530,7 +12538,7 @@
     <w:lsdException w:name="Table Web 2" w:semiHidden="1" w:unhideWhenUsed="1"/>
     <w:lsdException w:name="Table Web 3" w:semiHidden="1" w:unhideWhenUsed="1"/>
     <w:lsdException w:name="Balloon Text" w:semiHidden="1" w:unhideWhenUsed="1"/>
-    <w:lsdException w:name="Table Grid" w:uiPriority="59"/>
+    <w:lsdException w:name="Table Grid" w:semiHidden="1" w:uiPriority="59" w:unhideWhenUsed="1"/>
     <w:lsdException w:name="Table Theme" w:semiHidden="1" w:unhideWhenUsed="1"/>
     <w:lsdException w:name="Placeholder Text" w:semiHidden="1"/>
     <w:lsdException w:name="No Spacing" w:uiPriority="1" w:qFormat="1"/>
@@ -13090,6 +13098,38 @@
       <w:lang w:eastAsia="en-US"/>
     </w:rPr>
   </w:style>
+  <w:style w:type="paragraph" w:styleId="ad">
+    <w:name w:val="Balloon Text"/>
+    <w:basedOn w:val="a"/>
+    <w:link w:val="ae"/>
+    <w:uiPriority w:val="99"/>
+    <w:semiHidden/>
+    <w:unhideWhenUsed/>
+    <w:rsid w:val="00FA165A"/>
+    <w:pPr>
+      <w:spacing w:line="240" w:lineRule="auto"/>
+    </w:pPr>
+    <w:rPr>
+      <w:rFonts w:ascii="Segoe UI" w:hAnsi="Segoe UI" w:cs="Segoe UI"/>
+      <w:sz w:val="18"/>
+      <w:szCs w:val="18"/>
+    </w:rPr>
+  </w:style>
+  <w:style w:type="character" w:customStyle="1" w:styleId="ae">
+    <w:name w:val="Текст выноски Знак"/>
+    <w:basedOn w:val="a0"/>
+    <w:link w:val="ad"/>
+    <w:uiPriority w:val="99"/>
+    <w:semiHidden/>
+    <w:rsid w:val="00FA165A"/>
+    <w:rPr>
+      <w:rFonts w:ascii="Segoe UI" w:eastAsiaTheme="minorEastAsia" w:hAnsi="Segoe UI" w:cs="Segoe UI"/>
+      <w:color w:val="000000" w:themeColor="text1"/>
+      <w:sz w:val="18"/>
+      <w:szCs w:val="18"/>
+      <w:lang w:eastAsia="ru-RU"/>
+    </w:rPr>
+  </w:style>
 </w:styles>
 </file>
 
@@ -13393,7 +13433,7 @@
 </file>
 
 <file path=customXml/itemProps1.xml><?xml version="1.0" encoding="utf-8"?>
-<ds:datastoreItem xmlns:ds="http://schemas.openxmlformats.org/officeDocument/2006/customXml" ds:itemID="{C2CD7A9B-79AB-424B-B7F1-D950B9561A96}">
+<ds:datastoreItem xmlns:ds="http://schemas.openxmlformats.org/officeDocument/2006/customXml" ds:itemID="{CEB341C9-D2EE-4817-99E0-1099069D2B58}">
   <ds:schemaRefs>
     <ds:schemaRef ds:uri="http://schemas.openxmlformats.org/officeDocument/2006/bibliography"/>
   </ds:schemaRefs>

</xml_diff>